<commit_message>
logic for display text made but need testing
</commit_message>
<xml_diff>
--- a/Ideas/DM DIALOGUES.docx
+++ b/Ideas/DM DIALOGUES.docx
@@ -63,21 +63,8 @@
         </w:numPr>
       </w:pPr>
       <w:r>
-        <w:t xml:space="preserve">You know how it goes. The great </w:t>
-      </w:r>
-      <w:proofErr w:type="spellStart"/>
-      <w:r>
-        <w:t>Vioarr</w:t>
-      </w:r>
-      <w:proofErr w:type="spellEnd"/>
-      <w:r>
-        <w:t xml:space="preserve"> has judged you </w:t>
-      </w:r>
-      <w:proofErr w:type="gramStart"/>
-      <w:r>
-        <w:t>before</w:t>
-      </w:r>
-      <w:proofErr w:type="gramEnd"/>
+        <w:t>You know how it goes. The great Vioarr has judged you before</w:t>
+      </w:r>
     </w:p>
     <w:p>
       <w:pPr>
@@ -88,13 +75,8 @@
         </w:numPr>
       </w:pPr>
       <w:r>
-        <w:t xml:space="preserve">But just in case, would you like me to explain the rules </w:t>
-      </w:r>
-      <w:proofErr w:type="gramStart"/>
-      <w:r>
-        <w:t>regardless</w:t>
-      </w:r>
-      <w:proofErr w:type="gramEnd"/>
+        <w:t>But just in case, would you like me to explain the rules regardless</w:t>
+      </w:r>
     </w:p>
     <w:p>
       <w:pPr>
@@ -116,13 +98,8 @@
           <w:numId w:val="1"/>
         </w:numPr>
       </w:pPr>
-      <w:proofErr w:type="gramStart"/>
-      <w:r>
-        <w:t>Right</w:t>
-      </w:r>
-      <w:proofErr w:type="gramEnd"/>
-      <w:r>
-        <w:t xml:space="preserve"> I forgot you couldn’t talk</w:t>
+      <w:r>
+        <w:t>Right I forgot you couldn’t talk</w:t>
       </w:r>
     </w:p>
     <w:p>
@@ -134,15 +111,7 @@
         </w:numPr>
       </w:pPr>
       <w:r>
-        <w:t xml:space="preserve">Then let me give you this *gives </w:t>
-      </w:r>
-      <w:proofErr w:type="gramStart"/>
-      <w:r>
-        <w:t>Yes</w:t>
-      </w:r>
-      <w:proofErr w:type="gramEnd"/>
-      <w:r>
-        <w:t xml:space="preserve"> no options*</w:t>
+        <w:t>Then let me give you this *gives Yes no options*</w:t>
       </w:r>
     </w:p>
     <w:p>
@@ -154,13 +123,8 @@
         </w:numPr>
       </w:pPr>
       <w:r>
-        <w:t xml:space="preserve">Use left click to point at what you would like to </w:t>
-      </w:r>
-      <w:proofErr w:type="gramStart"/>
-      <w:r>
-        <w:t>answer</w:t>
-      </w:r>
-      <w:proofErr w:type="gramEnd"/>
+        <w:t>Use left click to point at what you would like to answer</w:t>
+      </w:r>
     </w:p>
     <w:p>
       <w:pPr>
@@ -183,23 +147,7 @@
         </w:numPr>
       </w:pPr>
       <w:r>
-        <w:t xml:space="preserve">I still don’t know why almighty </w:t>
-      </w:r>
-      <w:proofErr w:type="spellStart"/>
-      <w:r>
-        <w:t>Vioarr</w:t>
-      </w:r>
-      <w:proofErr w:type="spellEnd"/>
-      <w:r>
-        <w:t xml:space="preserve"> allows </w:t>
-      </w:r>
-      <w:proofErr w:type="gramStart"/>
-      <w:r>
-        <w:t>this</w:t>
-      </w:r>
-      <w:proofErr w:type="gramEnd"/>
-      <w:r>
-        <w:t xml:space="preserve"> but his will is absolute</w:t>
+        <w:t>I still don’t know why almighty Vioarr allows this but his will is absolute</w:t>
       </w:r>
     </w:p>
     <w:p>
@@ -223,13 +171,8 @@
         </w:numPr>
       </w:pPr>
       <w:r>
-        <w:t xml:space="preserve">There is only one option no need to </w:t>
-      </w:r>
-      <w:proofErr w:type="gramStart"/>
-      <w:r>
-        <w:t>chose</w:t>
-      </w:r>
-      <w:proofErr w:type="gramEnd"/>
+        <w:t>There is only one option no need to chose</w:t>
+      </w:r>
     </w:p>
     <w:p>
       <w:pPr>
@@ -240,13 +183,8 @@
         </w:numPr>
       </w:pPr>
       <w:r>
-        <w:t xml:space="preserve">Here you can valiantly fight or cowardly spare the </w:t>
-      </w:r>
-      <w:proofErr w:type="gramStart"/>
-      <w:r>
-        <w:t>adversary</w:t>
-      </w:r>
-      <w:proofErr w:type="gramEnd"/>
+        <w:t>Here you can valiantly fight or cowardly spare the adversary</w:t>
+      </w:r>
     </w:p>
     <w:p>
       <w:pPr>
@@ -263,23 +201,19 @@
         <w:t>emember that</w:t>
       </w:r>
       <w:r>
-        <w:t xml:space="preserve"> </w:t>
-      </w:r>
-      <w:proofErr w:type="spellStart"/>
-      <w:r>
-        <w:t>Vioarr</w:t>
-      </w:r>
-      <w:proofErr w:type="spellEnd"/>
-      <w:r>
-        <w:t xml:space="preserve"> the powerful watches over </w:t>
-      </w:r>
-      <w:proofErr w:type="gramStart"/>
-      <w:r>
-        <w:t>you</w:t>
-      </w:r>
-      <w:proofErr w:type="gramEnd"/>
-      <w:r>
-        <w:t xml:space="preserve"> </w:t>
+        <w:t xml:space="preserve"> Vioarr the powerful watches over you </w:t>
+      </w:r>
+    </w:p>
+    <w:p>
+      <w:pPr>
+        <w:pStyle w:val="ListParagraph"/>
+        <w:numPr>
+          <w:ilvl w:val="1"/>
+          <w:numId w:val="1"/>
+        </w:numPr>
+      </w:pPr>
+      <w:r>
+        <w:t>Finishing combat</w:t>
       </w:r>
     </w:p>
     <w:p>
@@ -290,6 +224,21 @@
           <w:numId w:val="1"/>
         </w:numPr>
       </w:pPr>
+      <w:r>
+        <w:t>You are ready</w:t>
+      </w:r>
+    </w:p>
+    <w:p>
+      <w:pPr>
+        <w:pStyle w:val="ListParagraph"/>
+        <w:numPr>
+          <w:ilvl w:val="2"/>
+          <w:numId w:val="1"/>
+        </w:numPr>
+      </w:pPr>
+      <w:r>
+        <w:t>May Vioarr bless you</w:t>
+      </w:r>
       <w:r>
         <w:br/>
       </w:r>

</xml_diff>

<commit_message>
Changed how encounter dialogues work and starting making encounters
</commit_message>
<xml_diff>
--- a/Ideas/DM DIALOGUES.docx
+++ b/Ideas/DM DIALOGUES.docx
@@ -272,6 +272,165 @@
         </w:numPr>
       </w:pPr>
       <w:r>
+        <w:t>Intro</w:t>
+      </w:r>
+    </w:p>
+    <w:p>
+      <w:pPr>
+        <w:pStyle w:val="ListParagraph"/>
+        <w:numPr>
+          <w:ilvl w:val="2"/>
+          <w:numId w:val="1"/>
+        </w:numPr>
+      </w:pPr>
+      <w:r>
+        <w:t xml:space="preserve">You come across a chapel </w:t>
+      </w:r>
+    </w:p>
+    <w:p>
+      <w:pPr>
+        <w:pStyle w:val="ListParagraph"/>
+        <w:numPr>
+          <w:ilvl w:val="2"/>
+          <w:numId w:val="1"/>
+        </w:numPr>
+      </w:pPr>
+      <w:r>
+        <w:t>You can pray to any gods</w:t>
+      </w:r>
+    </w:p>
+    <w:p>
+      <w:pPr>
+        <w:pStyle w:val="ListParagraph"/>
+        <w:numPr>
+          <w:ilvl w:val="2"/>
+          <w:numId w:val="1"/>
+        </w:numPr>
+      </w:pPr>
+      <w:r>
+        <w:t>Will you pray to Vioarr</w:t>
+      </w:r>
+    </w:p>
+    <w:p>
+      <w:pPr>
+        <w:pStyle w:val="ListParagraph"/>
+        <w:numPr>
+          <w:ilvl w:val="1"/>
+          <w:numId w:val="1"/>
+        </w:numPr>
+      </w:pPr>
+      <w:r>
+        <w:t>Pray Vioarr Success</w:t>
+      </w:r>
+    </w:p>
+    <w:p>
+      <w:pPr>
+        <w:pStyle w:val="ListParagraph"/>
+        <w:numPr>
+          <w:ilvl w:val="2"/>
+          <w:numId w:val="1"/>
+        </w:numPr>
+      </w:pPr>
+      <w:r>
+        <w:t xml:space="preserve">Vioarr has blessed you </w:t>
+      </w:r>
+    </w:p>
+    <w:p>
+      <w:pPr>
+        <w:pStyle w:val="ListParagraph"/>
+        <w:numPr>
+          <w:ilvl w:val="2"/>
+          <w:numId w:val="1"/>
+        </w:numPr>
+      </w:pPr>
+      <w:r>
+        <w:t>You feel stronger</w:t>
+      </w:r>
+    </w:p>
+    <w:p>
+      <w:pPr>
+        <w:pStyle w:val="ListParagraph"/>
+        <w:numPr>
+          <w:ilvl w:val="1"/>
+          <w:numId w:val="1"/>
+        </w:numPr>
+      </w:pPr>
+      <w:r>
+        <w:t>Pray Vioarr fail</w:t>
+      </w:r>
+    </w:p>
+    <w:p>
+      <w:pPr>
+        <w:pStyle w:val="ListParagraph"/>
+        <w:numPr>
+          <w:ilvl w:val="2"/>
+          <w:numId w:val="1"/>
+        </w:numPr>
+      </w:pPr>
+      <w:r>
+        <w:t>Vioarr has accepted your prayer</w:t>
+      </w:r>
+    </w:p>
+    <w:p>
+      <w:pPr>
+        <w:pStyle w:val="ListParagraph"/>
+        <w:numPr>
+          <w:ilvl w:val="2"/>
+          <w:numId w:val="1"/>
+        </w:numPr>
+      </w:pPr>
+      <w:r>
+        <w:t>You have gained favor</w:t>
+      </w:r>
+    </w:p>
+    <w:p>
+      <w:pPr>
+        <w:pStyle w:val="ListParagraph"/>
+        <w:numPr>
+          <w:ilvl w:val="1"/>
+          <w:numId w:val="1"/>
+        </w:numPr>
+      </w:pPr>
+      <w:r>
+        <w:t>Pray outer god</w:t>
+      </w:r>
+    </w:p>
+    <w:p>
+      <w:pPr>
+        <w:pStyle w:val="ListParagraph"/>
+        <w:numPr>
+          <w:ilvl w:val="2"/>
+          <w:numId w:val="1"/>
+        </w:numPr>
+      </w:pPr>
+      <w:r>
+        <w:t>Reprehensible</w:t>
+      </w:r>
+    </w:p>
+    <w:p>
+      <w:pPr>
+        <w:pStyle w:val="ListParagraph"/>
+        <w:numPr>
+          <w:ilvl w:val="2"/>
+          <w:numId w:val="1"/>
+        </w:numPr>
+      </w:pPr>
+      <w:r>
+        <w:t>You have lost favor with Vioarr</w:t>
+      </w:r>
+    </w:p>
+    <w:p>
+      <w:pPr>
+        <w:pStyle w:val="ListParagraph"/>
+        <w:numPr>
+          <w:ilvl w:val="2"/>
+          <w:numId w:val="1"/>
+        </w:numPr>
+      </w:pPr>
+      <w:r>
+        <w:t>The outer god has healed you</w:t>
+      </w:r>
+      <w:r>
         <w:br/>
       </w:r>
     </w:p>
@@ -303,6 +462,701 @@
           <w:numId w:val="1"/>
         </w:numPr>
       </w:pPr>
+      <w:r>
+        <w:t>Pound</w:t>
+      </w:r>
+    </w:p>
+    <w:p>
+      <w:pPr>
+        <w:pStyle w:val="ListParagraph"/>
+        <w:numPr>
+          <w:ilvl w:val="2"/>
+          <w:numId w:val="1"/>
+        </w:numPr>
+      </w:pPr>
+      <w:r>
+        <w:t>Intro</w:t>
+      </w:r>
+    </w:p>
+    <w:p>
+      <w:pPr>
+        <w:pStyle w:val="ListParagraph"/>
+        <w:numPr>
+          <w:ilvl w:val="3"/>
+          <w:numId w:val="1"/>
+        </w:numPr>
+      </w:pPr>
+      <w:r>
+        <w:t>In front of you is a pound illuminated by a strange light</w:t>
+      </w:r>
+    </w:p>
+    <w:p>
+      <w:pPr>
+        <w:pStyle w:val="ListParagraph"/>
+        <w:numPr>
+          <w:ilvl w:val="3"/>
+          <w:numId w:val="1"/>
+        </w:numPr>
+      </w:pPr>
+      <w:r>
+        <w:t>Will you take a sip?</w:t>
+      </w:r>
+    </w:p>
+    <w:p>
+      <w:pPr>
+        <w:pStyle w:val="ListParagraph"/>
+        <w:numPr>
+          <w:ilvl w:val="2"/>
+          <w:numId w:val="1"/>
+        </w:numPr>
+      </w:pPr>
+      <w:r>
+        <w:lastRenderedPageBreak/>
+        <w:t>Success</w:t>
+      </w:r>
+    </w:p>
+    <w:p>
+      <w:pPr>
+        <w:pStyle w:val="ListParagraph"/>
+        <w:numPr>
+          <w:ilvl w:val="3"/>
+          <w:numId w:val="1"/>
+        </w:numPr>
+      </w:pPr>
+      <w:r>
+        <w:t>The water is invigorating</w:t>
+      </w:r>
+    </w:p>
+    <w:p>
+      <w:pPr>
+        <w:pStyle w:val="ListParagraph"/>
+        <w:numPr>
+          <w:ilvl w:val="3"/>
+          <w:numId w:val="1"/>
+        </w:numPr>
+      </w:pPr>
+      <w:r>
+        <w:t xml:space="preserve">You feel blessed by </w:t>
+      </w:r>
+      <w:r>
+        <w:t>Vioarr</w:t>
+      </w:r>
+    </w:p>
+    <w:p>
+      <w:pPr>
+        <w:pStyle w:val="ListParagraph"/>
+        <w:numPr>
+          <w:ilvl w:val="2"/>
+          <w:numId w:val="1"/>
+        </w:numPr>
+      </w:pPr>
+      <w:r>
+        <w:t>Fail</w:t>
+      </w:r>
+    </w:p>
+    <w:p>
+      <w:pPr>
+        <w:pStyle w:val="ListParagraph"/>
+        <w:numPr>
+          <w:ilvl w:val="3"/>
+          <w:numId w:val="1"/>
+        </w:numPr>
+      </w:pPr>
+      <w:r>
+        <w:t>The water was muddy</w:t>
+      </w:r>
+    </w:p>
+    <w:p>
+      <w:pPr>
+        <w:pStyle w:val="ListParagraph"/>
+        <w:numPr>
+          <w:ilvl w:val="3"/>
+          <w:numId w:val="1"/>
+        </w:numPr>
+      </w:pPr>
+      <w:r>
+        <w:t>The outer god must have cursed it</w:t>
+      </w:r>
+    </w:p>
+    <w:p>
+      <w:pPr>
+        <w:pStyle w:val="ListParagraph"/>
+        <w:numPr>
+          <w:ilvl w:val="1"/>
+          <w:numId w:val="1"/>
+        </w:numPr>
+      </w:pPr>
+      <w:r>
+        <w:t>Armor sacrifice</w:t>
+      </w:r>
+    </w:p>
+    <w:p>
+      <w:pPr>
+        <w:pStyle w:val="ListParagraph"/>
+        <w:numPr>
+          <w:ilvl w:val="2"/>
+          <w:numId w:val="1"/>
+        </w:numPr>
+      </w:pPr>
+      <w:r>
+        <w:t>Intro</w:t>
+      </w:r>
+    </w:p>
+    <w:p>
+      <w:pPr>
+        <w:pStyle w:val="ListParagraph"/>
+        <w:numPr>
+          <w:ilvl w:val="3"/>
+          <w:numId w:val="1"/>
+        </w:numPr>
+      </w:pPr>
+      <w:r>
+        <w:t>You come across a Vioarr pedestal with an armor painted on it</w:t>
+      </w:r>
+    </w:p>
+    <w:p>
+      <w:pPr>
+        <w:pStyle w:val="ListParagraph"/>
+        <w:numPr>
+          <w:ilvl w:val="3"/>
+          <w:numId w:val="1"/>
+        </w:numPr>
+      </w:pPr>
+      <w:r>
+        <w:t>Will you give donate your defense to Vioarr</w:t>
+      </w:r>
+    </w:p>
+    <w:p>
+      <w:pPr>
+        <w:pStyle w:val="ListParagraph"/>
+        <w:numPr>
+          <w:ilvl w:val="2"/>
+          <w:numId w:val="1"/>
+        </w:numPr>
+      </w:pPr>
+      <w:r>
+        <w:t>Success</w:t>
+      </w:r>
+    </w:p>
+    <w:p>
+      <w:pPr>
+        <w:pStyle w:val="ListParagraph"/>
+        <w:numPr>
+          <w:ilvl w:val="3"/>
+          <w:numId w:val="1"/>
+        </w:numPr>
+      </w:pPr>
+      <w:r>
+        <w:t>Vioarr has blessed you</w:t>
+      </w:r>
+    </w:p>
+    <w:p>
+      <w:pPr>
+        <w:pStyle w:val="ListParagraph"/>
+        <w:numPr>
+          <w:ilvl w:val="3"/>
+          <w:numId w:val="1"/>
+        </w:numPr>
+      </w:pPr>
+      <w:r>
+        <w:t>You feel stronger</w:t>
+      </w:r>
+    </w:p>
+    <w:p>
+      <w:pPr>
+        <w:pStyle w:val="ListParagraph"/>
+        <w:numPr>
+          <w:ilvl w:val="2"/>
+          <w:numId w:val="1"/>
+        </w:numPr>
+      </w:pPr>
+      <w:r>
+        <w:t>Fail</w:t>
+      </w:r>
+    </w:p>
+    <w:p>
+      <w:pPr>
+        <w:pStyle w:val="ListParagraph"/>
+        <w:numPr>
+          <w:ilvl w:val="3"/>
+          <w:numId w:val="1"/>
+        </w:numPr>
+      </w:pPr>
+      <w:r>
+        <w:t>You gain favor with Vioarr</w:t>
+      </w:r>
+    </w:p>
+    <w:p>
+      <w:pPr>
+        <w:pStyle w:val="ListParagraph"/>
+        <w:numPr>
+          <w:ilvl w:val="1"/>
+          <w:numId w:val="1"/>
+        </w:numPr>
+      </w:pPr>
+      <w:r>
+        <w:t>Outer god idle</w:t>
+      </w:r>
+    </w:p>
+    <w:p>
+      <w:pPr>
+        <w:pStyle w:val="ListParagraph"/>
+        <w:numPr>
+          <w:ilvl w:val="2"/>
+          <w:numId w:val="1"/>
+        </w:numPr>
+      </w:pPr>
+      <w:r>
+        <w:t>intro</w:t>
+      </w:r>
+    </w:p>
+    <w:p>
+      <w:pPr>
+        <w:pStyle w:val="ListParagraph"/>
+        <w:numPr>
+          <w:ilvl w:val="3"/>
+          <w:numId w:val="1"/>
+        </w:numPr>
+      </w:pPr>
+      <w:r>
+        <w:t xml:space="preserve">You encounter </w:t>
+      </w:r>
+      <w:r>
+        <w:t>the</w:t>
+      </w:r>
+      <w:r>
+        <w:t xml:space="preserve"> outer god idle</w:t>
+      </w:r>
+      <w:r>
+        <w:tab/>
+      </w:r>
+    </w:p>
+    <w:p>
+      <w:pPr>
+        <w:pStyle w:val="ListParagraph"/>
+        <w:numPr>
+          <w:ilvl w:val="3"/>
+          <w:numId w:val="1"/>
+        </w:numPr>
+      </w:pPr>
+      <w:r>
+        <w:t>Will you touch it</w:t>
+      </w:r>
+    </w:p>
+    <w:p>
+      <w:pPr>
+        <w:pStyle w:val="ListParagraph"/>
+        <w:numPr>
+          <w:ilvl w:val="2"/>
+          <w:numId w:val="1"/>
+        </w:numPr>
+      </w:pPr>
+      <w:r>
+        <w:t>Success</w:t>
+      </w:r>
+    </w:p>
+    <w:p>
+      <w:pPr>
+        <w:pStyle w:val="ListParagraph"/>
+        <w:numPr>
+          <w:ilvl w:val="3"/>
+          <w:numId w:val="1"/>
+        </w:numPr>
+      </w:pPr>
+      <w:r>
+        <w:t>You feel healthier</w:t>
+      </w:r>
+    </w:p>
+    <w:p>
+      <w:pPr>
+        <w:pStyle w:val="ListParagraph"/>
+        <w:numPr>
+          <w:ilvl w:val="2"/>
+          <w:numId w:val="1"/>
+        </w:numPr>
+      </w:pPr>
+      <w:r>
+        <w:t>Fail</w:t>
+      </w:r>
+    </w:p>
+    <w:p>
+      <w:pPr>
+        <w:pStyle w:val="ListParagraph"/>
+        <w:numPr>
+          <w:ilvl w:val="3"/>
+          <w:numId w:val="1"/>
+        </w:numPr>
+      </w:pPr>
+      <w:r>
+        <w:t xml:space="preserve">Shameful </w:t>
+      </w:r>
+    </w:p>
+    <w:p>
+      <w:pPr>
+        <w:pStyle w:val="ListParagraph"/>
+        <w:numPr>
+          <w:ilvl w:val="3"/>
+          <w:numId w:val="1"/>
+        </w:numPr>
+      </w:pPr>
+      <w:r>
+        <w:t>You lost favor with Vioarr</w:t>
+      </w:r>
+    </w:p>
+    <w:p>
+      <w:pPr>
+        <w:pStyle w:val="ListParagraph"/>
+        <w:numPr>
+          <w:ilvl w:val="1"/>
+          <w:numId w:val="1"/>
+        </w:numPr>
+      </w:pPr>
+      <w:r>
+        <w:t>Green liquid</w:t>
+      </w:r>
+    </w:p>
+    <w:p>
+      <w:pPr>
+        <w:pStyle w:val="ListParagraph"/>
+        <w:numPr>
+          <w:ilvl w:val="2"/>
+          <w:numId w:val="1"/>
+        </w:numPr>
+      </w:pPr>
+      <w:r>
+        <w:t>Intro</w:t>
+      </w:r>
+    </w:p>
+    <w:p>
+      <w:pPr>
+        <w:pStyle w:val="ListParagraph"/>
+        <w:numPr>
+          <w:ilvl w:val="3"/>
+          <w:numId w:val="1"/>
+        </w:numPr>
+      </w:pPr>
+      <w:r>
+        <w:t>You find a green liquid in a pouch</w:t>
+      </w:r>
+    </w:p>
+    <w:p>
+      <w:pPr>
+        <w:pStyle w:val="ListParagraph"/>
+        <w:numPr>
+          <w:ilvl w:val="2"/>
+          <w:numId w:val="1"/>
+        </w:numPr>
+      </w:pPr>
+      <w:r>
+        <w:t xml:space="preserve">Success </w:t>
+      </w:r>
+    </w:p>
+    <w:p>
+      <w:pPr>
+        <w:pStyle w:val="ListParagraph"/>
+        <w:numPr>
+          <w:ilvl w:val="3"/>
+          <w:numId w:val="1"/>
+        </w:numPr>
+      </w:pPr>
+      <w:r>
+        <w:t>Vioarr has blessed you</w:t>
+      </w:r>
+    </w:p>
+    <w:p>
+      <w:pPr>
+        <w:pStyle w:val="ListParagraph"/>
+        <w:numPr>
+          <w:ilvl w:val="3"/>
+          <w:numId w:val="1"/>
+        </w:numPr>
+      </w:pPr>
+      <w:r>
+        <w:t>You feel faster</w:t>
+      </w:r>
+    </w:p>
+    <w:p>
+      <w:pPr>
+        <w:pStyle w:val="ListParagraph"/>
+        <w:numPr>
+          <w:ilvl w:val="2"/>
+          <w:numId w:val="1"/>
+        </w:numPr>
+      </w:pPr>
+      <w:r>
+        <w:t>Fail</w:t>
+      </w:r>
+    </w:p>
+    <w:p>
+      <w:pPr>
+        <w:pStyle w:val="ListParagraph"/>
+        <w:numPr>
+          <w:ilvl w:val="3"/>
+          <w:numId w:val="1"/>
+        </w:numPr>
+      </w:pPr>
+      <w:r>
+        <w:t>You feel slower</w:t>
+      </w:r>
+    </w:p>
+    <w:p>
+      <w:pPr>
+        <w:pStyle w:val="ListParagraph"/>
+        <w:numPr>
+          <w:ilvl w:val="3"/>
+          <w:numId w:val="1"/>
+        </w:numPr>
+      </w:pPr>
+      <w:r>
+        <w:t>That liquid must have been cursed by the outer god</w:t>
+      </w:r>
+    </w:p>
+    <w:p>
+      <w:pPr>
+        <w:pStyle w:val="ListParagraph"/>
+        <w:numPr>
+          <w:ilvl w:val="1"/>
+          <w:numId w:val="1"/>
+        </w:numPr>
+      </w:pPr>
+      <w:r>
+        <w:t>Red</w:t>
+      </w:r>
+      <w:r>
+        <w:t xml:space="preserve"> liquid</w:t>
+      </w:r>
+    </w:p>
+    <w:p>
+      <w:pPr>
+        <w:pStyle w:val="ListParagraph"/>
+        <w:numPr>
+          <w:ilvl w:val="2"/>
+          <w:numId w:val="1"/>
+        </w:numPr>
+      </w:pPr>
+      <w:r>
+        <w:t>Intro</w:t>
+      </w:r>
+    </w:p>
+    <w:p>
+      <w:pPr>
+        <w:pStyle w:val="ListParagraph"/>
+        <w:numPr>
+          <w:ilvl w:val="3"/>
+          <w:numId w:val="1"/>
+        </w:numPr>
+      </w:pPr>
+      <w:r>
+        <w:t xml:space="preserve">You find a </w:t>
+      </w:r>
+      <w:r>
+        <w:t>red</w:t>
+      </w:r>
+      <w:r>
+        <w:t xml:space="preserve"> liquid in a pouch</w:t>
+      </w:r>
+    </w:p>
+    <w:p>
+      <w:pPr>
+        <w:pStyle w:val="ListParagraph"/>
+        <w:numPr>
+          <w:ilvl w:val="2"/>
+          <w:numId w:val="1"/>
+        </w:numPr>
+      </w:pPr>
+      <w:r>
+        <w:t xml:space="preserve">Success </w:t>
+      </w:r>
+    </w:p>
+    <w:p>
+      <w:pPr>
+        <w:pStyle w:val="ListParagraph"/>
+        <w:numPr>
+          <w:ilvl w:val="3"/>
+          <w:numId w:val="1"/>
+        </w:numPr>
+      </w:pPr>
+      <w:r>
+        <w:t>Vioarr has blessed you</w:t>
+      </w:r>
+    </w:p>
+    <w:p>
+      <w:pPr>
+        <w:pStyle w:val="ListParagraph"/>
+        <w:numPr>
+          <w:ilvl w:val="3"/>
+          <w:numId w:val="1"/>
+        </w:numPr>
+      </w:pPr>
+      <w:r>
+        <w:t xml:space="preserve">You feel </w:t>
+      </w:r>
+      <w:r>
+        <w:t>healtier</w:t>
+      </w:r>
+    </w:p>
+    <w:p>
+      <w:pPr>
+        <w:pStyle w:val="ListParagraph"/>
+        <w:numPr>
+          <w:ilvl w:val="2"/>
+          <w:numId w:val="1"/>
+        </w:numPr>
+      </w:pPr>
+      <w:r>
+        <w:t>Fail</w:t>
+      </w:r>
+    </w:p>
+    <w:p>
+      <w:pPr>
+        <w:pStyle w:val="ListParagraph"/>
+        <w:numPr>
+          <w:ilvl w:val="3"/>
+          <w:numId w:val="1"/>
+        </w:numPr>
+      </w:pPr>
+      <w:r>
+        <w:t xml:space="preserve">You feel </w:t>
+      </w:r>
+      <w:r>
+        <w:t>hurt</w:t>
+      </w:r>
+    </w:p>
+    <w:p>
+      <w:pPr>
+        <w:pStyle w:val="ListParagraph"/>
+        <w:numPr>
+          <w:ilvl w:val="3"/>
+          <w:numId w:val="1"/>
+        </w:numPr>
+      </w:pPr>
+      <w:r>
+        <w:t>That liquid must have been cursed by the outer god</w:t>
+      </w:r>
+    </w:p>
+    <w:p>
+      <w:pPr>
+        <w:pStyle w:val="ListParagraph"/>
+        <w:numPr>
+          <w:ilvl w:val="1"/>
+          <w:numId w:val="1"/>
+        </w:numPr>
+      </w:pPr>
+      <w:r>
+        <w:t>Blue</w:t>
+      </w:r>
+      <w:r>
+        <w:t xml:space="preserve"> liquid</w:t>
+      </w:r>
+    </w:p>
+    <w:p>
+      <w:pPr>
+        <w:pStyle w:val="ListParagraph"/>
+        <w:numPr>
+          <w:ilvl w:val="2"/>
+          <w:numId w:val="1"/>
+        </w:numPr>
+      </w:pPr>
+      <w:r>
+        <w:lastRenderedPageBreak/>
+        <w:t>Intro</w:t>
+      </w:r>
+    </w:p>
+    <w:p>
+      <w:pPr>
+        <w:pStyle w:val="ListParagraph"/>
+        <w:numPr>
+          <w:ilvl w:val="3"/>
+          <w:numId w:val="1"/>
+        </w:numPr>
+      </w:pPr>
+      <w:r>
+        <w:t xml:space="preserve">You find a </w:t>
+      </w:r>
+      <w:r>
+        <w:t>blue</w:t>
+      </w:r>
+      <w:r>
+        <w:t xml:space="preserve"> liquid in a pouch</w:t>
+      </w:r>
+    </w:p>
+    <w:p>
+      <w:pPr>
+        <w:pStyle w:val="ListParagraph"/>
+        <w:numPr>
+          <w:ilvl w:val="2"/>
+          <w:numId w:val="1"/>
+        </w:numPr>
+      </w:pPr>
+      <w:r>
+        <w:t xml:space="preserve">Success </w:t>
+      </w:r>
+    </w:p>
+    <w:p>
+      <w:pPr>
+        <w:pStyle w:val="ListParagraph"/>
+        <w:numPr>
+          <w:ilvl w:val="3"/>
+          <w:numId w:val="1"/>
+        </w:numPr>
+      </w:pPr>
+      <w:r>
+        <w:t>Vioarr has blessed you</w:t>
+      </w:r>
+    </w:p>
+    <w:p>
+      <w:pPr>
+        <w:pStyle w:val="ListParagraph"/>
+        <w:numPr>
+          <w:ilvl w:val="3"/>
+          <w:numId w:val="1"/>
+        </w:numPr>
+      </w:pPr>
+      <w:r>
+        <w:t xml:space="preserve">You feel </w:t>
+      </w:r>
+      <w:r>
+        <w:t>invigorated</w:t>
+      </w:r>
+    </w:p>
+    <w:p>
+      <w:pPr>
+        <w:pStyle w:val="ListParagraph"/>
+        <w:numPr>
+          <w:ilvl w:val="2"/>
+          <w:numId w:val="1"/>
+        </w:numPr>
+      </w:pPr>
+      <w:r>
+        <w:t>Fail</w:t>
+      </w:r>
+    </w:p>
+    <w:p>
+      <w:pPr>
+        <w:pStyle w:val="ListParagraph"/>
+        <w:numPr>
+          <w:ilvl w:val="3"/>
+          <w:numId w:val="1"/>
+        </w:numPr>
+      </w:pPr>
+      <w:r>
+        <w:t xml:space="preserve">You feel </w:t>
+      </w:r>
+      <w:r>
+        <w:t>burnt</w:t>
+      </w:r>
+    </w:p>
+    <w:p>
+      <w:pPr>
+        <w:pStyle w:val="ListParagraph"/>
+        <w:numPr>
+          <w:ilvl w:val="3"/>
+          <w:numId w:val="1"/>
+        </w:numPr>
+      </w:pPr>
+      <w:r>
+        <w:t>That liquid must have been cursed by the outer god</w:t>
+      </w:r>
       <w:r>
         <w:br/>
       </w:r>
@@ -435,7 +1289,7 @@
         <w:rFonts w:ascii="Symbol" w:hAnsi="Symbol" w:hint="default"/>
       </w:rPr>
     </w:lvl>
-    <w:lvl w:ilvl="4" w:tplc="10090003" w:tentative="1">
+    <w:lvl w:ilvl="4" w:tplc="10090003">
       <w:start w:val="1"/>
       <w:numFmt w:val="bullet"/>
       <w:lvlText w:val="o"/>

</xml_diff>

<commit_message>
started writing more textes and encounters plus added two more events. One is to change weapon, the other is to change the attack modifiyer
</commit_message>
<xml_diff>
--- a/Ideas/DM DIALOGUES.docx
+++ b/Ideas/DM DIALOGUES.docx
@@ -63,20 +63,44 @@
         </w:numPr>
       </w:pPr>
       <w:r>
-        <w:t>You know how it goes. The great Vioarr has judged you before</w:t>
-      </w:r>
-    </w:p>
-    <w:p>
-      <w:pPr>
-        <w:pStyle w:val="ListParagraph"/>
-        <w:numPr>
-          <w:ilvl w:val="2"/>
-          <w:numId w:val="1"/>
-        </w:numPr>
-      </w:pPr>
-      <w:r>
-        <w:t>But just in case, would you like me to explain the rules regardless</w:t>
-      </w:r>
+        <w:t xml:space="preserve">So, the great </w:t>
+      </w:r>
+      <w:proofErr w:type="spellStart"/>
+      <w:r>
+        <w:t>Vioarr</w:t>
+      </w:r>
+      <w:proofErr w:type="spellEnd"/>
+      <w:r>
+        <w:t xml:space="preserve"> has already judged you, as </w:t>
+      </w:r>
+      <w:proofErr w:type="gramStart"/>
+      <w:r>
+        <w:t>expected</w:t>
+      </w:r>
+      <w:proofErr w:type="gramEnd"/>
+    </w:p>
+    <w:p>
+      <w:pPr>
+        <w:pStyle w:val="ListParagraph"/>
+        <w:numPr>
+          <w:ilvl w:val="2"/>
+          <w:numId w:val="1"/>
+        </w:numPr>
+      </w:pPr>
+      <w:r>
+        <w:t>But just in case</w:t>
+      </w:r>
+      <w:r>
+        <w:t xml:space="preserve"> </w:t>
+      </w:r>
+      <w:r>
+        <w:t xml:space="preserve">do you really need an explanation of the </w:t>
+      </w:r>
+      <w:proofErr w:type="gramStart"/>
+      <w:r>
+        <w:t>rules</w:t>
+      </w:r>
+      <w:proofErr w:type="gramEnd"/>
     </w:p>
     <w:p>
       <w:pPr>
@@ -99,56 +123,99 @@
         </w:numPr>
       </w:pPr>
       <w:r>
-        <w:t>Right I forgot you couldn’t talk</w:t>
-      </w:r>
-    </w:p>
-    <w:p>
-      <w:pPr>
-        <w:pStyle w:val="ListParagraph"/>
-        <w:numPr>
-          <w:ilvl w:val="2"/>
-          <w:numId w:val="1"/>
-        </w:numPr>
-      </w:pPr>
-      <w:r>
-        <w:t>Then let me give you this *gives Yes no options*</w:t>
-      </w:r>
-    </w:p>
-    <w:p>
-      <w:pPr>
-        <w:pStyle w:val="ListParagraph"/>
-        <w:numPr>
-          <w:ilvl w:val="2"/>
-          <w:numId w:val="1"/>
-        </w:numPr>
-      </w:pPr>
-      <w:r>
-        <w:t>Use left click to point at what you would like to answer</w:t>
-      </w:r>
-    </w:p>
-    <w:p>
-      <w:pPr>
-        <w:pStyle w:val="ListParagraph"/>
-        <w:numPr>
-          <w:ilvl w:val="2"/>
-          <w:numId w:val="1"/>
-        </w:numPr>
-      </w:pPr>
-      <w:r>
-        <w:t>Great, now have this too *gives skip dialogue*</w:t>
-      </w:r>
-    </w:p>
-    <w:p>
-      <w:pPr>
-        <w:pStyle w:val="ListParagraph"/>
-        <w:numPr>
-          <w:ilvl w:val="2"/>
-          <w:numId w:val="1"/>
-        </w:numPr>
-      </w:pPr>
-      <w:r>
-        <w:t>I still don’t know why almighty Vioarr allows this but his will is absolute</w:t>
-      </w:r>
+        <w:t>Oh, right, you can't talk. Here</w:t>
+      </w:r>
+      <w:r>
+        <w:t xml:space="preserve">*gives </w:t>
+      </w:r>
+      <w:proofErr w:type="gramStart"/>
+      <w:r>
+        <w:t>Yes</w:t>
+      </w:r>
+      <w:proofErr w:type="gramEnd"/>
+      <w:r>
+        <w:t xml:space="preserve"> no options*</w:t>
+      </w:r>
+    </w:p>
+    <w:p>
+      <w:pPr>
+        <w:pStyle w:val="ListParagraph"/>
+        <w:numPr>
+          <w:ilvl w:val="2"/>
+          <w:numId w:val="1"/>
+        </w:numPr>
+      </w:pPr>
+      <w:r>
+        <w:t xml:space="preserve">Use left click to point at what you would like to </w:t>
+      </w:r>
+      <w:proofErr w:type="gramStart"/>
+      <w:r>
+        <w:t>answer</w:t>
+      </w:r>
+      <w:proofErr w:type="gramEnd"/>
+    </w:p>
+    <w:p>
+      <w:pPr>
+        <w:pStyle w:val="ListParagraph"/>
+        <w:numPr>
+          <w:ilvl w:val="2"/>
+          <w:numId w:val="1"/>
+        </w:numPr>
+      </w:pPr>
+      <w:r>
+        <w:t xml:space="preserve">Great, </w:t>
+      </w:r>
+      <w:r>
+        <w:t>take this</w:t>
+      </w:r>
+      <w:r>
+        <w:t xml:space="preserve"> *gives skip dialogue*</w:t>
+      </w:r>
+    </w:p>
+    <w:p>
+      <w:pPr>
+        <w:pStyle w:val="ListParagraph"/>
+        <w:numPr>
+          <w:ilvl w:val="2"/>
+          <w:numId w:val="1"/>
+        </w:numPr>
+      </w:pPr>
+      <w:r>
+        <w:t xml:space="preserve">I still don’t know why almighty </w:t>
+      </w:r>
+      <w:proofErr w:type="spellStart"/>
+      <w:r>
+        <w:t>Vioarr</w:t>
+      </w:r>
+      <w:proofErr w:type="spellEnd"/>
+      <w:r>
+        <w:t xml:space="preserve"> allows </w:t>
+      </w:r>
+      <w:proofErr w:type="gramStart"/>
+      <w:r>
+        <w:t>this</w:t>
+      </w:r>
+      <w:proofErr w:type="gramEnd"/>
+    </w:p>
+    <w:p>
+      <w:pPr>
+        <w:pStyle w:val="ListParagraph"/>
+        <w:numPr>
+          <w:ilvl w:val="2"/>
+          <w:numId w:val="1"/>
+        </w:numPr>
+      </w:pPr>
+      <w:r>
+        <w:t>B</w:t>
+      </w:r>
+      <w:r>
+        <w:t xml:space="preserve">ut his will is </w:t>
+      </w:r>
+      <w:proofErr w:type="gramStart"/>
+      <w:r>
+        <w:t>absolute</w:t>
+      </w:r>
+      <w:proofErr w:type="gramEnd"/>
     </w:p>
     <w:p>
       <w:pPr>
@@ -171,38 +238,109 @@
         </w:numPr>
       </w:pPr>
       <w:r>
-        <w:t>There is only one option no need to chose</w:t>
-      </w:r>
-    </w:p>
-    <w:p>
-      <w:pPr>
-        <w:pStyle w:val="ListParagraph"/>
-        <w:numPr>
-          <w:ilvl w:val="2"/>
-          <w:numId w:val="1"/>
-        </w:numPr>
-      </w:pPr>
-      <w:r>
-        <w:t>Here you can valiantly fight or cowardly spare the adversary</w:t>
-      </w:r>
-    </w:p>
-    <w:p>
-      <w:pPr>
-        <w:pStyle w:val="ListParagraph"/>
-        <w:numPr>
-          <w:ilvl w:val="2"/>
-          <w:numId w:val="1"/>
-        </w:numPr>
-      </w:pPr>
-      <w:r>
-        <w:t>But r</w:t>
-      </w:r>
-      <w:r>
-        <w:t>emember that</w:t>
-      </w:r>
-      <w:r>
-        <w:t xml:space="preserve"> Vioarr the powerful watches over you </w:t>
-      </w:r>
+        <w:t xml:space="preserve">There is only one </w:t>
+      </w:r>
+      <w:proofErr w:type="gramStart"/>
+      <w:r>
+        <w:t>option</w:t>
+      </w:r>
+      <w:proofErr w:type="gramEnd"/>
+    </w:p>
+    <w:p>
+      <w:pPr>
+        <w:pStyle w:val="ListParagraph"/>
+        <w:numPr>
+          <w:ilvl w:val="2"/>
+          <w:numId w:val="1"/>
+        </w:numPr>
+      </w:pPr>
+      <w:r>
+        <w:t>N</w:t>
+      </w:r>
+      <w:r>
+        <w:t xml:space="preserve">o need to </w:t>
+      </w:r>
+      <w:proofErr w:type="gramStart"/>
+      <w:r>
+        <w:t>chose</w:t>
+      </w:r>
+      <w:proofErr w:type="gramEnd"/>
+    </w:p>
+    <w:p>
+      <w:pPr>
+        <w:pStyle w:val="ListParagraph"/>
+        <w:numPr>
+          <w:ilvl w:val="2"/>
+          <w:numId w:val="1"/>
+        </w:numPr>
+      </w:pPr>
+      <w:r>
+        <w:t xml:space="preserve">Here you can valiantly </w:t>
+      </w:r>
+      <w:proofErr w:type="gramStart"/>
+      <w:r>
+        <w:t>fight</w:t>
+      </w:r>
+      <w:proofErr w:type="gramEnd"/>
+    </w:p>
+    <w:p>
+      <w:pPr>
+        <w:pStyle w:val="ListParagraph"/>
+        <w:numPr>
+          <w:ilvl w:val="2"/>
+          <w:numId w:val="1"/>
+        </w:numPr>
+      </w:pPr>
+      <w:r>
+        <w:t xml:space="preserve">But remember, sparing an enemy who hasn't lost their pathetic will to fight is </w:t>
+      </w:r>
+      <w:proofErr w:type="gramStart"/>
+      <w:r>
+        <w:t>necessary</w:t>
+      </w:r>
+      <w:proofErr w:type="gramEnd"/>
+    </w:p>
+    <w:p>
+      <w:pPr>
+        <w:pStyle w:val="ListParagraph"/>
+        <w:numPr>
+          <w:ilvl w:val="2"/>
+          <w:numId w:val="1"/>
+        </w:numPr>
+      </w:pPr>
+      <w:r>
+        <w:t xml:space="preserve">You are </w:t>
+      </w:r>
+      <w:proofErr w:type="spellStart"/>
+      <w:r>
+        <w:t>Vioarr’s</w:t>
+      </w:r>
+      <w:proofErr w:type="spellEnd"/>
+      <w:r>
+        <w:t xml:space="preserve"> </w:t>
+      </w:r>
+      <w:proofErr w:type="gramStart"/>
+      <w:r>
+        <w:t>warrior</w:t>
+      </w:r>
+      <w:proofErr w:type="gramEnd"/>
+    </w:p>
+    <w:p>
+      <w:pPr>
+        <w:pStyle w:val="ListParagraph"/>
+        <w:numPr>
+          <w:ilvl w:val="2"/>
+          <w:numId w:val="1"/>
+        </w:numPr>
+      </w:pPr>
+      <w:r>
+        <w:t xml:space="preserve">Never forget that they watch over </w:t>
+      </w:r>
+      <w:proofErr w:type="gramStart"/>
+      <w:r>
+        <w:t>you</w:t>
+      </w:r>
+      <w:proofErr w:type="gramEnd"/>
     </w:p>
     <w:p>
       <w:pPr>
@@ -225,19 +363,38 @@
         </w:numPr>
       </w:pPr>
       <w:r>
-        <w:t>You are ready</w:t>
-      </w:r>
-    </w:p>
-    <w:p>
-      <w:pPr>
-        <w:pStyle w:val="ListParagraph"/>
-        <w:numPr>
-          <w:ilvl w:val="2"/>
-          <w:numId w:val="1"/>
-        </w:numPr>
-      </w:pPr>
-      <w:r>
-        <w:t>May Vioarr bless you</w:t>
+        <w:t>You</w:t>
+      </w:r>
+      <w:r>
+        <w:t>’re</w:t>
+      </w:r>
+      <w:r>
+        <w:t xml:space="preserve"> </w:t>
+      </w:r>
+      <w:proofErr w:type="gramStart"/>
+      <w:r>
+        <w:t>ready</w:t>
+      </w:r>
+      <w:proofErr w:type="gramEnd"/>
+    </w:p>
+    <w:p>
+      <w:pPr>
+        <w:pStyle w:val="ListParagraph"/>
+        <w:numPr>
+          <w:ilvl w:val="2"/>
+          <w:numId w:val="1"/>
+        </w:numPr>
+      </w:pPr>
+      <w:r>
+        <w:t xml:space="preserve">May </w:t>
+      </w:r>
+      <w:proofErr w:type="spellStart"/>
+      <w:r>
+        <w:t>Vioarr</w:t>
+      </w:r>
+      <w:proofErr w:type="spellEnd"/>
+      <w:r>
+        <w:t xml:space="preserve"> bless you</w:t>
       </w:r>
       <w:r>
         <w:br/>
@@ -272,6 +429,18 @@
         </w:numPr>
       </w:pPr>
       <w:r>
+        <w:t>Normal chapel</w:t>
+      </w:r>
+    </w:p>
+    <w:p>
+      <w:pPr>
+        <w:pStyle w:val="ListParagraph"/>
+        <w:numPr>
+          <w:ilvl w:val="2"/>
+          <w:numId w:val="1"/>
+        </w:numPr>
+      </w:pPr>
+      <w:r>
         <w:t>Intro</w:t>
       </w:r>
     </w:p>
@@ -279,37 +448,248 @@
       <w:pPr>
         <w:pStyle w:val="ListParagraph"/>
         <w:numPr>
-          <w:ilvl w:val="2"/>
-          <w:numId w:val="1"/>
-        </w:numPr>
-      </w:pPr>
-      <w:r>
-        <w:t xml:space="preserve">You come across a chapel </w:t>
-      </w:r>
-    </w:p>
-    <w:p>
-      <w:pPr>
-        <w:pStyle w:val="ListParagraph"/>
-        <w:numPr>
-          <w:ilvl w:val="2"/>
-          <w:numId w:val="1"/>
-        </w:numPr>
-      </w:pPr>
-      <w:r>
-        <w:t>You can pray to any gods</w:t>
-      </w:r>
-    </w:p>
-    <w:p>
-      <w:pPr>
-        <w:pStyle w:val="ListParagraph"/>
-        <w:numPr>
-          <w:ilvl w:val="2"/>
-          <w:numId w:val="1"/>
-        </w:numPr>
-      </w:pPr>
-      <w:r>
-        <w:t>Will you pray to Vioarr</w:t>
-      </w:r>
+          <w:ilvl w:val="3"/>
+          <w:numId w:val="1"/>
+        </w:numPr>
+      </w:pPr>
+      <w:r>
+        <w:t xml:space="preserve">You come across a </w:t>
+      </w:r>
+      <w:proofErr w:type="gramStart"/>
+      <w:r>
+        <w:t>chapel</w:t>
+      </w:r>
+      <w:proofErr w:type="gramEnd"/>
+      <w:r>
+        <w:t xml:space="preserve"> </w:t>
+      </w:r>
+    </w:p>
+    <w:p>
+      <w:pPr>
+        <w:pStyle w:val="ListParagraph"/>
+        <w:numPr>
+          <w:ilvl w:val="3"/>
+          <w:numId w:val="1"/>
+        </w:numPr>
+      </w:pPr>
+      <w:r>
+        <w:t xml:space="preserve">You can pray to any </w:t>
+      </w:r>
+      <w:proofErr w:type="gramStart"/>
+      <w:r>
+        <w:t>gods</w:t>
+      </w:r>
+      <w:proofErr w:type="gramEnd"/>
+    </w:p>
+    <w:p>
+      <w:pPr>
+        <w:pStyle w:val="ListParagraph"/>
+        <w:numPr>
+          <w:ilvl w:val="3"/>
+          <w:numId w:val="1"/>
+        </w:numPr>
+      </w:pPr>
+      <w:r>
+        <w:t xml:space="preserve">Will you pray to </w:t>
+      </w:r>
+      <w:proofErr w:type="spellStart"/>
+      <w:proofErr w:type="gramStart"/>
+      <w:r>
+        <w:t>Vioarr</w:t>
+      </w:r>
+      <w:proofErr w:type="spellEnd"/>
+      <w:proofErr w:type="gramEnd"/>
+    </w:p>
+    <w:p>
+      <w:pPr>
+        <w:pStyle w:val="ListParagraph"/>
+        <w:numPr>
+          <w:ilvl w:val="2"/>
+          <w:numId w:val="1"/>
+        </w:numPr>
+      </w:pPr>
+      <w:r>
+        <w:t xml:space="preserve">Pray </w:t>
+      </w:r>
+      <w:proofErr w:type="spellStart"/>
+      <w:r>
+        <w:t>Vioarr</w:t>
+      </w:r>
+      <w:proofErr w:type="spellEnd"/>
+      <w:r>
+        <w:t xml:space="preserve"> Success</w:t>
+      </w:r>
+    </w:p>
+    <w:p>
+      <w:pPr>
+        <w:pStyle w:val="ListParagraph"/>
+        <w:numPr>
+          <w:ilvl w:val="3"/>
+          <w:numId w:val="1"/>
+        </w:numPr>
+      </w:pPr>
+      <w:proofErr w:type="spellStart"/>
+      <w:r>
+        <w:t>Vioarr</w:t>
+      </w:r>
+      <w:proofErr w:type="spellEnd"/>
+      <w:r>
+        <w:t xml:space="preserve"> has blessed </w:t>
+      </w:r>
+      <w:proofErr w:type="gramStart"/>
+      <w:r>
+        <w:t>you</w:t>
+      </w:r>
+      <w:proofErr w:type="gramEnd"/>
+      <w:r>
+        <w:t xml:space="preserve"> </w:t>
+      </w:r>
+    </w:p>
+    <w:p>
+      <w:pPr>
+        <w:pStyle w:val="ListParagraph"/>
+        <w:numPr>
+          <w:ilvl w:val="3"/>
+          <w:numId w:val="1"/>
+        </w:numPr>
+      </w:pPr>
+      <w:r>
+        <w:t xml:space="preserve">You feel </w:t>
+      </w:r>
+      <w:proofErr w:type="gramStart"/>
+      <w:r>
+        <w:t>stronger</w:t>
+      </w:r>
+      <w:proofErr w:type="gramEnd"/>
+    </w:p>
+    <w:p>
+      <w:pPr>
+        <w:pStyle w:val="ListParagraph"/>
+        <w:numPr>
+          <w:ilvl w:val="2"/>
+          <w:numId w:val="1"/>
+        </w:numPr>
+      </w:pPr>
+      <w:r>
+        <w:t xml:space="preserve">Pray </w:t>
+      </w:r>
+      <w:proofErr w:type="spellStart"/>
+      <w:r>
+        <w:t>Vioarr</w:t>
+      </w:r>
+      <w:proofErr w:type="spellEnd"/>
+      <w:r>
+        <w:t xml:space="preserve"> </w:t>
+      </w:r>
+      <w:proofErr w:type="gramStart"/>
+      <w:r>
+        <w:t>fail</w:t>
+      </w:r>
+      <w:proofErr w:type="gramEnd"/>
+    </w:p>
+    <w:p>
+      <w:pPr>
+        <w:pStyle w:val="ListParagraph"/>
+        <w:numPr>
+          <w:ilvl w:val="3"/>
+          <w:numId w:val="1"/>
+        </w:numPr>
+      </w:pPr>
+      <w:proofErr w:type="spellStart"/>
+      <w:r>
+        <w:t>Vioarr</w:t>
+      </w:r>
+      <w:proofErr w:type="spellEnd"/>
+      <w:r>
+        <w:t xml:space="preserve"> has accepted your </w:t>
+      </w:r>
+      <w:proofErr w:type="gramStart"/>
+      <w:r>
+        <w:t>prayer</w:t>
+      </w:r>
+      <w:proofErr w:type="gramEnd"/>
+    </w:p>
+    <w:p>
+      <w:pPr>
+        <w:pStyle w:val="ListParagraph"/>
+        <w:numPr>
+          <w:ilvl w:val="3"/>
+          <w:numId w:val="1"/>
+        </w:numPr>
+      </w:pPr>
+      <w:r>
+        <w:t xml:space="preserve">You have gained </w:t>
+      </w:r>
+      <w:proofErr w:type="gramStart"/>
+      <w:r>
+        <w:t>favor</w:t>
+      </w:r>
+      <w:proofErr w:type="gramEnd"/>
+    </w:p>
+    <w:p>
+      <w:pPr>
+        <w:pStyle w:val="ListParagraph"/>
+        <w:numPr>
+          <w:ilvl w:val="2"/>
+          <w:numId w:val="1"/>
+        </w:numPr>
+      </w:pPr>
+      <w:r>
+        <w:t xml:space="preserve">Pray outer </w:t>
+      </w:r>
+      <w:proofErr w:type="gramStart"/>
+      <w:r>
+        <w:t>god</w:t>
+      </w:r>
+      <w:proofErr w:type="gramEnd"/>
+    </w:p>
+    <w:p>
+      <w:pPr>
+        <w:pStyle w:val="ListParagraph"/>
+        <w:numPr>
+          <w:ilvl w:val="3"/>
+          <w:numId w:val="1"/>
+        </w:numPr>
+      </w:pPr>
+      <w:r>
+        <w:t>Reprehensible</w:t>
+      </w:r>
+    </w:p>
+    <w:p>
+      <w:pPr>
+        <w:pStyle w:val="ListParagraph"/>
+        <w:numPr>
+          <w:ilvl w:val="3"/>
+          <w:numId w:val="1"/>
+        </w:numPr>
+      </w:pPr>
+      <w:r>
+        <w:t xml:space="preserve">You have lost favor with </w:t>
+      </w:r>
+      <w:proofErr w:type="spellStart"/>
+      <w:proofErr w:type="gramStart"/>
+      <w:r>
+        <w:t>Vioarr</w:t>
+      </w:r>
+      <w:proofErr w:type="spellEnd"/>
+      <w:proofErr w:type="gramEnd"/>
+    </w:p>
+    <w:p>
+      <w:pPr>
+        <w:pStyle w:val="ListParagraph"/>
+        <w:numPr>
+          <w:ilvl w:val="3"/>
+          <w:numId w:val="1"/>
+        </w:numPr>
+      </w:pPr>
+      <w:r>
+        <w:t xml:space="preserve">The outer god has healed </w:t>
+      </w:r>
+      <w:proofErr w:type="gramStart"/>
+      <w:r>
+        <w:t>you</w:t>
+      </w:r>
+      <w:proofErr w:type="gramEnd"/>
     </w:p>
     <w:p>
       <w:pPr>
@@ -320,115 +700,7 @@
         </w:numPr>
       </w:pPr>
       <w:r>
-        <w:t>Pray Vioarr Success</w:t>
-      </w:r>
-    </w:p>
-    <w:p>
-      <w:pPr>
-        <w:pStyle w:val="ListParagraph"/>
-        <w:numPr>
-          <w:ilvl w:val="2"/>
-          <w:numId w:val="1"/>
-        </w:numPr>
-      </w:pPr>
-      <w:r>
-        <w:t xml:space="preserve">Vioarr has blessed you </w:t>
-      </w:r>
-    </w:p>
-    <w:p>
-      <w:pPr>
-        <w:pStyle w:val="ListParagraph"/>
-        <w:numPr>
-          <w:ilvl w:val="2"/>
-          <w:numId w:val="1"/>
-        </w:numPr>
-      </w:pPr>
-      <w:r>
-        <w:t>You feel stronger</w:t>
-      </w:r>
-    </w:p>
-    <w:p>
-      <w:pPr>
-        <w:pStyle w:val="ListParagraph"/>
-        <w:numPr>
-          <w:ilvl w:val="1"/>
-          <w:numId w:val="1"/>
-        </w:numPr>
-      </w:pPr>
-      <w:r>
-        <w:t>Pray Vioarr fail</w:t>
-      </w:r>
-    </w:p>
-    <w:p>
-      <w:pPr>
-        <w:pStyle w:val="ListParagraph"/>
-        <w:numPr>
-          <w:ilvl w:val="2"/>
-          <w:numId w:val="1"/>
-        </w:numPr>
-      </w:pPr>
-      <w:r>
-        <w:t>Vioarr has accepted your prayer</w:t>
-      </w:r>
-    </w:p>
-    <w:p>
-      <w:pPr>
-        <w:pStyle w:val="ListParagraph"/>
-        <w:numPr>
-          <w:ilvl w:val="2"/>
-          <w:numId w:val="1"/>
-        </w:numPr>
-      </w:pPr>
-      <w:r>
-        <w:t>You have gained favor</w:t>
-      </w:r>
-    </w:p>
-    <w:p>
-      <w:pPr>
-        <w:pStyle w:val="ListParagraph"/>
-        <w:numPr>
-          <w:ilvl w:val="1"/>
-          <w:numId w:val="1"/>
-        </w:numPr>
-      </w:pPr>
-      <w:r>
-        <w:t>Pray outer god</w:t>
-      </w:r>
-    </w:p>
-    <w:p>
-      <w:pPr>
-        <w:pStyle w:val="ListParagraph"/>
-        <w:numPr>
-          <w:ilvl w:val="2"/>
-          <w:numId w:val="1"/>
-        </w:numPr>
-      </w:pPr>
-      <w:r>
-        <w:t>Reprehensible</w:t>
-      </w:r>
-    </w:p>
-    <w:p>
-      <w:pPr>
-        <w:pStyle w:val="ListParagraph"/>
-        <w:numPr>
-          <w:ilvl w:val="2"/>
-          <w:numId w:val="1"/>
-        </w:numPr>
-      </w:pPr>
-      <w:r>
-        <w:t>You have lost favor with Vioarr</w:t>
-      </w:r>
-    </w:p>
-    <w:p>
-      <w:pPr>
-        <w:pStyle w:val="ListParagraph"/>
-        <w:numPr>
-          <w:ilvl w:val="2"/>
-          <w:numId w:val="1"/>
-        </w:numPr>
-      </w:pPr>
-      <w:r>
-        <w:t>The outer god has healed you</w:t>
+        <w:t>Dilapidated chapel</w:t>
       </w:r>
       <w:r>
         <w:br/>
@@ -511,7 +783,6 @@
         </w:numPr>
       </w:pPr>
       <w:r>
-        <w:lastRenderedPageBreak/>
         <w:t>Success</w:t>
       </w:r>
     </w:p>
@@ -524,8 +795,13 @@
         </w:numPr>
       </w:pPr>
       <w:r>
-        <w:t>The water is invigorating</w:t>
-      </w:r>
+        <w:t xml:space="preserve">The water is </w:t>
+      </w:r>
+      <w:proofErr w:type="gramStart"/>
+      <w:r>
+        <w:t>invigorating</w:t>
+      </w:r>
+      <w:proofErr w:type="gramEnd"/>
     </w:p>
     <w:p>
       <w:pPr>
@@ -538,9 +814,13 @@
       <w:r>
         <w:t xml:space="preserve">You feel blessed by </w:t>
       </w:r>
+      <w:proofErr w:type="spellStart"/>
+      <w:proofErr w:type="gramStart"/>
       <w:r>
         <w:t>Vioarr</w:t>
       </w:r>
+      <w:proofErr w:type="spellEnd"/>
+      <w:proofErr w:type="gramEnd"/>
     </w:p>
     <w:p>
       <w:pPr>
@@ -563,20 +843,30 @@
         </w:numPr>
       </w:pPr>
       <w:r>
-        <w:t>The water was muddy</w:t>
-      </w:r>
-    </w:p>
-    <w:p>
-      <w:pPr>
-        <w:pStyle w:val="ListParagraph"/>
-        <w:numPr>
-          <w:ilvl w:val="3"/>
-          <w:numId w:val="1"/>
-        </w:numPr>
-      </w:pPr>
-      <w:r>
-        <w:t>The outer god must have cursed it</w:t>
-      </w:r>
+        <w:t xml:space="preserve">The water was </w:t>
+      </w:r>
+      <w:proofErr w:type="gramStart"/>
+      <w:r>
+        <w:t>muddy</w:t>
+      </w:r>
+      <w:proofErr w:type="gramEnd"/>
+    </w:p>
+    <w:p>
+      <w:pPr>
+        <w:pStyle w:val="ListParagraph"/>
+        <w:numPr>
+          <w:ilvl w:val="3"/>
+          <w:numId w:val="1"/>
+        </w:numPr>
+      </w:pPr>
+      <w:r>
+        <w:t xml:space="preserve">The outer god must have cursed </w:t>
+      </w:r>
+      <w:proofErr w:type="gramStart"/>
+      <w:r>
+        <w:t>it</w:t>
+      </w:r>
+      <w:proofErr w:type="gramEnd"/>
     </w:p>
     <w:p>
       <w:pPr>
@@ -611,20 +901,40 @@
         </w:numPr>
       </w:pPr>
       <w:r>
-        <w:t>You come across a Vioarr pedestal with an armor painted on it</w:t>
-      </w:r>
-    </w:p>
-    <w:p>
-      <w:pPr>
-        <w:pStyle w:val="ListParagraph"/>
-        <w:numPr>
-          <w:ilvl w:val="3"/>
-          <w:numId w:val="1"/>
-        </w:numPr>
-      </w:pPr>
-      <w:r>
-        <w:t>Will you give donate your defense to Vioarr</w:t>
-      </w:r>
+        <w:t xml:space="preserve">You come across a </w:t>
+      </w:r>
+      <w:proofErr w:type="spellStart"/>
+      <w:r>
+        <w:t>Vioarr</w:t>
+      </w:r>
+      <w:proofErr w:type="spellEnd"/>
+      <w:r>
+        <w:t xml:space="preserve"> pedestal with an armor painted on </w:t>
+      </w:r>
+      <w:proofErr w:type="gramStart"/>
+      <w:r>
+        <w:t>it</w:t>
+      </w:r>
+      <w:proofErr w:type="gramEnd"/>
+    </w:p>
+    <w:p>
+      <w:pPr>
+        <w:pStyle w:val="ListParagraph"/>
+        <w:numPr>
+          <w:ilvl w:val="3"/>
+          <w:numId w:val="1"/>
+        </w:numPr>
+      </w:pPr>
+      <w:r>
+        <w:t xml:space="preserve">Will you give donate your defense to </w:t>
+      </w:r>
+      <w:proofErr w:type="spellStart"/>
+      <w:proofErr w:type="gramStart"/>
+      <w:r>
+        <w:t>Vioarr</w:t>
+      </w:r>
+      <w:proofErr w:type="spellEnd"/>
+      <w:proofErr w:type="gramEnd"/>
     </w:p>
     <w:p>
       <w:pPr>
@@ -646,21 +956,36 @@
           <w:numId w:val="1"/>
         </w:numPr>
       </w:pPr>
-      <w:r>
-        <w:t>Vioarr has blessed you</w:t>
-      </w:r>
-    </w:p>
-    <w:p>
-      <w:pPr>
-        <w:pStyle w:val="ListParagraph"/>
-        <w:numPr>
-          <w:ilvl w:val="3"/>
-          <w:numId w:val="1"/>
-        </w:numPr>
-      </w:pPr>
-      <w:r>
-        <w:t>You feel stronger</w:t>
-      </w:r>
+      <w:proofErr w:type="spellStart"/>
+      <w:r>
+        <w:t>Vioarr</w:t>
+      </w:r>
+      <w:proofErr w:type="spellEnd"/>
+      <w:r>
+        <w:t xml:space="preserve"> has blessed </w:t>
+      </w:r>
+      <w:proofErr w:type="gramStart"/>
+      <w:r>
+        <w:t>you</w:t>
+      </w:r>
+      <w:proofErr w:type="gramEnd"/>
+    </w:p>
+    <w:p>
+      <w:pPr>
+        <w:pStyle w:val="ListParagraph"/>
+        <w:numPr>
+          <w:ilvl w:val="3"/>
+          <w:numId w:val="1"/>
+        </w:numPr>
+      </w:pPr>
+      <w:r>
+        <w:t xml:space="preserve">You feel </w:t>
+      </w:r>
+      <w:proofErr w:type="gramStart"/>
+      <w:r>
+        <w:t>stronger</w:t>
+      </w:r>
+      <w:proofErr w:type="gramEnd"/>
     </w:p>
     <w:p>
       <w:pPr>
@@ -683,8 +1008,15 @@
         </w:numPr>
       </w:pPr>
       <w:r>
-        <w:t>You gain favor with Vioarr</w:t>
-      </w:r>
+        <w:t xml:space="preserve">You gain favor with </w:t>
+      </w:r>
+      <w:proofErr w:type="spellStart"/>
+      <w:proofErr w:type="gramStart"/>
+      <w:r>
+        <w:t>Vioarr</w:t>
+      </w:r>
+      <w:proofErr w:type="spellEnd"/>
+      <w:proofErr w:type="gramEnd"/>
     </w:p>
     <w:p>
       <w:pPr>
@@ -725,8 +1057,13 @@
         <w:t>the</w:t>
       </w:r>
       <w:r>
-        <w:t xml:space="preserve"> outer god idle</w:t>
-      </w:r>
+        <w:t xml:space="preserve"> outer god </w:t>
+      </w:r>
+      <w:proofErr w:type="gramStart"/>
+      <w:r>
+        <w:t>idle</w:t>
+      </w:r>
+      <w:proofErr w:type="gramEnd"/>
       <w:r>
         <w:tab/>
       </w:r>
@@ -740,8 +1077,13 @@
         </w:numPr>
       </w:pPr>
       <w:r>
-        <w:t>Will you touch it</w:t>
-      </w:r>
+        <w:t xml:space="preserve">Will you touch </w:t>
+      </w:r>
+      <w:proofErr w:type="gramStart"/>
+      <w:r>
+        <w:t>it</w:t>
+      </w:r>
+      <w:proofErr w:type="gramEnd"/>
     </w:p>
     <w:p>
       <w:pPr>
@@ -764,8 +1106,13 @@
         </w:numPr>
       </w:pPr>
       <w:r>
-        <w:t>You feel healthier</w:t>
-      </w:r>
+        <w:t xml:space="preserve">You feel </w:t>
+      </w:r>
+      <w:proofErr w:type="gramStart"/>
+      <w:r>
+        <w:t>healthier</w:t>
+      </w:r>
+      <w:proofErr w:type="gramEnd"/>
     </w:p>
     <w:p>
       <w:pPr>
@@ -800,8 +1147,15 @@
         </w:numPr>
       </w:pPr>
       <w:r>
-        <w:t>You lost favor with Vioarr</w:t>
-      </w:r>
+        <w:t xml:space="preserve">You lost favor with </w:t>
+      </w:r>
+      <w:proofErr w:type="spellStart"/>
+      <w:proofErr w:type="gramStart"/>
+      <w:r>
+        <w:t>Vioarr</w:t>
+      </w:r>
+      <w:proofErr w:type="spellEnd"/>
+      <w:proofErr w:type="gramEnd"/>
     </w:p>
     <w:p>
       <w:pPr>
@@ -836,8 +1190,13 @@
         </w:numPr>
       </w:pPr>
       <w:r>
-        <w:t>You find a green liquid in a pouch</w:t>
-      </w:r>
+        <w:t xml:space="preserve">You find a green liquid in a </w:t>
+      </w:r>
+      <w:proofErr w:type="gramStart"/>
+      <w:r>
+        <w:t>pouch</w:t>
+      </w:r>
+      <w:proofErr w:type="gramEnd"/>
     </w:p>
     <w:p>
       <w:pPr>
@@ -859,21 +1218,36 @@
           <w:numId w:val="1"/>
         </w:numPr>
       </w:pPr>
-      <w:r>
-        <w:t>Vioarr has blessed you</w:t>
-      </w:r>
-    </w:p>
-    <w:p>
-      <w:pPr>
-        <w:pStyle w:val="ListParagraph"/>
-        <w:numPr>
-          <w:ilvl w:val="3"/>
-          <w:numId w:val="1"/>
-        </w:numPr>
-      </w:pPr>
-      <w:r>
-        <w:t>You feel faster</w:t>
-      </w:r>
+      <w:proofErr w:type="spellStart"/>
+      <w:r>
+        <w:t>Vioarr</w:t>
+      </w:r>
+      <w:proofErr w:type="spellEnd"/>
+      <w:r>
+        <w:t xml:space="preserve"> has blessed </w:t>
+      </w:r>
+      <w:proofErr w:type="gramStart"/>
+      <w:r>
+        <w:t>you</w:t>
+      </w:r>
+      <w:proofErr w:type="gramEnd"/>
+    </w:p>
+    <w:p>
+      <w:pPr>
+        <w:pStyle w:val="ListParagraph"/>
+        <w:numPr>
+          <w:ilvl w:val="3"/>
+          <w:numId w:val="1"/>
+        </w:numPr>
+      </w:pPr>
+      <w:r>
+        <w:t xml:space="preserve">You feel </w:t>
+      </w:r>
+      <w:proofErr w:type="gramStart"/>
+      <w:r>
+        <w:t>faster</w:t>
+      </w:r>
+      <w:proofErr w:type="gramEnd"/>
     </w:p>
     <w:p>
       <w:pPr>
@@ -896,20 +1270,30 @@
         </w:numPr>
       </w:pPr>
       <w:r>
-        <w:t>You feel slower</w:t>
-      </w:r>
-    </w:p>
-    <w:p>
-      <w:pPr>
-        <w:pStyle w:val="ListParagraph"/>
-        <w:numPr>
-          <w:ilvl w:val="3"/>
-          <w:numId w:val="1"/>
-        </w:numPr>
-      </w:pPr>
-      <w:r>
-        <w:t>That liquid must have been cursed by the outer god</w:t>
-      </w:r>
+        <w:t xml:space="preserve">You feel </w:t>
+      </w:r>
+      <w:proofErr w:type="gramStart"/>
+      <w:r>
+        <w:t>slower</w:t>
+      </w:r>
+      <w:proofErr w:type="gramEnd"/>
+    </w:p>
+    <w:p>
+      <w:pPr>
+        <w:pStyle w:val="ListParagraph"/>
+        <w:numPr>
+          <w:ilvl w:val="3"/>
+          <w:numId w:val="1"/>
+        </w:numPr>
+      </w:pPr>
+      <w:r>
+        <w:t xml:space="preserve">That liquid must have been cursed by the outer </w:t>
+      </w:r>
+      <w:proofErr w:type="gramStart"/>
+      <w:r>
+        <w:t>god</w:t>
+      </w:r>
+      <w:proofErr w:type="gramEnd"/>
     </w:p>
     <w:p>
       <w:pPr>
@@ -953,8 +1337,13 @@
         <w:t>red</w:t>
       </w:r>
       <w:r>
-        <w:t xml:space="preserve"> liquid in a pouch</w:t>
-      </w:r>
+        <w:t xml:space="preserve"> liquid in a </w:t>
+      </w:r>
+      <w:proofErr w:type="gramStart"/>
+      <w:r>
+        <w:t>pouch</w:t>
+      </w:r>
+      <w:proofErr w:type="gramEnd"/>
     </w:p>
     <w:p>
       <w:pPr>
@@ -976,9 +1365,19 @@
           <w:numId w:val="1"/>
         </w:numPr>
       </w:pPr>
-      <w:r>
-        <w:t>Vioarr has blessed you</w:t>
-      </w:r>
+      <w:proofErr w:type="spellStart"/>
+      <w:r>
+        <w:t>Vioarr</w:t>
+      </w:r>
+      <w:proofErr w:type="spellEnd"/>
+      <w:r>
+        <w:t xml:space="preserve"> has blessed </w:t>
+      </w:r>
+      <w:proofErr w:type="gramStart"/>
+      <w:r>
+        <w:t>you</w:t>
+      </w:r>
+      <w:proofErr w:type="gramEnd"/>
     </w:p>
     <w:p>
       <w:pPr>
@@ -991,9 +1390,13 @@
       <w:r>
         <w:t xml:space="preserve">You feel </w:t>
       </w:r>
+      <w:proofErr w:type="spellStart"/>
+      <w:proofErr w:type="gramStart"/>
       <w:r>
         <w:t>healtier</w:t>
       </w:r>
+      <w:proofErr w:type="spellEnd"/>
+      <w:proofErr w:type="gramEnd"/>
     </w:p>
     <w:p>
       <w:pPr>
@@ -1018,21 +1421,28 @@
       <w:r>
         <w:t xml:space="preserve">You feel </w:t>
       </w:r>
+      <w:proofErr w:type="gramStart"/>
       <w:r>
         <w:t>hurt</w:t>
       </w:r>
-    </w:p>
-    <w:p>
-      <w:pPr>
-        <w:pStyle w:val="ListParagraph"/>
-        <w:numPr>
-          <w:ilvl w:val="3"/>
-          <w:numId w:val="1"/>
-        </w:numPr>
-      </w:pPr>
-      <w:r>
-        <w:t>That liquid must have been cursed by the outer god</w:t>
-      </w:r>
+      <w:proofErr w:type="gramEnd"/>
+    </w:p>
+    <w:p>
+      <w:pPr>
+        <w:pStyle w:val="ListParagraph"/>
+        <w:numPr>
+          <w:ilvl w:val="3"/>
+          <w:numId w:val="1"/>
+        </w:numPr>
+      </w:pPr>
+      <w:r>
+        <w:t xml:space="preserve">That liquid must have been cursed by the outer </w:t>
+      </w:r>
+      <w:proofErr w:type="gramStart"/>
+      <w:r>
+        <w:t>god</w:t>
+      </w:r>
+      <w:proofErr w:type="gramEnd"/>
     </w:p>
     <w:p>
       <w:pPr>
@@ -1058,7 +1468,6 @@
         </w:numPr>
       </w:pPr>
       <w:r>
-        <w:lastRenderedPageBreak/>
         <w:t>Intro</w:t>
       </w:r>
     </w:p>
@@ -1077,8 +1486,13 @@
         <w:t>blue</w:t>
       </w:r>
       <w:r>
-        <w:t xml:space="preserve"> liquid in a pouch</w:t>
-      </w:r>
+        <w:t xml:space="preserve"> liquid in a </w:t>
+      </w:r>
+      <w:proofErr w:type="gramStart"/>
+      <w:r>
+        <w:t>pouch</w:t>
+      </w:r>
+      <w:proofErr w:type="gramEnd"/>
     </w:p>
     <w:p>
       <w:pPr>
@@ -1100,9 +1514,19 @@
           <w:numId w:val="1"/>
         </w:numPr>
       </w:pPr>
-      <w:r>
-        <w:t>Vioarr has blessed you</w:t>
-      </w:r>
+      <w:proofErr w:type="spellStart"/>
+      <w:r>
+        <w:t>Vioarr</w:t>
+      </w:r>
+      <w:proofErr w:type="spellEnd"/>
+      <w:r>
+        <w:t xml:space="preserve"> has blessed </w:t>
+      </w:r>
+      <w:proofErr w:type="gramStart"/>
+      <w:r>
+        <w:t>you</w:t>
+      </w:r>
+      <w:proofErr w:type="gramEnd"/>
     </w:p>
     <w:p>
       <w:pPr>
@@ -1115,9 +1539,11 @@
       <w:r>
         <w:t xml:space="preserve">You feel </w:t>
       </w:r>
+      <w:proofErr w:type="gramStart"/>
       <w:r>
         <w:t>invigorated</w:t>
       </w:r>
+      <w:proofErr w:type="gramEnd"/>
     </w:p>
     <w:p>
       <w:pPr>
@@ -1142,9 +1568,11 @@
       <w:r>
         <w:t xml:space="preserve">You feel </w:t>
       </w:r>
+      <w:proofErr w:type="gramStart"/>
       <w:r>
         <w:t>burnt</w:t>
       </w:r>
+      <w:proofErr w:type="gramEnd"/>
     </w:p>
     <w:p>
       <w:pPr>
@@ -1190,6 +1618,194 @@
         </w:numPr>
       </w:pPr>
       <w:r>
+        <w:t>Bandit</w:t>
+      </w:r>
+    </w:p>
+    <w:p>
+      <w:pPr>
+        <w:pStyle w:val="ListParagraph"/>
+        <w:numPr>
+          <w:ilvl w:val="2"/>
+          <w:numId w:val="1"/>
+        </w:numPr>
+      </w:pPr>
+      <w:r>
+        <w:t>Description</w:t>
+      </w:r>
+    </w:p>
+    <w:p>
+      <w:pPr>
+        <w:pStyle w:val="ListParagraph"/>
+        <w:numPr>
+          <w:ilvl w:val="3"/>
+          <w:numId w:val="1"/>
+        </w:numPr>
+      </w:pPr>
+      <w:r>
+        <w:t xml:space="preserve">A bandit tries to rob you along the </w:t>
+      </w:r>
+      <w:proofErr w:type="gramStart"/>
+      <w:r>
+        <w:t>way</w:t>
+      </w:r>
+      <w:proofErr w:type="gramEnd"/>
+    </w:p>
+    <w:p>
+      <w:pPr>
+        <w:pStyle w:val="ListParagraph"/>
+        <w:numPr>
+          <w:ilvl w:val="3"/>
+          <w:numId w:val="1"/>
+        </w:numPr>
+      </w:pPr>
+      <w:proofErr w:type="spellStart"/>
+      <w:r>
+        <w:t>Vioarr</w:t>
+      </w:r>
+      <w:proofErr w:type="spellEnd"/>
+      <w:r>
+        <w:t xml:space="preserve"> </w:t>
+      </w:r>
+      <w:proofErr w:type="spellStart"/>
+      <w:r>
+        <w:t>juges</w:t>
+      </w:r>
+      <w:proofErr w:type="spellEnd"/>
+      <w:r>
+        <w:t xml:space="preserve"> </w:t>
+      </w:r>
+      <w:r>
+        <w:t>them</w:t>
+      </w:r>
+      <w:r>
+        <w:t xml:space="preserve"> as a pathetic opponent</w:t>
+      </w:r>
+    </w:p>
+    <w:p>
+      <w:pPr>
+        <w:pStyle w:val="ListParagraph"/>
+        <w:numPr>
+          <w:ilvl w:val="3"/>
+          <w:numId w:val="1"/>
+        </w:numPr>
+      </w:pPr>
+      <w:r>
+        <w:t xml:space="preserve">Regardless, </w:t>
+      </w:r>
+      <w:r>
+        <w:t>they are</w:t>
+      </w:r>
+      <w:r>
+        <w:t xml:space="preserve"> quick on </w:t>
+      </w:r>
+      <w:r>
+        <w:t>their</w:t>
+      </w:r>
+      <w:r>
+        <w:t xml:space="preserve"> </w:t>
+      </w:r>
+      <w:proofErr w:type="gramStart"/>
+      <w:r>
+        <w:t>feet</w:t>
+      </w:r>
+      <w:proofErr w:type="gramEnd"/>
+    </w:p>
+    <w:p>
+      <w:pPr>
+        <w:pStyle w:val="ListParagraph"/>
+        <w:numPr>
+          <w:ilvl w:val="2"/>
+          <w:numId w:val="1"/>
+        </w:numPr>
+      </w:pPr>
+      <w:r>
+        <w:t>Attack</w:t>
+      </w:r>
+    </w:p>
+    <w:p>
+      <w:pPr>
+        <w:pStyle w:val="ListParagraph"/>
+        <w:numPr>
+          <w:ilvl w:val="3"/>
+          <w:numId w:val="1"/>
+        </w:numPr>
+      </w:pPr>
+      <w:r>
+        <w:t xml:space="preserve">They brandish a dagger and lunges at </w:t>
+      </w:r>
+      <w:proofErr w:type="gramStart"/>
+      <w:r>
+        <w:t>you</w:t>
+      </w:r>
+      <w:proofErr w:type="gramEnd"/>
+    </w:p>
+    <w:p>
+      <w:pPr>
+        <w:pStyle w:val="ListParagraph"/>
+        <w:numPr>
+          <w:ilvl w:val="2"/>
+          <w:numId w:val="1"/>
+        </w:numPr>
+      </w:pPr>
+      <w:r>
+        <w:t>Low health description</w:t>
+      </w:r>
+    </w:p>
+    <w:p>
+      <w:pPr>
+        <w:pStyle w:val="ListParagraph"/>
+        <w:numPr>
+          <w:ilvl w:val="3"/>
+          <w:numId w:val="1"/>
+        </w:numPr>
+      </w:pPr>
+    </w:p>
+    <w:p>
+      <w:pPr>
+        <w:pStyle w:val="ListParagraph"/>
+        <w:numPr>
+          <w:ilvl w:val="2"/>
+          <w:numId w:val="1"/>
+        </w:numPr>
+      </w:pPr>
+      <w:r>
+        <w:t xml:space="preserve">Combat </w:t>
+      </w:r>
+      <w:proofErr w:type="gramStart"/>
+      <w:r>
+        <w:t>reward</w:t>
+      </w:r>
+      <w:proofErr w:type="gramEnd"/>
+    </w:p>
+    <w:p>
+      <w:pPr>
+        <w:pStyle w:val="ListParagraph"/>
+        <w:numPr>
+          <w:ilvl w:val="3"/>
+          <w:numId w:val="1"/>
+        </w:numPr>
+      </w:pPr>
+      <w:r>
+        <w:t xml:space="preserve">You find a small </w:t>
+      </w:r>
+      <w:proofErr w:type="gramStart"/>
+      <w:r>
+        <w:t>dagger</w:t>
+      </w:r>
+      <w:proofErr w:type="gramEnd"/>
+    </w:p>
+    <w:p>
+      <w:pPr>
+        <w:pStyle w:val="ListParagraph"/>
+        <w:numPr>
+          <w:ilvl w:val="3"/>
+          <w:numId w:val="1"/>
+        </w:numPr>
+      </w:pPr>
+      <w:r>
+        <w:t>Would you like to equip it</w:t>
+      </w:r>
+      <w:r>
         <w:br/>
       </w:r>
     </w:p>
@@ -1210,7 +1826,7 @@
           <w:sz w:val="40"/>
           <w:szCs w:val="40"/>
         </w:rPr>
-        <w:t>Random</w:t>
+        <w:t>Dialogues</w:t>
       </w:r>
     </w:p>
     <w:p>
@@ -1221,6 +1837,351 @@
           <w:numId w:val="1"/>
         </w:numPr>
       </w:pPr>
+      <w:r>
+        <w:t>Enemy dodges attack</w:t>
+      </w:r>
+    </w:p>
+    <w:p>
+      <w:pPr>
+        <w:pStyle w:val="ListParagraph"/>
+        <w:numPr>
+          <w:ilvl w:val="2"/>
+          <w:numId w:val="1"/>
+        </w:numPr>
+      </w:pPr>
+      <w:r>
+        <w:t xml:space="preserve">They are too quick on their </w:t>
+      </w:r>
+      <w:proofErr w:type="gramStart"/>
+      <w:r>
+        <w:t>feet</w:t>
+      </w:r>
+      <w:proofErr w:type="gramEnd"/>
+    </w:p>
+    <w:p>
+      <w:pPr>
+        <w:pStyle w:val="ListParagraph"/>
+        <w:numPr>
+          <w:ilvl w:val="2"/>
+          <w:numId w:val="1"/>
+        </w:numPr>
+      </w:pPr>
+      <w:r>
+        <w:t xml:space="preserve">Your attack </w:t>
+      </w:r>
+      <w:proofErr w:type="gramStart"/>
+      <w:r>
+        <w:t>missed</w:t>
+      </w:r>
+      <w:proofErr w:type="gramEnd"/>
+    </w:p>
+    <w:p>
+      <w:pPr>
+        <w:pStyle w:val="ListParagraph"/>
+        <w:numPr>
+          <w:ilvl w:val="1"/>
+          <w:numId w:val="1"/>
+        </w:numPr>
+      </w:pPr>
+      <w:r>
+        <w:t>Player dodges</w:t>
+      </w:r>
+    </w:p>
+    <w:p>
+      <w:pPr>
+        <w:pStyle w:val="ListParagraph"/>
+        <w:numPr>
+          <w:ilvl w:val="2"/>
+          <w:numId w:val="1"/>
+        </w:numPr>
+      </w:pPr>
+      <w:proofErr w:type="spellStart"/>
+      <w:r>
+        <w:t>Vioarr</w:t>
+      </w:r>
+      <w:proofErr w:type="spellEnd"/>
+      <w:r>
+        <w:t xml:space="preserve"> blessed your </w:t>
+      </w:r>
+      <w:proofErr w:type="gramStart"/>
+      <w:r>
+        <w:t>feet</w:t>
+      </w:r>
+      <w:proofErr w:type="gramEnd"/>
+    </w:p>
+    <w:p>
+      <w:pPr>
+        <w:pStyle w:val="ListParagraph"/>
+        <w:numPr>
+          <w:ilvl w:val="2"/>
+          <w:numId w:val="1"/>
+        </w:numPr>
+      </w:pPr>
+      <w:r>
+        <w:t xml:space="preserve">You dodged their </w:t>
+      </w:r>
+      <w:proofErr w:type="gramStart"/>
+      <w:r>
+        <w:t>attack</w:t>
+      </w:r>
+      <w:proofErr w:type="gramEnd"/>
+    </w:p>
+    <w:p>
+      <w:pPr>
+        <w:pStyle w:val="ListParagraph"/>
+        <w:numPr>
+          <w:ilvl w:val="1"/>
+          <w:numId w:val="1"/>
+        </w:numPr>
+      </w:pPr>
+      <w:r>
+        <w:t>Enemy dies</w:t>
+      </w:r>
+    </w:p>
+    <w:p>
+      <w:pPr>
+        <w:pStyle w:val="ListParagraph"/>
+        <w:numPr>
+          <w:ilvl w:val="2"/>
+          <w:numId w:val="1"/>
+        </w:numPr>
+      </w:pPr>
+      <w:r>
+        <w:t xml:space="preserve">They have succumbed to their </w:t>
+      </w:r>
+      <w:proofErr w:type="gramStart"/>
+      <w:r>
+        <w:t>injuries</w:t>
+      </w:r>
+      <w:proofErr w:type="gramEnd"/>
+    </w:p>
+    <w:p>
+      <w:pPr>
+        <w:pStyle w:val="ListParagraph"/>
+        <w:numPr>
+          <w:ilvl w:val="1"/>
+          <w:numId w:val="1"/>
+        </w:numPr>
+      </w:pPr>
+      <w:r>
+        <w:t xml:space="preserve">Enemy </w:t>
+      </w:r>
+      <w:proofErr w:type="gramStart"/>
+      <w:r>
+        <w:t>spared</w:t>
+      </w:r>
+      <w:proofErr w:type="gramEnd"/>
+    </w:p>
+    <w:p>
+      <w:pPr>
+        <w:pStyle w:val="ListParagraph"/>
+        <w:numPr>
+          <w:ilvl w:val="2"/>
+          <w:numId w:val="1"/>
+        </w:numPr>
+      </w:pPr>
+      <w:r>
+        <w:t xml:space="preserve">You have spared their </w:t>
+      </w:r>
+      <w:proofErr w:type="gramStart"/>
+      <w:r>
+        <w:t>life</w:t>
+      </w:r>
+      <w:proofErr w:type="gramEnd"/>
+    </w:p>
+    <w:p>
+      <w:pPr>
+        <w:pStyle w:val="ListParagraph"/>
+        <w:numPr>
+          <w:ilvl w:val="2"/>
+          <w:numId w:val="1"/>
+        </w:numPr>
+      </w:pPr>
+      <w:r>
+        <w:t xml:space="preserve">You have gained </w:t>
+      </w:r>
+      <w:proofErr w:type="spellStart"/>
+      <w:r>
+        <w:t>Vioarr’s</w:t>
+      </w:r>
+      <w:proofErr w:type="spellEnd"/>
+      <w:r>
+        <w:t xml:space="preserve"> </w:t>
+      </w:r>
+      <w:proofErr w:type="gramStart"/>
+      <w:r>
+        <w:t>favor</w:t>
+      </w:r>
+      <w:proofErr w:type="gramEnd"/>
+    </w:p>
+    <w:p>
+      <w:pPr>
+        <w:pStyle w:val="ListParagraph"/>
+        <w:numPr>
+          <w:ilvl w:val="1"/>
+          <w:numId w:val="1"/>
+        </w:numPr>
+      </w:pPr>
+      <w:r>
+        <w:t xml:space="preserve">Enemy Spared </w:t>
+      </w:r>
+      <w:proofErr w:type="gramStart"/>
+      <w:r>
+        <w:t>failed</w:t>
+      </w:r>
+      <w:proofErr w:type="gramEnd"/>
+    </w:p>
+    <w:p>
+      <w:pPr>
+        <w:pStyle w:val="ListParagraph"/>
+        <w:numPr>
+          <w:ilvl w:val="2"/>
+          <w:numId w:val="1"/>
+        </w:numPr>
+      </w:pPr>
+      <w:r>
+        <w:t xml:space="preserve">The enemy is still willing to </w:t>
+      </w:r>
+      <w:proofErr w:type="gramStart"/>
+      <w:r>
+        <w:t>fight</w:t>
+      </w:r>
+      <w:proofErr w:type="gramEnd"/>
+    </w:p>
+    <w:p>
+      <w:pPr>
+        <w:pStyle w:val="ListParagraph"/>
+        <w:numPr>
+          <w:ilvl w:val="2"/>
+          <w:numId w:val="1"/>
+        </w:numPr>
+      </w:pPr>
+      <w:r>
+        <w:t xml:space="preserve">You bring shame to </w:t>
+      </w:r>
+      <w:proofErr w:type="spellStart"/>
+      <w:proofErr w:type="gramStart"/>
+      <w:r>
+        <w:t>Vioarr</w:t>
+      </w:r>
+      <w:proofErr w:type="spellEnd"/>
+      <w:proofErr w:type="gramEnd"/>
+    </w:p>
+    <w:p>
+      <w:pPr>
+        <w:pStyle w:val="ListParagraph"/>
+        <w:numPr>
+          <w:ilvl w:val="2"/>
+          <w:numId w:val="1"/>
+        </w:numPr>
+      </w:pPr>
+      <w:r>
+        <w:t xml:space="preserve">You have lost favor with </w:t>
+      </w:r>
+      <w:proofErr w:type="spellStart"/>
+      <w:proofErr w:type="gramStart"/>
+      <w:r>
+        <w:t>Vioarr</w:t>
+      </w:r>
+      <w:proofErr w:type="spellEnd"/>
+      <w:proofErr w:type="gramEnd"/>
+    </w:p>
+    <w:p>
+      <w:pPr>
+        <w:pStyle w:val="ListParagraph"/>
+        <w:numPr>
+          <w:ilvl w:val="1"/>
+          <w:numId w:val="1"/>
+        </w:numPr>
+      </w:pPr>
+      <w:r>
+        <w:t xml:space="preserve">Enemy legs </w:t>
+      </w:r>
+      <w:proofErr w:type="gramStart"/>
+      <w:r>
+        <w:t>broken</w:t>
+      </w:r>
+      <w:proofErr w:type="gramEnd"/>
+    </w:p>
+    <w:p>
+      <w:pPr>
+        <w:pStyle w:val="ListParagraph"/>
+        <w:numPr>
+          <w:ilvl w:val="2"/>
+          <w:numId w:val="1"/>
+        </w:numPr>
+      </w:pPr>
+      <w:r>
+        <w:t xml:space="preserve">Their legs are </w:t>
+      </w:r>
+      <w:proofErr w:type="gramStart"/>
+      <w:r>
+        <w:t>broken</w:t>
+      </w:r>
+      <w:proofErr w:type="gramEnd"/>
+    </w:p>
+    <w:p>
+      <w:pPr>
+        <w:pStyle w:val="ListParagraph"/>
+        <w:numPr>
+          <w:ilvl w:val="2"/>
+          <w:numId w:val="1"/>
+        </w:numPr>
+      </w:pPr>
+      <w:r>
+        <w:t xml:space="preserve">It is harder for them to evade </w:t>
+      </w:r>
+      <w:proofErr w:type="gramStart"/>
+      <w:r>
+        <w:t>you</w:t>
+      </w:r>
+      <w:proofErr w:type="gramEnd"/>
+    </w:p>
+    <w:p>
+      <w:pPr>
+        <w:pStyle w:val="ListParagraph"/>
+        <w:numPr>
+          <w:ilvl w:val="1"/>
+          <w:numId w:val="1"/>
+        </w:numPr>
+      </w:pPr>
+      <w:r>
+        <w:t xml:space="preserve">Enemy arms </w:t>
+      </w:r>
+      <w:proofErr w:type="gramStart"/>
+      <w:r>
+        <w:t>broken</w:t>
+      </w:r>
+      <w:proofErr w:type="gramEnd"/>
+    </w:p>
+    <w:p>
+      <w:pPr>
+        <w:pStyle w:val="ListParagraph"/>
+        <w:numPr>
+          <w:ilvl w:val="2"/>
+          <w:numId w:val="1"/>
+        </w:numPr>
+      </w:pPr>
+      <w:r>
+        <w:t xml:space="preserve">Their arms are </w:t>
+      </w:r>
+      <w:proofErr w:type="gramStart"/>
+      <w:r>
+        <w:t>broken</w:t>
+      </w:r>
+      <w:proofErr w:type="gramEnd"/>
+    </w:p>
+    <w:p>
+      <w:pPr>
+        <w:pStyle w:val="ListParagraph"/>
+        <w:numPr>
+          <w:ilvl w:val="2"/>
+          <w:numId w:val="1"/>
+        </w:numPr>
+      </w:pPr>
+      <w:r>
+        <w:t>It is harder for them to put strength into their attacks</w:t>
+      </w:r>
       <w:r>
         <w:br/>
       </w:r>

</xml_diff>

<commit_message>
added dialogues plus changed some made sparing enemies able to change Vioarr's favor
</commit_message>
<xml_diff>
--- a/Ideas/DM DIALOGUES.docx
+++ b/Ideas/DM DIALOGUES.docx
@@ -453,7 +453,13 @@
         </w:numPr>
       </w:pPr>
       <w:r>
-        <w:t xml:space="preserve">You come across a </w:t>
+        <w:t xml:space="preserve">You </w:t>
+      </w:r>
+      <w:r>
+        <w:t>stumble across</w:t>
+      </w:r>
+      <w:r>
+        <w:t xml:space="preserve"> a </w:t>
       </w:r>
       <w:proofErr w:type="gramStart"/>
       <w:r>
@@ -492,6 +498,9 @@
       <w:r>
         <w:t xml:space="preserve">Will you pray to </w:t>
       </w:r>
+      <w:r>
+        <w:t xml:space="preserve">almighty </w:t>
+      </w:r>
       <w:proofErr w:type="spellStart"/>
       <w:proofErr w:type="gramStart"/>
       <w:r>
@@ -519,6 +528,28 @@
       <w:r>
         <w:t xml:space="preserve"> Success</w:t>
       </w:r>
+    </w:p>
+    <w:p>
+      <w:pPr>
+        <w:pStyle w:val="ListParagraph"/>
+        <w:numPr>
+          <w:ilvl w:val="3"/>
+          <w:numId w:val="1"/>
+        </w:numPr>
+      </w:pPr>
+      <w:proofErr w:type="spellStart"/>
+      <w:r>
+        <w:t>Vioarr</w:t>
+      </w:r>
+      <w:proofErr w:type="spellEnd"/>
+      <w:r>
+        <w:t xml:space="preserve"> acknowledges your </w:t>
+      </w:r>
+      <w:proofErr w:type="gramStart"/>
+      <w:r>
+        <w:t>bravery</w:t>
+      </w:r>
+      <w:proofErr w:type="gramEnd"/>
     </w:p>
     <w:p>
       <w:pPr>
@@ -926,7 +957,7 @@
         </w:numPr>
       </w:pPr>
       <w:r>
-        <w:t xml:space="preserve">Will you give donate your defense to </w:t>
+        <w:t xml:space="preserve">Will you donate your defense to </w:t>
       </w:r>
       <w:proofErr w:type="spellStart"/>
       <w:proofErr w:type="gramStart"/>
@@ -991,6 +1022,23 @@
       <w:pPr>
         <w:pStyle w:val="ListParagraph"/>
         <w:numPr>
+          <w:ilvl w:val="3"/>
+          <w:numId w:val="1"/>
+        </w:numPr>
+      </w:pPr>
+      <w:r>
+        <w:t xml:space="preserve">You lost your </w:t>
+      </w:r>
+      <w:proofErr w:type="gramStart"/>
+      <w:r>
+        <w:t>armor</w:t>
+      </w:r>
+      <w:proofErr w:type="gramEnd"/>
+    </w:p>
+    <w:p>
+      <w:pPr>
+        <w:pStyle w:val="ListParagraph"/>
+        <w:numPr>
           <w:ilvl w:val="2"/>
           <w:numId w:val="1"/>
         </w:numPr>
@@ -1016,6 +1064,23 @@
         <w:t>Vioarr</w:t>
       </w:r>
       <w:proofErr w:type="spellEnd"/>
+      <w:proofErr w:type="gramEnd"/>
+    </w:p>
+    <w:p>
+      <w:pPr>
+        <w:pStyle w:val="ListParagraph"/>
+        <w:numPr>
+          <w:ilvl w:val="3"/>
+          <w:numId w:val="1"/>
+        </w:numPr>
+      </w:pPr>
+      <w:r>
+        <w:t xml:space="preserve">You lost your </w:t>
+      </w:r>
+      <w:proofErr w:type="gramStart"/>
+      <w:r>
+        <w:t>armor</w:t>
+      </w:r>
       <w:proofErr w:type="gramEnd"/>
     </w:p>
     <w:p>
@@ -1803,11 +1868,710 @@
         </w:numPr>
       </w:pPr>
       <w:r>
-        <w:t>Would you like to equip it</w:t>
-      </w:r>
-      <w:r>
-        <w:br/>
-      </w:r>
+        <w:t>Will</w:t>
+      </w:r>
+      <w:r>
+        <w:t xml:space="preserve"> you equip </w:t>
+      </w:r>
+      <w:proofErr w:type="gramStart"/>
+      <w:r>
+        <w:t>it</w:t>
+      </w:r>
+      <w:proofErr w:type="gramEnd"/>
+    </w:p>
+    <w:p>
+      <w:pPr>
+        <w:pStyle w:val="ListParagraph"/>
+        <w:numPr>
+          <w:ilvl w:val="1"/>
+          <w:numId w:val="1"/>
+        </w:numPr>
+      </w:pPr>
+      <w:r>
+        <w:t>Armored knight</w:t>
+      </w:r>
+    </w:p>
+    <w:p>
+      <w:pPr>
+        <w:pStyle w:val="ListParagraph"/>
+        <w:numPr>
+          <w:ilvl w:val="2"/>
+          <w:numId w:val="1"/>
+        </w:numPr>
+      </w:pPr>
+      <w:r>
+        <w:t>Description</w:t>
+      </w:r>
+    </w:p>
+    <w:p>
+      <w:pPr>
+        <w:pStyle w:val="ListParagraph"/>
+        <w:numPr>
+          <w:ilvl w:val="3"/>
+          <w:numId w:val="1"/>
+        </w:numPr>
+      </w:pPr>
+      <w:r>
+        <w:t xml:space="preserve">An armored knight </w:t>
+      </w:r>
+      <w:proofErr w:type="gramStart"/>
+      <w:r>
+        <w:t>advances</w:t>
+      </w:r>
+      <w:proofErr w:type="gramEnd"/>
+    </w:p>
+    <w:p>
+      <w:pPr>
+        <w:pStyle w:val="ListParagraph"/>
+        <w:numPr>
+          <w:ilvl w:val="3"/>
+          <w:numId w:val="1"/>
+        </w:numPr>
+      </w:pPr>
+      <w:r>
+        <w:t xml:space="preserve">There is murder behind his </w:t>
+      </w:r>
+      <w:proofErr w:type="gramStart"/>
+      <w:r>
+        <w:t>eyes</w:t>
+      </w:r>
+      <w:proofErr w:type="gramEnd"/>
+    </w:p>
+    <w:p>
+      <w:pPr>
+        <w:pStyle w:val="ListParagraph"/>
+        <w:numPr>
+          <w:ilvl w:val="3"/>
+          <w:numId w:val="1"/>
+        </w:numPr>
+      </w:pPr>
+      <w:proofErr w:type="spellStart"/>
+      <w:r>
+        <w:t>Vioarr</w:t>
+      </w:r>
+      <w:proofErr w:type="spellEnd"/>
+      <w:r>
+        <w:t xml:space="preserve"> </w:t>
+      </w:r>
+      <w:proofErr w:type="spellStart"/>
+      <w:r>
+        <w:t>juges</w:t>
+      </w:r>
+      <w:proofErr w:type="spellEnd"/>
+      <w:r>
+        <w:t xml:space="preserve"> them as worthy</w:t>
+      </w:r>
+    </w:p>
+    <w:p>
+      <w:pPr>
+        <w:pStyle w:val="ListParagraph"/>
+        <w:numPr>
+          <w:ilvl w:val="3"/>
+          <w:numId w:val="1"/>
+        </w:numPr>
+      </w:pPr>
+      <w:r>
+        <w:t xml:space="preserve">Their chest and legs </w:t>
+      </w:r>
+      <w:proofErr w:type="gramStart"/>
+      <w:r>
+        <w:t>is</w:t>
+      </w:r>
+      <w:proofErr w:type="gramEnd"/>
+      <w:r>
+        <w:t xml:space="preserve"> heavily armored</w:t>
+      </w:r>
+    </w:p>
+    <w:p>
+      <w:pPr>
+        <w:pStyle w:val="ListParagraph"/>
+        <w:numPr>
+          <w:ilvl w:val="3"/>
+          <w:numId w:val="1"/>
+        </w:numPr>
+      </w:pPr>
+      <w:r>
+        <w:t xml:space="preserve">But their and arms are </w:t>
+      </w:r>
+      <w:proofErr w:type="gramStart"/>
+      <w:r>
+        <w:t>bare</w:t>
+      </w:r>
+      <w:proofErr w:type="gramEnd"/>
+    </w:p>
+    <w:p>
+      <w:pPr>
+        <w:pStyle w:val="ListParagraph"/>
+        <w:numPr>
+          <w:ilvl w:val="2"/>
+          <w:numId w:val="1"/>
+        </w:numPr>
+      </w:pPr>
+      <w:r>
+        <w:t>Attack</w:t>
+      </w:r>
+    </w:p>
+    <w:p>
+      <w:pPr>
+        <w:pStyle w:val="ListParagraph"/>
+        <w:numPr>
+          <w:ilvl w:val="3"/>
+          <w:numId w:val="1"/>
+        </w:numPr>
+      </w:pPr>
+      <w:r>
+        <w:t xml:space="preserve">Their </w:t>
+      </w:r>
+      <w:proofErr w:type="spellStart"/>
+      <w:r>
+        <w:t>greatsword</w:t>
+      </w:r>
+      <w:proofErr w:type="spellEnd"/>
+      <w:r>
+        <w:t xml:space="preserve"> swings in your direction</w:t>
+      </w:r>
+    </w:p>
+    <w:p>
+      <w:pPr>
+        <w:pStyle w:val="ListParagraph"/>
+        <w:numPr>
+          <w:ilvl w:val="2"/>
+          <w:numId w:val="1"/>
+        </w:numPr>
+      </w:pPr>
+      <w:r>
+        <w:t>Low health description</w:t>
+      </w:r>
+    </w:p>
+    <w:p>
+      <w:pPr>
+        <w:pStyle w:val="ListParagraph"/>
+        <w:numPr>
+          <w:ilvl w:val="3"/>
+          <w:numId w:val="1"/>
+        </w:numPr>
+      </w:pPr>
+    </w:p>
+    <w:p>
+      <w:pPr>
+        <w:pStyle w:val="ListParagraph"/>
+        <w:numPr>
+          <w:ilvl w:val="2"/>
+          <w:numId w:val="1"/>
+        </w:numPr>
+      </w:pPr>
+      <w:r>
+        <w:t xml:space="preserve">Combat </w:t>
+      </w:r>
+      <w:proofErr w:type="gramStart"/>
+      <w:r>
+        <w:t>reward</w:t>
+      </w:r>
+      <w:proofErr w:type="gramEnd"/>
+    </w:p>
+    <w:p>
+      <w:pPr>
+        <w:pStyle w:val="ListParagraph"/>
+        <w:numPr>
+          <w:ilvl w:val="3"/>
+          <w:numId w:val="1"/>
+        </w:numPr>
+      </w:pPr>
+      <w:r>
+        <w:t>Options1</w:t>
+      </w:r>
+    </w:p>
+    <w:p>
+      <w:pPr>
+        <w:pStyle w:val="ListParagraph"/>
+        <w:numPr>
+          <w:ilvl w:val="4"/>
+          <w:numId w:val="1"/>
+        </w:numPr>
+      </w:pPr>
+      <w:r>
+        <w:t xml:space="preserve">The chest plate is still </w:t>
+      </w:r>
+      <w:proofErr w:type="gramStart"/>
+      <w:r>
+        <w:t>usable</w:t>
+      </w:r>
+      <w:proofErr w:type="gramEnd"/>
+    </w:p>
+    <w:p>
+      <w:pPr>
+        <w:pStyle w:val="ListParagraph"/>
+        <w:numPr>
+          <w:ilvl w:val="4"/>
+          <w:numId w:val="1"/>
+        </w:numPr>
+      </w:pPr>
+      <w:r>
+        <w:t xml:space="preserve">Will you equip </w:t>
+      </w:r>
+      <w:proofErr w:type="gramStart"/>
+      <w:r>
+        <w:t>it</w:t>
+      </w:r>
+      <w:proofErr w:type="gramEnd"/>
+    </w:p>
+    <w:p>
+      <w:pPr>
+        <w:pStyle w:val="ListParagraph"/>
+        <w:numPr>
+          <w:ilvl w:val="1"/>
+          <w:numId w:val="1"/>
+        </w:numPr>
+      </w:pPr>
+      <w:r>
+        <w:t>Heretic</w:t>
+      </w:r>
+    </w:p>
+    <w:p>
+      <w:pPr>
+        <w:pStyle w:val="ListParagraph"/>
+        <w:numPr>
+          <w:ilvl w:val="2"/>
+          <w:numId w:val="1"/>
+        </w:numPr>
+      </w:pPr>
+      <w:r>
+        <w:t>Description</w:t>
+      </w:r>
+    </w:p>
+    <w:p>
+      <w:pPr>
+        <w:pStyle w:val="ListParagraph"/>
+        <w:numPr>
+          <w:ilvl w:val="3"/>
+          <w:numId w:val="1"/>
+        </w:numPr>
+      </w:pPr>
+      <w:proofErr w:type="gramStart"/>
+      <w:r>
+        <w:t>A</w:t>
+      </w:r>
+      <w:r>
+        <w:t>n</w:t>
+      </w:r>
+      <w:proofErr w:type="gramEnd"/>
+      <w:r>
+        <w:t xml:space="preserve"> heretic of the outer god challenges you</w:t>
+      </w:r>
+    </w:p>
+    <w:p>
+      <w:pPr>
+        <w:pStyle w:val="ListParagraph"/>
+        <w:numPr>
+          <w:ilvl w:val="3"/>
+          <w:numId w:val="1"/>
+        </w:numPr>
+      </w:pPr>
+      <w:proofErr w:type="spellStart"/>
+      <w:r>
+        <w:t>Vioarr</w:t>
+      </w:r>
+      <w:proofErr w:type="spellEnd"/>
+      <w:r>
+        <w:t xml:space="preserve"> </w:t>
+      </w:r>
+      <w:proofErr w:type="spellStart"/>
+      <w:r>
+        <w:t>scornes</w:t>
+      </w:r>
+      <w:proofErr w:type="spellEnd"/>
+      <w:r>
+        <w:t xml:space="preserve"> them</w:t>
+      </w:r>
+    </w:p>
+    <w:p>
+      <w:pPr>
+        <w:pStyle w:val="ListParagraph"/>
+        <w:numPr>
+          <w:ilvl w:val="3"/>
+          <w:numId w:val="1"/>
+        </w:numPr>
+      </w:pPr>
+      <w:r>
+        <w:t xml:space="preserve">They brandish no </w:t>
+      </w:r>
+      <w:proofErr w:type="gramStart"/>
+      <w:r>
+        <w:t>armor</w:t>
+      </w:r>
+      <w:proofErr w:type="gramEnd"/>
+    </w:p>
+    <w:p>
+      <w:pPr>
+        <w:pStyle w:val="ListParagraph"/>
+        <w:numPr>
+          <w:ilvl w:val="3"/>
+          <w:numId w:val="1"/>
+        </w:numPr>
+      </w:pPr>
+      <w:r>
+        <w:t xml:space="preserve">Yet they are skilled with the </w:t>
+      </w:r>
+      <w:proofErr w:type="gramStart"/>
+      <w:r>
+        <w:t>blade</w:t>
+      </w:r>
+      <w:proofErr w:type="gramEnd"/>
+    </w:p>
+    <w:p>
+      <w:pPr>
+        <w:pStyle w:val="ListParagraph"/>
+        <w:numPr>
+          <w:ilvl w:val="2"/>
+          <w:numId w:val="1"/>
+        </w:numPr>
+      </w:pPr>
+      <w:r>
+        <w:t>Attack</w:t>
+      </w:r>
+    </w:p>
+    <w:p>
+      <w:pPr>
+        <w:pStyle w:val="ListParagraph"/>
+        <w:numPr>
+          <w:ilvl w:val="3"/>
+          <w:numId w:val="1"/>
+        </w:numPr>
+      </w:pPr>
+      <w:r>
+        <w:t xml:space="preserve">Their </w:t>
+      </w:r>
+      <w:r>
+        <w:t>sword flashes in your direction</w:t>
+      </w:r>
+    </w:p>
+    <w:p>
+      <w:pPr>
+        <w:pStyle w:val="ListParagraph"/>
+        <w:numPr>
+          <w:ilvl w:val="2"/>
+          <w:numId w:val="1"/>
+        </w:numPr>
+      </w:pPr>
+      <w:r>
+        <w:t>Low health description</w:t>
+      </w:r>
+    </w:p>
+    <w:p>
+      <w:pPr>
+        <w:pStyle w:val="ListParagraph"/>
+        <w:numPr>
+          <w:ilvl w:val="3"/>
+          <w:numId w:val="1"/>
+        </w:numPr>
+      </w:pPr>
+    </w:p>
+    <w:p>
+      <w:pPr>
+        <w:pStyle w:val="ListParagraph"/>
+        <w:numPr>
+          <w:ilvl w:val="2"/>
+          <w:numId w:val="1"/>
+        </w:numPr>
+      </w:pPr>
+      <w:r>
+        <w:t xml:space="preserve">Combat </w:t>
+      </w:r>
+      <w:proofErr w:type="gramStart"/>
+      <w:r>
+        <w:t>reward</w:t>
+      </w:r>
+      <w:proofErr w:type="gramEnd"/>
+    </w:p>
+    <w:p>
+      <w:pPr>
+        <w:pStyle w:val="ListParagraph"/>
+        <w:numPr>
+          <w:ilvl w:val="3"/>
+          <w:numId w:val="1"/>
+        </w:numPr>
+      </w:pPr>
+      <w:r>
+        <w:t xml:space="preserve">There is nothing of value in front of </w:t>
+      </w:r>
+      <w:proofErr w:type="gramStart"/>
+      <w:r>
+        <w:t>you</w:t>
+      </w:r>
+      <w:proofErr w:type="gramEnd"/>
+    </w:p>
+    <w:p>
+      <w:pPr>
+        <w:pStyle w:val="ListParagraph"/>
+        <w:numPr>
+          <w:ilvl w:val="1"/>
+          <w:numId w:val="1"/>
+        </w:numPr>
+      </w:pPr>
+      <w:r>
+        <w:t>Infantry soldier</w:t>
+      </w:r>
+    </w:p>
+    <w:p>
+      <w:pPr>
+        <w:pStyle w:val="ListParagraph"/>
+        <w:numPr>
+          <w:ilvl w:val="2"/>
+          <w:numId w:val="1"/>
+        </w:numPr>
+      </w:pPr>
+      <w:r>
+        <w:t>Description</w:t>
+      </w:r>
+    </w:p>
+    <w:p>
+      <w:pPr>
+        <w:pStyle w:val="ListParagraph"/>
+        <w:numPr>
+          <w:ilvl w:val="3"/>
+          <w:numId w:val="1"/>
+        </w:numPr>
+      </w:pPr>
+      <w:r>
+        <w:t>A</w:t>
+      </w:r>
+      <w:r>
+        <w:t xml:space="preserve"> lost</w:t>
+      </w:r>
+      <w:r>
+        <w:t xml:space="preserve"> </w:t>
+      </w:r>
+      <w:r>
+        <w:t xml:space="preserve">infantry soldier is gorging on a </w:t>
+      </w:r>
+      <w:proofErr w:type="gramStart"/>
+      <w:r>
+        <w:t>corpse</w:t>
+      </w:r>
+      <w:proofErr w:type="gramEnd"/>
+    </w:p>
+    <w:p>
+      <w:pPr>
+        <w:pStyle w:val="ListParagraph"/>
+        <w:numPr>
+          <w:ilvl w:val="3"/>
+          <w:numId w:val="1"/>
+        </w:numPr>
+      </w:pPr>
+      <w:r>
+        <w:t xml:space="preserve">He glances at </w:t>
+      </w:r>
+      <w:proofErr w:type="gramStart"/>
+      <w:r>
+        <w:t>you</w:t>
+      </w:r>
+      <w:proofErr w:type="gramEnd"/>
+    </w:p>
+    <w:p>
+      <w:pPr>
+        <w:pStyle w:val="ListParagraph"/>
+        <w:numPr>
+          <w:ilvl w:val="3"/>
+          <w:numId w:val="1"/>
+        </w:numPr>
+      </w:pPr>
+      <w:proofErr w:type="spellStart"/>
+      <w:r>
+        <w:t>Vioarr</w:t>
+      </w:r>
+      <w:proofErr w:type="spellEnd"/>
+      <w:r>
+        <w:t xml:space="preserve"> disregard </w:t>
+      </w:r>
+      <w:proofErr w:type="gramStart"/>
+      <w:r>
+        <w:t>them</w:t>
+      </w:r>
+      <w:proofErr w:type="gramEnd"/>
+    </w:p>
+    <w:p>
+      <w:pPr>
+        <w:pStyle w:val="ListParagraph"/>
+        <w:numPr>
+          <w:ilvl w:val="3"/>
+          <w:numId w:val="1"/>
+        </w:numPr>
+      </w:pPr>
+      <w:r>
+        <w:t xml:space="preserve">They brandish leather armor on all </w:t>
+      </w:r>
+      <w:proofErr w:type="gramStart"/>
+      <w:r>
+        <w:t>parts</w:t>
+      </w:r>
+      <w:proofErr w:type="gramEnd"/>
+    </w:p>
+    <w:p>
+      <w:pPr>
+        <w:pStyle w:val="ListParagraph"/>
+        <w:numPr>
+          <w:ilvl w:val="2"/>
+          <w:numId w:val="1"/>
+        </w:numPr>
+      </w:pPr>
+      <w:r>
+        <w:t>Attack</w:t>
+      </w:r>
+    </w:p>
+    <w:p>
+      <w:pPr>
+        <w:pStyle w:val="ListParagraph"/>
+        <w:numPr>
+          <w:ilvl w:val="3"/>
+          <w:numId w:val="1"/>
+        </w:numPr>
+      </w:pPr>
+      <w:r>
+        <w:t>Their sword flashes in your direction</w:t>
+      </w:r>
+    </w:p>
+    <w:p>
+      <w:pPr>
+        <w:pStyle w:val="ListParagraph"/>
+        <w:numPr>
+          <w:ilvl w:val="2"/>
+          <w:numId w:val="1"/>
+        </w:numPr>
+      </w:pPr>
+      <w:r>
+        <w:t>Low health description</w:t>
+      </w:r>
+    </w:p>
+    <w:p>
+      <w:pPr>
+        <w:pStyle w:val="ListParagraph"/>
+        <w:numPr>
+          <w:ilvl w:val="3"/>
+          <w:numId w:val="1"/>
+        </w:numPr>
+      </w:pPr>
+    </w:p>
+    <w:p>
+      <w:pPr>
+        <w:pStyle w:val="ListParagraph"/>
+        <w:numPr>
+          <w:ilvl w:val="2"/>
+          <w:numId w:val="1"/>
+        </w:numPr>
+      </w:pPr>
+      <w:r>
+        <w:t xml:space="preserve">Combat </w:t>
+      </w:r>
+      <w:proofErr w:type="gramStart"/>
+      <w:r>
+        <w:t>reward</w:t>
+      </w:r>
+      <w:proofErr w:type="gramEnd"/>
+      <w:r>
+        <w:t xml:space="preserve"> </w:t>
+      </w:r>
+    </w:p>
+    <w:p>
+      <w:pPr>
+        <w:pStyle w:val="ListParagraph"/>
+        <w:numPr>
+          <w:ilvl w:val="3"/>
+          <w:numId w:val="1"/>
+        </w:numPr>
+      </w:pPr>
+      <w:r>
+        <w:t>Options 1</w:t>
+      </w:r>
+    </w:p>
+    <w:p>
+      <w:pPr>
+        <w:pStyle w:val="ListParagraph"/>
+        <w:numPr>
+          <w:ilvl w:val="4"/>
+          <w:numId w:val="1"/>
+        </w:numPr>
+      </w:pPr>
+      <w:r>
+        <w:t xml:space="preserve">There is nothing of value in front of </w:t>
+      </w:r>
+      <w:proofErr w:type="gramStart"/>
+      <w:r>
+        <w:t>you</w:t>
+      </w:r>
+      <w:proofErr w:type="gramEnd"/>
+    </w:p>
+    <w:p>
+      <w:pPr>
+        <w:pStyle w:val="ListParagraph"/>
+        <w:numPr>
+          <w:ilvl w:val="3"/>
+          <w:numId w:val="1"/>
+        </w:numPr>
+      </w:pPr>
+      <w:r>
+        <w:t>Option 2</w:t>
+      </w:r>
+    </w:p>
+    <w:p>
+      <w:pPr>
+        <w:pStyle w:val="ListParagraph"/>
+        <w:numPr>
+          <w:ilvl w:val="4"/>
+          <w:numId w:val="1"/>
+        </w:numPr>
+      </w:pPr>
+      <w:r>
+        <w:t xml:space="preserve">The leather is still </w:t>
+      </w:r>
+      <w:proofErr w:type="gramStart"/>
+      <w:r>
+        <w:t>good</w:t>
+      </w:r>
+      <w:proofErr w:type="gramEnd"/>
+    </w:p>
+    <w:p>
+      <w:pPr>
+        <w:pStyle w:val="ListParagraph"/>
+        <w:numPr>
+          <w:ilvl w:val="4"/>
+          <w:numId w:val="1"/>
+        </w:numPr>
+      </w:pPr>
+      <w:r>
+        <w:t xml:space="preserve">Will you equip </w:t>
+      </w:r>
+      <w:proofErr w:type="gramStart"/>
+      <w:r>
+        <w:t>it</w:t>
+      </w:r>
+      <w:proofErr w:type="gramEnd"/>
+    </w:p>
+    <w:p>
+      <w:pPr>
+        <w:pStyle w:val="ListParagraph"/>
+        <w:numPr>
+          <w:ilvl w:val="3"/>
+          <w:numId w:val="1"/>
+        </w:numPr>
+      </w:pPr>
+      <w:r>
+        <w:t>Option 3</w:t>
+      </w:r>
+    </w:p>
+    <w:p>
+      <w:pPr>
+        <w:pStyle w:val="ListParagraph"/>
+        <w:numPr>
+          <w:ilvl w:val="1"/>
+          <w:numId w:val="1"/>
+        </w:numPr>
+      </w:pPr>
+    </w:p>
+    <w:p>
+      <w:pPr>
+        <w:pStyle w:val="ListParagraph"/>
+        <w:ind w:left="1440"/>
+      </w:pPr>
     </w:p>
     <w:p>
       <w:pPr>

</xml_diff>

<commit_message>
added more events and enemies
</commit_message>
<xml_diff>
--- a/Ideas/DM DIALOGUES.docx
+++ b/Ideas/DM DIALOGUES.docx
@@ -63,8 +63,21 @@
         </w:numPr>
       </w:pPr>
       <w:r>
-        <w:t>So, the great Vioarr has already judged you, as expected</w:t>
-      </w:r>
+        <w:t xml:space="preserve">So, the great </w:t>
+      </w:r>
+      <w:proofErr w:type="spellStart"/>
+      <w:r>
+        <w:t>Vioarr</w:t>
+      </w:r>
+      <w:proofErr w:type="spellEnd"/>
+      <w:r>
+        <w:t xml:space="preserve"> has already judged you, as </w:t>
+      </w:r>
+      <w:proofErr w:type="gramStart"/>
+      <w:r>
+        <w:t>expected</w:t>
+      </w:r>
+      <w:proofErr w:type="gramEnd"/>
     </w:p>
     <w:p>
       <w:pPr>
@@ -81,8 +94,13 @@
         <w:t xml:space="preserve"> </w:t>
       </w:r>
       <w:r>
-        <w:t>do you really need an explanation of the rules</w:t>
-      </w:r>
+        <w:t xml:space="preserve">do you really need an explanation of the </w:t>
+      </w:r>
+      <w:proofErr w:type="gramStart"/>
+      <w:r>
+        <w:t>rules</w:t>
+      </w:r>
+      <w:proofErr w:type="gramEnd"/>
     </w:p>
     <w:p>
       <w:pPr>
@@ -108,20 +126,33 @@
         <w:t>Oh, right, you can't talk. Here</w:t>
       </w:r>
       <w:r>
-        <w:t>*gives Yes no options*</w:t>
-      </w:r>
-    </w:p>
-    <w:p>
-      <w:pPr>
-        <w:pStyle w:val="ListParagraph"/>
-        <w:numPr>
-          <w:ilvl w:val="2"/>
-          <w:numId w:val="1"/>
-        </w:numPr>
-      </w:pPr>
-      <w:r>
-        <w:t>Use left click to point at what you would like to answer</w:t>
-      </w:r>
+        <w:t xml:space="preserve">*gives </w:t>
+      </w:r>
+      <w:proofErr w:type="gramStart"/>
+      <w:r>
+        <w:t>Yes</w:t>
+      </w:r>
+      <w:proofErr w:type="gramEnd"/>
+      <w:r>
+        <w:t xml:space="preserve"> no options*</w:t>
+      </w:r>
+    </w:p>
+    <w:p>
+      <w:pPr>
+        <w:pStyle w:val="ListParagraph"/>
+        <w:numPr>
+          <w:ilvl w:val="2"/>
+          <w:numId w:val="1"/>
+        </w:numPr>
+      </w:pPr>
+      <w:r>
+        <w:t xml:space="preserve">Use left click to point at what you would like to </w:t>
+      </w:r>
+      <w:proofErr w:type="gramStart"/>
+      <w:r>
+        <w:t>answer</w:t>
+      </w:r>
+      <w:proofErr w:type="gramEnd"/>
     </w:p>
     <w:p>
       <w:pPr>
@@ -150,11 +181,21 @@
         </w:numPr>
       </w:pPr>
       <w:r>
-        <w:t xml:space="preserve">I still don’t know why almighty Vioarr allows </w:t>
-      </w:r>
+        <w:t xml:space="preserve">I still don’t know why almighty </w:t>
+      </w:r>
+      <w:proofErr w:type="spellStart"/>
+      <w:r>
+        <w:t>Vioarr</w:t>
+      </w:r>
+      <w:proofErr w:type="spellEnd"/>
+      <w:r>
+        <w:t xml:space="preserve"> allows </w:t>
+      </w:r>
+      <w:proofErr w:type="gramStart"/>
       <w:r>
         <w:t>this</w:t>
       </w:r>
+      <w:proofErr w:type="gramEnd"/>
     </w:p>
     <w:p>
       <w:pPr>
@@ -168,8 +209,13 @@
         <w:t>B</w:t>
       </w:r>
       <w:r>
-        <w:t>ut his will is absolute</w:t>
-      </w:r>
+        <w:t xml:space="preserve">ut his will is </w:t>
+      </w:r>
+      <w:proofErr w:type="gramStart"/>
+      <w:r>
+        <w:t>absolute</w:t>
+      </w:r>
+      <w:proofErr w:type="gramEnd"/>
     </w:p>
     <w:p>
       <w:pPr>
@@ -192,8 +238,13 @@
         </w:numPr>
       </w:pPr>
       <w:r>
-        <w:t>There is only one option</w:t>
-      </w:r>
+        <w:t xml:space="preserve">There is only one </w:t>
+      </w:r>
+      <w:proofErr w:type="gramStart"/>
+      <w:r>
+        <w:t>option</w:t>
+      </w:r>
+      <w:proofErr w:type="gramEnd"/>
     </w:p>
     <w:p>
       <w:pPr>
@@ -207,56 +258,89 @@
         <w:t>N</w:t>
       </w:r>
       <w:r>
-        <w:t>o need to chose</w:t>
-      </w:r>
-    </w:p>
-    <w:p>
-      <w:pPr>
-        <w:pStyle w:val="ListParagraph"/>
-        <w:numPr>
-          <w:ilvl w:val="2"/>
-          <w:numId w:val="1"/>
-        </w:numPr>
-      </w:pPr>
-      <w:r>
-        <w:t>Here you can valiantly fight</w:t>
-      </w:r>
-    </w:p>
-    <w:p>
-      <w:pPr>
-        <w:pStyle w:val="ListParagraph"/>
-        <w:numPr>
-          <w:ilvl w:val="2"/>
-          <w:numId w:val="1"/>
-        </w:numPr>
-      </w:pPr>
-      <w:r>
-        <w:t>But remember, sparing an enemy who hasn't lost their pathetic will to fight is necessary</w:t>
-      </w:r>
-    </w:p>
-    <w:p>
-      <w:pPr>
-        <w:pStyle w:val="ListParagraph"/>
-        <w:numPr>
-          <w:ilvl w:val="2"/>
-          <w:numId w:val="1"/>
-        </w:numPr>
-      </w:pPr>
-      <w:r>
-        <w:t>You are Vioarr’s warrior</w:t>
-      </w:r>
-    </w:p>
-    <w:p>
-      <w:pPr>
-        <w:pStyle w:val="ListParagraph"/>
-        <w:numPr>
-          <w:ilvl w:val="2"/>
-          <w:numId w:val="1"/>
-        </w:numPr>
-      </w:pPr>
-      <w:r>
-        <w:t>Never forget that they watch over you</w:t>
-      </w:r>
+        <w:t xml:space="preserve">o need to </w:t>
+      </w:r>
+      <w:proofErr w:type="gramStart"/>
+      <w:r>
+        <w:t>chose</w:t>
+      </w:r>
+      <w:proofErr w:type="gramEnd"/>
+    </w:p>
+    <w:p>
+      <w:pPr>
+        <w:pStyle w:val="ListParagraph"/>
+        <w:numPr>
+          <w:ilvl w:val="2"/>
+          <w:numId w:val="1"/>
+        </w:numPr>
+      </w:pPr>
+      <w:r>
+        <w:t xml:space="preserve">Here you can valiantly </w:t>
+      </w:r>
+      <w:proofErr w:type="gramStart"/>
+      <w:r>
+        <w:t>fight</w:t>
+      </w:r>
+      <w:proofErr w:type="gramEnd"/>
+    </w:p>
+    <w:p>
+      <w:pPr>
+        <w:pStyle w:val="ListParagraph"/>
+        <w:numPr>
+          <w:ilvl w:val="2"/>
+          <w:numId w:val="1"/>
+        </w:numPr>
+      </w:pPr>
+      <w:r>
+        <w:t xml:space="preserve">But remember, sparing an enemy who hasn't lost their pathetic will to fight is </w:t>
+      </w:r>
+      <w:proofErr w:type="gramStart"/>
+      <w:r>
+        <w:t>necessary</w:t>
+      </w:r>
+      <w:proofErr w:type="gramEnd"/>
+    </w:p>
+    <w:p>
+      <w:pPr>
+        <w:pStyle w:val="ListParagraph"/>
+        <w:numPr>
+          <w:ilvl w:val="2"/>
+          <w:numId w:val="1"/>
+        </w:numPr>
+      </w:pPr>
+      <w:r>
+        <w:t xml:space="preserve">You are </w:t>
+      </w:r>
+      <w:proofErr w:type="spellStart"/>
+      <w:r>
+        <w:t>Vioarr’s</w:t>
+      </w:r>
+      <w:proofErr w:type="spellEnd"/>
+      <w:r>
+        <w:t xml:space="preserve"> </w:t>
+      </w:r>
+      <w:proofErr w:type="gramStart"/>
+      <w:r>
+        <w:t>warrior</w:t>
+      </w:r>
+      <w:proofErr w:type="gramEnd"/>
+    </w:p>
+    <w:p>
+      <w:pPr>
+        <w:pStyle w:val="ListParagraph"/>
+        <w:numPr>
+          <w:ilvl w:val="2"/>
+          <w:numId w:val="1"/>
+        </w:numPr>
+      </w:pPr>
+      <w:r>
+        <w:t xml:space="preserve">Never forget that they watch over </w:t>
+      </w:r>
+      <w:proofErr w:type="gramStart"/>
+      <w:r>
+        <w:t>you</w:t>
+      </w:r>
+      <w:proofErr w:type="gramEnd"/>
     </w:p>
     <w:p>
       <w:pPr>
@@ -285,19 +369,32 @@
         <w:t>’re</w:t>
       </w:r>
       <w:r>
-        <w:t xml:space="preserve"> ready</w:t>
-      </w:r>
-    </w:p>
-    <w:p>
-      <w:pPr>
-        <w:pStyle w:val="ListParagraph"/>
-        <w:numPr>
-          <w:ilvl w:val="2"/>
-          <w:numId w:val="1"/>
-        </w:numPr>
-      </w:pPr>
-      <w:r>
-        <w:t>May Vioarr bless you</w:t>
+        <w:t xml:space="preserve"> </w:t>
+      </w:r>
+      <w:proofErr w:type="gramStart"/>
+      <w:r>
+        <w:t>ready</w:t>
+      </w:r>
+      <w:proofErr w:type="gramEnd"/>
+    </w:p>
+    <w:p>
+      <w:pPr>
+        <w:pStyle w:val="ListParagraph"/>
+        <w:numPr>
+          <w:ilvl w:val="2"/>
+          <w:numId w:val="1"/>
+        </w:numPr>
+      </w:pPr>
+      <w:r>
+        <w:t xml:space="preserve">May </w:t>
+      </w:r>
+      <w:proofErr w:type="spellStart"/>
+      <w:r>
+        <w:t>Vioarr</w:t>
+      </w:r>
+      <w:proofErr w:type="spellEnd"/>
+      <w:r>
+        <w:t xml:space="preserve"> bless you</w:t>
       </w:r>
       <w:r>
         <w:br/>
@@ -362,20 +459,33 @@
         <w:t>stumble across</w:t>
       </w:r>
       <w:r>
-        <w:t xml:space="preserve"> a chapel </w:t>
-      </w:r>
-    </w:p>
-    <w:p>
-      <w:pPr>
-        <w:pStyle w:val="ListParagraph"/>
-        <w:numPr>
-          <w:ilvl w:val="3"/>
-          <w:numId w:val="1"/>
-        </w:numPr>
-      </w:pPr>
-      <w:r>
-        <w:t>You can pray to any gods</w:t>
-      </w:r>
+        <w:t xml:space="preserve"> a </w:t>
+      </w:r>
+      <w:proofErr w:type="gramStart"/>
+      <w:r>
+        <w:t>chapel</w:t>
+      </w:r>
+      <w:proofErr w:type="gramEnd"/>
+      <w:r>
+        <w:t xml:space="preserve"> </w:t>
+      </w:r>
+    </w:p>
+    <w:p>
+      <w:pPr>
+        <w:pStyle w:val="ListParagraph"/>
+        <w:numPr>
+          <w:ilvl w:val="3"/>
+          <w:numId w:val="1"/>
+        </w:numPr>
+      </w:pPr>
+      <w:r>
+        <w:t xml:space="preserve">You can pray to any </w:t>
+      </w:r>
+      <w:proofErr w:type="gramStart"/>
+      <w:r>
+        <w:t>gods</w:t>
+      </w:r>
+      <w:proofErr w:type="gramEnd"/>
     </w:p>
     <w:p>
       <w:pPr>
@@ -391,105 +501,178 @@
       <w:r>
         <w:t xml:space="preserve">almighty </w:t>
       </w:r>
+      <w:proofErr w:type="spellStart"/>
+      <w:proofErr w:type="gramStart"/>
       <w:r>
         <w:t>Vioarr</w:t>
       </w:r>
-    </w:p>
-    <w:p>
-      <w:pPr>
-        <w:pStyle w:val="ListParagraph"/>
-        <w:numPr>
-          <w:ilvl w:val="2"/>
-          <w:numId w:val="1"/>
-        </w:numPr>
-      </w:pPr>
-      <w:r>
-        <w:t>Pray Vioarr Success</w:t>
-      </w:r>
-    </w:p>
-    <w:p>
-      <w:pPr>
-        <w:pStyle w:val="ListParagraph"/>
-        <w:numPr>
-          <w:ilvl w:val="3"/>
-          <w:numId w:val="1"/>
-        </w:numPr>
-      </w:pPr>
-      <w:r>
-        <w:t>Vioarr acknowledges your bravery</w:t>
-      </w:r>
-    </w:p>
-    <w:p>
-      <w:pPr>
-        <w:pStyle w:val="ListParagraph"/>
-        <w:numPr>
-          <w:ilvl w:val="3"/>
-          <w:numId w:val="1"/>
-        </w:numPr>
-      </w:pPr>
-      <w:r>
-        <w:t xml:space="preserve">Vioarr has blessed you </w:t>
-      </w:r>
-    </w:p>
-    <w:p>
-      <w:pPr>
-        <w:pStyle w:val="ListParagraph"/>
-        <w:numPr>
-          <w:ilvl w:val="3"/>
-          <w:numId w:val="1"/>
-        </w:numPr>
-      </w:pPr>
-      <w:r>
-        <w:t>You feel stronger</w:t>
-      </w:r>
-    </w:p>
-    <w:p>
-      <w:pPr>
-        <w:pStyle w:val="ListParagraph"/>
-        <w:numPr>
-          <w:ilvl w:val="2"/>
-          <w:numId w:val="1"/>
-        </w:numPr>
-      </w:pPr>
-      <w:r>
-        <w:t>Pray Vioarr fail</w:t>
-      </w:r>
-    </w:p>
-    <w:p>
-      <w:pPr>
-        <w:pStyle w:val="ListParagraph"/>
-        <w:numPr>
-          <w:ilvl w:val="3"/>
-          <w:numId w:val="1"/>
-        </w:numPr>
-      </w:pPr>
-      <w:r>
-        <w:t>Vioarr has accepted your prayer</w:t>
-      </w:r>
-    </w:p>
-    <w:p>
-      <w:pPr>
-        <w:pStyle w:val="ListParagraph"/>
-        <w:numPr>
-          <w:ilvl w:val="3"/>
-          <w:numId w:val="1"/>
-        </w:numPr>
-      </w:pPr>
-      <w:r>
-        <w:t>You have gained favor</w:t>
-      </w:r>
-    </w:p>
-    <w:p>
-      <w:pPr>
-        <w:pStyle w:val="ListParagraph"/>
-        <w:numPr>
-          <w:ilvl w:val="2"/>
-          <w:numId w:val="1"/>
-        </w:numPr>
-      </w:pPr>
-      <w:r>
-        <w:t>Pray outer god</w:t>
-      </w:r>
+      <w:proofErr w:type="spellEnd"/>
+      <w:proofErr w:type="gramEnd"/>
+    </w:p>
+    <w:p>
+      <w:pPr>
+        <w:pStyle w:val="ListParagraph"/>
+        <w:numPr>
+          <w:ilvl w:val="2"/>
+          <w:numId w:val="1"/>
+        </w:numPr>
+      </w:pPr>
+      <w:r>
+        <w:t xml:space="preserve">Pray </w:t>
+      </w:r>
+      <w:proofErr w:type="spellStart"/>
+      <w:r>
+        <w:t>Vioarr</w:t>
+      </w:r>
+      <w:proofErr w:type="spellEnd"/>
+      <w:r>
+        <w:t xml:space="preserve"> Success</w:t>
+      </w:r>
+    </w:p>
+    <w:p>
+      <w:pPr>
+        <w:pStyle w:val="ListParagraph"/>
+        <w:numPr>
+          <w:ilvl w:val="3"/>
+          <w:numId w:val="1"/>
+        </w:numPr>
+      </w:pPr>
+      <w:proofErr w:type="spellStart"/>
+      <w:r>
+        <w:t>Vioarr</w:t>
+      </w:r>
+      <w:proofErr w:type="spellEnd"/>
+      <w:r>
+        <w:t xml:space="preserve"> acknowledges your </w:t>
+      </w:r>
+      <w:proofErr w:type="gramStart"/>
+      <w:r>
+        <w:t>bravery</w:t>
+      </w:r>
+      <w:proofErr w:type="gramEnd"/>
+    </w:p>
+    <w:p>
+      <w:pPr>
+        <w:pStyle w:val="ListParagraph"/>
+        <w:numPr>
+          <w:ilvl w:val="3"/>
+          <w:numId w:val="1"/>
+        </w:numPr>
+      </w:pPr>
+      <w:proofErr w:type="spellStart"/>
+      <w:r>
+        <w:t>Vioarr</w:t>
+      </w:r>
+      <w:proofErr w:type="spellEnd"/>
+      <w:r>
+        <w:t xml:space="preserve"> has blessed </w:t>
+      </w:r>
+      <w:proofErr w:type="gramStart"/>
+      <w:r>
+        <w:t>you</w:t>
+      </w:r>
+      <w:proofErr w:type="gramEnd"/>
+      <w:r>
+        <w:t xml:space="preserve"> </w:t>
+      </w:r>
+    </w:p>
+    <w:p>
+      <w:pPr>
+        <w:pStyle w:val="ListParagraph"/>
+        <w:numPr>
+          <w:ilvl w:val="3"/>
+          <w:numId w:val="1"/>
+        </w:numPr>
+      </w:pPr>
+      <w:r>
+        <w:t xml:space="preserve">You feel </w:t>
+      </w:r>
+      <w:proofErr w:type="gramStart"/>
+      <w:r>
+        <w:t>stronger</w:t>
+      </w:r>
+      <w:proofErr w:type="gramEnd"/>
+    </w:p>
+    <w:p>
+      <w:pPr>
+        <w:pStyle w:val="ListParagraph"/>
+        <w:numPr>
+          <w:ilvl w:val="2"/>
+          <w:numId w:val="1"/>
+        </w:numPr>
+      </w:pPr>
+      <w:r>
+        <w:t xml:space="preserve">Pray </w:t>
+      </w:r>
+      <w:proofErr w:type="spellStart"/>
+      <w:r>
+        <w:t>Vioarr</w:t>
+      </w:r>
+      <w:proofErr w:type="spellEnd"/>
+      <w:r>
+        <w:t xml:space="preserve"> </w:t>
+      </w:r>
+      <w:proofErr w:type="gramStart"/>
+      <w:r>
+        <w:t>fail</w:t>
+      </w:r>
+      <w:proofErr w:type="gramEnd"/>
+    </w:p>
+    <w:p>
+      <w:pPr>
+        <w:pStyle w:val="ListParagraph"/>
+        <w:numPr>
+          <w:ilvl w:val="3"/>
+          <w:numId w:val="1"/>
+        </w:numPr>
+      </w:pPr>
+      <w:proofErr w:type="spellStart"/>
+      <w:r>
+        <w:t>Vioarr</w:t>
+      </w:r>
+      <w:proofErr w:type="spellEnd"/>
+      <w:r>
+        <w:t xml:space="preserve"> has accepted your </w:t>
+      </w:r>
+      <w:proofErr w:type="gramStart"/>
+      <w:r>
+        <w:t>prayer</w:t>
+      </w:r>
+      <w:proofErr w:type="gramEnd"/>
+    </w:p>
+    <w:p>
+      <w:pPr>
+        <w:pStyle w:val="ListParagraph"/>
+        <w:numPr>
+          <w:ilvl w:val="3"/>
+          <w:numId w:val="1"/>
+        </w:numPr>
+      </w:pPr>
+      <w:r>
+        <w:t xml:space="preserve">You have gained </w:t>
+      </w:r>
+      <w:proofErr w:type="gramStart"/>
+      <w:r>
+        <w:t>favor</w:t>
+      </w:r>
+      <w:proofErr w:type="gramEnd"/>
+    </w:p>
+    <w:p>
+      <w:pPr>
+        <w:pStyle w:val="ListParagraph"/>
+        <w:numPr>
+          <w:ilvl w:val="2"/>
+          <w:numId w:val="1"/>
+        </w:numPr>
+      </w:pPr>
+      <w:r>
+        <w:t xml:space="preserve">Pray outer </w:t>
+      </w:r>
+      <w:proofErr w:type="gramStart"/>
+      <w:r>
+        <w:t>god</w:t>
+      </w:r>
+      <w:proofErr w:type="gramEnd"/>
     </w:p>
     <w:p>
       <w:pPr>
@@ -512,20 +695,32 @@
         </w:numPr>
       </w:pPr>
       <w:r>
-        <w:t>You have lost favor with Vioarr</w:t>
-      </w:r>
-    </w:p>
-    <w:p>
-      <w:pPr>
-        <w:pStyle w:val="ListParagraph"/>
-        <w:numPr>
-          <w:ilvl w:val="3"/>
-          <w:numId w:val="1"/>
-        </w:numPr>
-      </w:pPr>
-      <w:r>
-        <w:t>The outer god has healed you</w:t>
-      </w:r>
+        <w:t xml:space="preserve">You have lost favor with </w:t>
+      </w:r>
+      <w:proofErr w:type="spellStart"/>
+      <w:proofErr w:type="gramStart"/>
+      <w:r>
+        <w:t>Vioarr</w:t>
+      </w:r>
+      <w:proofErr w:type="spellEnd"/>
+      <w:proofErr w:type="gramEnd"/>
+    </w:p>
+    <w:p>
+      <w:pPr>
+        <w:pStyle w:val="ListParagraph"/>
+        <w:numPr>
+          <w:ilvl w:val="3"/>
+          <w:numId w:val="1"/>
+        </w:numPr>
+      </w:pPr>
+      <w:r>
+        <w:t xml:space="preserve">The outer god has healed </w:t>
+      </w:r>
+      <w:proofErr w:type="gramStart"/>
+      <w:r>
+        <w:t>you</w:t>
+      </w:r>
+      <w:proofErr w:type="gramEnd"/>
     </w:p>
     <w:p>
       <w:pPr>
@@ -631,8 +826,13 @@
         </w:numPr>
       </w:pPr>
       <w:r>
-        <w:t>The water is invigorating</w:t>
-      </w:r>
+        <w:t xml:space="preserve">The water is </w:t>
+      </w:r>
+      <w:proofErr w:type="gramStart"/>
+      <w:r>
+        <w:t>invigorating</w:t>
+      </w:r>
+      <w:proofErr w:type="gramEnd"/>
     </w:p>
     <w:p>
       <w:pPr>
@@ -645,9 +845,13 @@
       <w:r>
         <w:t xml:space="preserve">You feel blessed by </w:t>
       </w:r>
+      <w:proofErr w:type="spellStart"/>
+      <w:proofErr w:type="gramStart"/>
       <w:r>
         <w:t>Vioarr</w:t>
       </w:r>
+      <w:proofErr w:type="spellEnd"/>
+      <w:proofErr w:type="gramEnd"/>
     </w:p>
     <w:p>
       <w:pPr>
@@ -670,20 +874,30 @@
         </w:numPr>
       </w:pPr>
       <w:r>
-        <w:t>The water was muddy</w:t>
-      </w:r>
-    </w:p>
-    <w:p>
-      <w:pPr>
-        <w:pStyle w:val="ListParagraph"/>
-        <w:numPr>
-          <w:ilvl w:val="3"/>
-          <w:numId w:val="1"/>
-        </w:numPr>
-      </w:pPr>
-      <w:r>
-        <w:t>The outer god must have cursed it</w:t>
-      </w:r>
+        <w:t xml:space="preserve">The water was </w:t>
+      </w:r>
+      <w:proofErr w:type="gramStart"/>
+      <w:r>
+        <w:t>muddy</w:t>
+      </w:r>
+      <w:proofErr w:type="gramEnd"/>
+    </w:p>
+    <w:p>
+      <w:pPr>
+        <w:pStyle w:val="ListParagraph"/>
+        <w:numPr>
+          <w:ilvl w:val="3"/>
+          <w:numId w:val="1"/>
+        </w:numPr>
+      </w:pPr>
+      <w:r>
+        <w:t xml:space="preserve">The outer god must have cursed </w:t>
+      </w:r>
+      <w:proofErr w:type="gramStart"/>
+      <w:r>
+        <w:t>it</w:t>
+      </w:r>
+      <w:proofErr w:type="gramEnd"/>
     </w:p>
     <w:p>
       <w:pPr>
@@ -718,20 +932,40 @@
         </w:numPr>
       </w:pPr>
       <w:r>
-        <w:t>You come across a Vioarr pedestal with an armor painted on it</w:t>
-      </w:r>
-    </w:p>
-    <w:p>
-      <w:pPr>
-        <w:pStyle w:val="ListParagraph"/>
-        <w:numPr>
-          <w:ilvl w:val="3"/>
-          <w:numId w:val="1"/>
-        </w:numPr>
-      </w:pPr>
-      <w:r>
-        <w:t>Will you donate your defense to Vioarr</w:t>
-      </w:r>
+        <w:t xml:space="preserve">You come across a </w:t>
+      </w:r>
+      <w:proofErr w:type="spellStart"/>
+      <w:r>
+        <w:t>Vioarr</w:t>
+      </w:r>
+      <w:proofErr w:type="spellEnd"/>
+      <w:r>
+        <w:t xml:space="preserve"> pedestal with an armor painted on </w:t>
+      </w:r>
+      <w:proofErr w:type="gramStart"/>
+      <w:r>
+        <w:t>it</w:t>
+      </w:r>
+      <w:proofErr w:type="gramEnd"/>
+    </w:p>
+    <w:p>
+      <w:pPr>
+        <w:pStyle w:val="ListParagraph"/>
+        <w:numPr>
+          <w:ilvl w:val="3"/>
+          <w:numId w:val="1"/>
+        </w:numPr>
+      </w:pPr>
+      <w:r>
+        <w:t xml:space="preserve">Will you donate your defense to </w:t>
+      </w:r>
+      <w:proofErr w:type="spellStart"/>
+      <w:proofErr w:type="gramStart"/>
+      <w:r>
+        <w:t>Vioarr</w:t>
+      </w:r>
+      <w:proofErr w:type="spellEnd"/>
+      <w:proofErr w:type="gramEnd"/>
     </w:p>
     <w:p>
       <w:pPr>
@@ -753,33 +987,53 @@
           <w:numId w:val="1"/>
         </w:numPr>
       </w:pPr>
-      <w:r>
-        <w:t>Vioarr has blessed you</w:t>
-      </w:r>
-    </w:p>
-    <w:p>
-      <w:pPr>
-        <w:pStyle w:val="ListParagraph"/>
-        <w:numPr>
-          <w:ilvl w:val="3"/>
-          <w:numId w:val="1"/>
-        </w:numPr>
-      </w:pPr>
-      <w:r>
-        <w:t>You feel stronger</w:t>
-      </w:r>
-    </w:p>
-    <w:p>
-      <w:pPr>
-        <w:pStyle w:val="ListParagraph"/>
-        <w:numPr>
-          <w:ilvl w:val="3"/>
-          <w:numId w:val="1"/>
-        </w:numPr>
-      </w:pPr>
-      <w:r>
-        <w:t>You lost your armor</w:t>
-      </w:r>
+      <w:proofErr w:type="spellStart"/>
+      <w:r>
+        <w:t>Vioarr</w:t>
+      </w:r>
+      <w:proofErr w:type="spellEnd"/>
+      <w:r>
+        <w:t xml:space="preserve"> has blessed </w:t>
+      </w:r>
+      <w:proofErr w:type="gramStart"/>
+      <w:r>
+        <w:t>you</w:t>
+      </w:r>
+      <w:proofErr w:type="gramEnd"/>
+    </w:p>
+    <w:p>
+      <w:pPr>
+        <w:pStyle w:val="ListParagraph"/>
+        <w:numPr>
+          <w:ilvl w:val="3"/>
+          <w:numId w:val="1"/>
+        </w:numPr>
+      </w:pPr>
+      <w:r>
+        <w:t xml:space="preserve">You feel </w:t>
+      </w:r>
+      <w:proofErr w:type="gramStart"/>
+      <w:r>
+        <w:t>stronger</w:t>
+      </w:r>
+      <w:proofErr w:type="gramEnd"/>
+    </w:p>
+    <w:p>
+      <w:pPr>
+        <w:pStyle w:val="ListParagraph"/>
+        <w:numPr>
+          <w:ilvl w:val="3"/>
+          <w:numId w:val="1"/>
+        </w:numPr>
+      </w:pPr>
+      <w:r>
+        <w:t xml:space="preserve">You lost your </w:t>
+      </w:r>
+      <w:proofErr w:type="gramStart"/>
+      <w:r>
+        <w:t>armor</w:t>
+      </w:r>
+      <w:proofErr w:type="gramEnd"/>
     </w:p>
     <w:p>
       <w:pPr>
@@ -802,20 +1056,32 @@
         </w:numPr>
       </w:pPr>
       <w:r>
-        <w:t>You gain favor with Vioarr</w:t>
-      </w:r>
-    </w:p>
-    <w:p>
-      <w:pPr>
-        <w:pStyle w:val="ListParagraph"/>
-        <w:numPr>
-          <w:ilvl w:val="3"/>
-          <w:numId w:val="1"/>
-        </w:numPr>
-      </w:pPr>
-      <w:r>
-        <w:t>You lost your armor</w:t>
-      </w:r>
+        <w:t xml:space="preserve">You gain favor with </w:t>
+      </w:r>
+      <w:proofErr w:type="spellStart"/>
+      <w:proofErr w:type="gramStart"/>
+      <w:r>
+        <w:t>Vioarr</w:t>
+      </w:r>
+      <w:proofErr w:type="spellEnd"/>
+      <w:proofErr w:type="gramEnd"/>
+    </w:p>
+    <w:p>
+      <w:pPr>
+        <w:pStyle w:val="ListParagraph"/>
+        <w:numPr>
+          <w:ilvl w:val="3"/>
+          <w:numId w:val="1"/>
+        </w:numPr>
+      </w:pPr>
+      <w:r>
+        <w:t xml:space="preserve">You lost your </w:t>
+      </w:r>
+      <w:proofErr w:type="gramStart"/>
+      <w:r>
+        <w:t>armor</w:t>
+      </w:r>
+      <w:proofErr w:type="gramEnd"/>
     </w:p>
     <w:p>
       <w:pPr>
@@ -856,8 +1122,13 @@
         <w:t>the</w:t>
       </w:r>
       <w:r>
-        <w:t xml:space="preserve"> outer god idle</w:t>
-      </w:r>
+        <w:t xml:space="preserve"> outer god </w:t>
+      </w:r>
+      <w:proofErr w:type="gramStart"/>
+      <w:r>
+        <w:t>idle</w:t>
+      </w:r>
+      <w:proofErr w:type="gramEnd"/>
       <w:r>
         <w:tab/>
       </w:r>
@@ -871,8 +1142,13 @@
         </w:numPr>
       </w:pPr>
       <w:r>
-        <w:t>Will you touch it</w:t>
-      </w:r>
+        <w:t xml:space="preserve">Will you touch </w:t>
+      </w:r>
+      <w:proofErr w:type="gramStart"/>
+      <w:r>
+        <w:t>it</w:t>
+      </w:r>
+      <w:proofErr w:type="gramEnd"/>
     </w:p>
     <w:p>
       <w:pPr>
@@ -895,8 +1171,13 @@
         </w:numPr>
       </w:pPr>
       <w:r>
-        <w:t>You feel healthier</w:t>
-      </w:r>
+        <w:t xml:space="preserve">You feel </w:t>
+      </w:r>
+      <w:proofErr w:type="gramStart"/>
+      <w:r>
+        <w:t>healthier</w:t>
+      </w:r>
+      <w:proofErr w:type="gramEnd"/>
     </w:p>
     <w:p>
       <w:pPr>
@@ -931,8 +1212,15 @@
         </w:numPr>
       </w:pPr>
       <w:r>
-        <w:t>You lost favor with Vioarr</w:t>
-      </w:r>
+        <w:t xml:space="preserve">You lost favor with </w:t>
+      </w:r>
+      <w:proofErr w:type="spellStart"/>
+      <w:proofErr w:type="gramStart"/>
+      <w:r>
+        <w:t>Vioarr</w:t>
+      </w:r>
+      <w:proofErr w:type="spellEnd"/>
+      <w:proofErr w:type="gramEnd"/>
     </w:p>
     <w:p>
       <w:pPr>
@@ -967,8 +1255,30 @@
         </w:numPr>
       </w:pPr>
       <w:r>
-        <w:t>You find a green liquid in a pouch</w:t>
-      </w:r>
+        <w:t xml:space="preserve">You find a green liquid in a </w:t>
+      </w:r>
+      <w:proofErr w:type="gramStart"/>
+      <w:r>
+        <w:t>pouch</w:t>
+      </w:r>
+      <w:proofErr w:type="gramEnd"/>
+    </w:p>
+    <w:p>
+      <w:pPr>
+        <w:pStyle w:val="ListParagraph"/>
+        <w:numPr>
+          <w:ilvl w:val="3"/>
+          <w:numId w:val="1"/>
+        </w:numPr>
+      </w:pPr>
+      <w:r>
+        <w:t xml:space="preserve">Will you drink </w:t>
+      </w:r>
+      <w:proofErr w:type="gramStart"/>
+      <w:r>
+        <w:t>it</w:t>
+      </w:r>
+      <w:proofErr w:type="gramEnd"/>
     </w:p>
     <w:p>
       <w:pPr>
@@ -990,21 +1300,36 @@
           <w:numId w:val="1"/>
         </w:numPr>
       </w:pPr>
-      <w:r>
-        <w:t>Vioarr has blessed you</w:t>
-      </w:r>
-    </w:p>
-    <w:p>
-      <w:pPr>
-        <w:pStyle w:val="ListParagraph"/>
-        <w:numPr>
-          <w:ilvl w:val="3"/>
-          <w:numId w:val="1"/>
-        </w:numPr>
-      </w:pPr>
-      <w:r>
-        <w:t>You feel faster</w:t>
-      </w:r>
+      <w:proofErr w:type="spellStart"/>
+      <w:r>
+        <w:t>Vioarr</w:t>
+      </w:r>
+      <w:proofErr w:type="spellEnd"/>
+      <w:r>
+        <w:t xml:space="preserve"> has blessed </w:t>
+      </w:r>
+      <w:proofErr w:type="gramStart"/>
+      <w:r>
+        <w:t>you</w:t>
+      </w:r>
+      <w:proofErr w:type="gramEnd"/>
+    </w:p>
+    <w:p>
+      <w:pPr>
+        <w:pStyle w:val="ListParagraph"/>
+        <w:numPr>
+          <w:ilvl w:val="3"/>
+          <w:numId w:val="1"/>
+        </w:numPr>
+      </w:pPr>
+      <w:r>
+        <w:t xml:space="preserve">You feel </w:t>
+      </w:r>
+      <w:proofErr w:type="gramStart"/>
+      <w:r>
+        <w:t>faster</w:t>
+      </w:r>
+      <w:proofErr w:type="gramEnd"/>
     </w:p>
     <w:p>
       <w:pPr>
@@ -1027,20 +1352,30 @@
         </w:numPr>
       </w:pPr>
       <w:r>
-        <w:t>You feel slower</w:t>
-      </w:r>
-    </w:p>
-    <w:p>
-      <w:pPr>
-        <w:pStyle w:val="ListParagraph"/>
-        <w:numPr>
-          <w:ilvl w:val="3"/>
-          <w:numId w:val="1"/>
-        </w:numPr>
-      </w:pPr>
-      <w:r>
-        <w:t>That liquid must have been cursed by the outer god</w:t>
-      </w:r>
+        <w:t xml:space="preserve">You feel </w:t>
+      </w:r>
+      <w:proofErr w:type="gramStart"/>
+      <w:r>
+        <w:t>slower</w:t>
+      </w:r>
+      <w:proofErr w:type="gramEnd"/>
+    </w:p>
+    <w:p>
+      <w:pPr>
+        <w:pStyle w:val="ListParagraph"/>
+        <w:numPr>
+          <w:ilvl w:val="3"/>
+          <w:numId w:val="1"/>
+        </w:numPr>
+      </w:pPr>
+      <w:r>
+        <w:t xml:space="preserve">That liquid must have been cursed by the outer </w:t>
+      </w:r>
+      <w:proofErr w:type="gramStart"/>
+      <w:r>
+        <w:t>god</w:t>
+      </w:r>
+      <w:proofErr w:type="gramEnd"/>
     </w:p>
     <w:p>
       <w:pPr>
@@ -1084,8 +1419,30 @@
         <w:t>red</w:t>
       </w:r>
       <w:r>
-        <w:t xml:space="preserve"> liquid in a pouch</w:t>
-      </w:r>
+        <w:t xml:space="preserve"> liquid in a </w:t>
+      </w:r>
+      <w:proofErr w:type="gramStart"/>
+      <w:r>
+        <w:t>pouch</w:t>
+      </w:r>
+      <w:proofErr w:type="gramEnd"/>
+    </w:p>
+    <w:p>
+      <w:pPr>
+        <w:pStyle w:val="ListParagraph"/>
+        <w:numPr>
+          <w:ilvl w:val="3"/>
+          <w:numId w:val="1"/>
+        </w:numPr>
+      </w:pPr>
+      <w:r>
+        <w:t xml:space="preserve">Will you drink </w:t>
+      </w:r>
+      <w:proofErr w:type="gramStart"/>
+      <w:r>
+        <w:t>it</w:t>
+      </w:r>
+      <w:proofErr w:type="gramEnd"/>
     </w:p>
     <w:p>
       <w:pPr>
@@ -1107,9 +1464,19 @@
           <w:numId w:val="1"/>
         </w:numPr>
       </w:pPr>
-      <w:r>
-        <w:t>Vioarr has blessed you</w:t>
-      </w:r>
+      <w:proofErr w:type="spellStart"/>
+      <w:r>
+        <w:t>Vioarr</w:t>
+      </w:r>
+      <w:proofErr w:type="spellEnd"/>
+      <w:r>
+        <w:t xml:space="preserve"> has blessed </w:t>
+      </w:r>
+      <w:proofErr w:type="gramStart"/>
+      <w:r>
+        <w:t>you</w:t>
+      </w:r>
+      <w:proofErr w:type="gramEnd"/>
     </w:p>
     <w:p>
       <w:pPr>
@@ -1122,9 +1489,11 @@
       <w:r>
         <w:t xml:space="preserve">You feel </w:t>
       </w:r>
-      <w:r>
-        <w:t>healtier</w:t>
-      </w:r>
+      <w:proofErr w:type="gramStart"/>
+      <w:r>
+        <w:t>healthier</w:t>
+      </w:r>
+      <w:proofErr w:type="gramEnd"/>
     </w:p>
     <w:p>
       <w:pPr>
@@ -1149,21 +1518,28 @@
       <w:r>
         <w:t xml:space="preserve">You feel </w:t>
       </w:r>
+      <w:proofErr w:type="gramStart"/>
       <w:r>
         <w:t>hurt</w:t>
       </w:r>
-    </w:p>
-    <w:p>
-      <w:pPr>
-        <w:pStyle w:val="ListParagraph"/>
-        <w:numPr>
-          <w:ilvl w:val="3"/>
-          <w:numId w:val="1"/>
-        </w:numPr>
-      </w:pPr>
-      <w:r>
-        <w:t>That liquid must have been cursed by the outer god</w:t>
-      </w:r>
+      <w:proofErr w:type="gramEnd"/>
+    </w:p>
+    <w:p>
+      <w:pPr>
+        <w:pStyle w:val="ListParagraph"/>
+        <w:numPr>
+          <w:ilvl w:val="3"/>
+          <w:numId w:val="1"/>
+        </w:numPr>
+      </w:pPr>
+      <w:r>
+        <w:t xml:space="preserve">That liquid must have been cursed by the outer </w:t>
+      </w:r>
+      <w:proofErr w:type="gramStart"/>
+      <w:r>
+        <w:t>god</w:t>
+      </w:r>
+      <w:proofErr w:type="gramEnd"/>
     </w:p>
     <w:p>
       <w:pPr>
@@ -1207,8 +1583,30 @@
         <w:t>blue</w:t>
       </w:r>
       <w:r>
-        <w:t xml:space="preserve"> liquid in a pouch</w:t>
-      </w:r>
+        <w:t xml:space="preserve"> liquid in a </w:t>
+      </w:r>
+      <w:proofErr w:type="gramStart"/>
+      <w:r>
+        <w:t>pouch</w:t>
+      </w:r>
+      <w:proofErr w:type="gramEnd"/>
+    </w:p>
+    <w:p>
+      <w:pPr>
+        <w:pStyle w:val="ListParagraph"/>
+        <w:numPr>
+          <w:ilvl w:val="3"/>
+          <w:numId w:val="1"/>
+        </w:numPr>
+      </w:pPr>
+      <w:r>
+        <w:t xml:space="preserve">Will you drink </w:t>
+      </w:r>
+      <w:proofErr w:type="gramStart"/>
+      <w:r>
+        <w:t>it</w:t>
+      </w:r>
+      <w:proofErr w:type="gramEnd"/>
     </w:p>
     <w:p>
       <w:pPr>
@@ -1230,9 +1628,19 @@
           <w:numId w:val="1"/>
         </w:numPr>
       </w:pPr>
-      <w:r>
-        <w:t>Vioarr has blessed you</w:t>
-      </w:r>
+      <w:proofErr w:type="spellStart"/>
+      <w:r>
+        <w:t>Vioarr</w:t>
+      </w:r>
+      <w:proofErr w:type="spellEnd"/>
+      <w:r>
+        <w:t xml:space="preserve"> has blessed </w:t>
+      </w:r>
+      <w:proofErr w:type="gramStart"/>
+      <w:r>
+        <w:t>you</w:t>
+      </w:r>
+      <w:proofErr w:type="gramEnd"/>
     </w:p>
     <w:p>
       <w:pPr>
@@ -1245,9 +1653,11 @@
       <w:r>
         <w:t xml:space="preserve">You feel </w:t>
       </w:r>
+      <w:proofErr w:type="gramStart"/>
       <w:r>
         <w:t>invigorated</w:t>
       </w:r>
+      <w:proofErr w:type="gramEnd"/>
     </w:p>
     <w:p>
       <w:pPr>
@@ -1272,21 +1682,511 @@
       <w:r>
         <w:t xml:space="preserve">You feel </w:t>
       </w:r>
+      <w:proofErr w:type="gramStart"/>
       <w:r>
         <w:t>burnt</w:t>
       </w:r>
-    </w:p>
-    <w:p>
-      <w:pPr>
-        <w:pStyle w:val="ListParagraph"/>
-        <w:numPr>
-          <w:ilvl w:val="3"/>
-          <w:numId w:val="1"/>
-        </w:numPr>
-      </w:pPr>
-      <w:r>
-        <w:t>That liquid must have been cursed by the outer god</w:t>
-      </w:r>
+      <w:proofErr w:type="gramEnd"/>
+    </w:p>
+    <w:p>
+      <w:pPr>
+        <w:pStyle w:val="ListParagraph"/>
+        <w:numPr>
+          <w:ilvl w:val="3"/>
+          <w:numId w:val="1"/>
+        </w:numPr>
+      </w:pPr>
+      <w:r>
+        <w:t xml:space="preserve">That liquid must have been cursed by the outer </w:t>
+      </w:r>
+      <w:proofErr w:type="gramStart"/>
+      <w:r>
+        <w:t>god</w:t>
+      </w:r>
+      <w:proofErr w:type="gramEnd"/>
+    </w:p>
+    <w:p>
+      <w:pPr>
+        <w:pStyle w:val="ListParagraph"/>
+        <w:numPr>
+          <w:ilvl w:val="1"/>
+          <w:numId w:val="1"/>
+        </w:numPr>
+      </w:pPr>
+      <w:r>
+        <w:t xml:space="preserve">Perfect </w:t>
+      </w:r>
+      <w:proofErr w:type="spellStart"/>
+      <w:r>
+        <w:t>Voiarr</w:t>
+      </w:r>
+      <w:proofErr w:type="spellEnd"/>
+      <w:r>
+        <w:t xml:space="preserve"> statue</w:t>
+      </w:r>
+    </w:p>
+    <w:p>
+      <w:pPr>
+        <w:pStyle w:val="ListParagraph"/>
+        <w:numPr>
+          <w:ilvl w:val="2"/>
+          <w:numId w:val="1"/>
+        </w:numPr>
+      </w:pPr>
+      <w:r>
+        <w:t>Intro</w:t>
+      </w:r>
+    </w:p>
+    <w:p>
+      <w:pPr>
+        <w:pStyle w:val="ListParagraph"/>
+        <w:numPr>
+          <w:ilvl w:val="3"/>
+          <w:numId w:val="1"/>
+        </w:numPr>
+      </w:pPr>
+      <w:r>
+        <w:t xml:space="preserve">You come across a perfect statue of </w:t>
+      </w:r>
+      <w:proofErr w:type="spellStart"/>
+      <w:proofErr w:type="gramStart"/>
+      <w:r>
+        <w:t>Vioarr</w:t>
+      </w:r>
+      <w:proofErr w:type="spellEnd"/>
+      <w:proofErr w:type="gramEnd"/>
+    </w:p>
+    <w:p>
+      <w:pPr>
+        <w:pStyle w:val="ListParagraph"/>
+        <w:numPr>
+          <w:ilvl w:val="3"/>
+          <w:numId w:val="1"/>
+        </w:numPr>
+      </w:pPr>
+      <w:r>
+        <w:t xml:space="preserve">Will you pray to </w:t>
+      </w:r>
+      <w:proofErr w:type="gramStart"/>
+      <w:r>
+        <w:t>it</w:t>
+      </w:r>
+      <w:proofErr w:type="gramEnd"/>
+    </w:p>
+    <w:p>
+      <w:pPr>
+        <w:pStyle w:val="ListParagraph"/>
+        <w:numPr>
+          <w:ilvl w:val="2"/>
+          <w:numId w:val="1"/>
+        </w:numPr>
+      </w:pPr>
+      <w:r>
+        <w:t>Success</w:t>
+      </w:r>
+    </w:p>
+    <w:p>
+      <w:pPr>
+        <w:pStyle w:val="ListParagraph"/>
+        <w:numPr>
+          <w:ilvl w:val="3"/>
+          <w:numId w:val="1"/>
+        </w:numPr>
+      </w:pPr>
+      <w:proofErr w:type="spellStart"/>
+      <w:r>
+        <w:t>Vioarr</w:t>
+      </w:r>
+      <w:proofErr w:type="spellEnd"/>
+      <w:r>
+        <w:t xml:space="preserve"> shows</w:t>
+      </w:r>
+      <w:r>
+        <w:t xml:space="preserve"> great</w:t>
+      </w:r>
+      <w:r>
+        <w:t xml:space="preserve"> </w:t>
+      </w:r>
+      <w:proofErr w:type="gramStart"/>
+      <w:r>
+        <w:t>benevolence</w:t>
+      </w:r>
+      <w:proofErr w:type="gramEnd"/>
+    </w:p>
+    <w:p>
+      <w:pPr>
+        <w:pStyle w:val="ListParagraph"/>
+        <w:numPr>
+          <w:ilvl w:val="3"/>
+          <w:numId w:val="1"/>
+        </w:numPr>
+      </w:pPr>
+      <w:r>
+        <w:t xml:space="preserve">You feel healthier, faster and </w:t>
+      </w:r>
+      <w:proofErr w:type="gramStart"/>
+      <w:r>
+        <w:t>mightier</w:t>
+      </w:r>
+      <w:proofErr w:type="gramEnd"/>
+    </w:p>
+    <w:p>
+      <w:pPr>
+        <w:pStyle w:val="ListParagraph"/>
+        <w:numPr>
+          <w:ilvl w:val="2"/>
+          <w:numId w:val="1"/>
+        </w:numPr>
+      </w:pPr>
+      <w:r>
+        <w:t>Fail</w:t>
+      </w:r>
+    </w:p>
+    <w:p>
+      <w:pPr>
+        <w:pStyle w:val="ListParagraph"/>
+        <w:numPr>
+          <w:ilvl w:val="3"/>
+          <w:numId w:val="1"/>
+        </w:numPr>
+      </w:pPr>
+      <w:proofErr w:type="spellStart"/>
+      <w:r>
+        <w:t>Vioarr</w:t>
+      </w:r>
+      <w:proofErr w:type="spellEnd"/>
+      <w:r>
+        <w:t xml:space="preserve"> scorns your </w:t>
+      </w:r>
+      <w:proofErr w:type="gramStart"/>
+      <w:r>
+        <w:t>dishonesty</w:t>
+      </w:r>
+      <w:proofErr w:type="gramEnd"/>
+    </w:p>
+    <w:p>
+      <w:pPr>
+        <w:pStyle w:val="ListParagraph"/>
+        <w:numPr>
+          <w:ilvl w:val="1"/>
+          <w:numId w:val="1"/>
+        </w:numPr>
+      </w:pPr>
+      <w:proofErr w:type="spellStart"/>
+      <w:r>
+        <w:t>Voiarr</w:t>
+      </w:r>
+      <w:proofErr w:type="spellEnd"/>
+      <w:r>
+        <w:t xml:space="preserve"> statue</w:t>
+      </w:r>
+    </w:p>
+    <w:p>
+      <w:pPr>
+        <w:pStyle w:val="ListParagraph"/>
+        <w:numPr>
+          <w:ilvl w:val="2"/>
+          <w:numId w:val="1"/>
+        </w:numPr>
+      </w:pPr>
+      <w:r>
+        <w:t>Intro</w:t>
+      </w:r>
+    </w:p>
+    <w:p>
+      <w:pPr>
+        <w:pStyle w:val="ListParagraph"/>
+        <w:numPr>
+          <w:ilvl w:val="3"/>
+          <w:numId w:val="1"/>
+        </w:numPr>
+      </w:pPr>
+      <w:r>
+        <w:t xml:space="preserve">You come across a statue of </w:t>
+      </w:r>
+      <w:proofErr w:type="spellStart"/>
+      <w:proofErr w:type="gramStart"/>
+      <w:r>
+        <w:t>Vioarr</w:t>
+      </w:r>
+      <w:proofErr w:type="spellEnd"/>
+      <w:proofErr w:type="gramEnd"/>
+    </w:p>
+    <w:p>
+      <w:pPr>
+        <w:pStyle w:val="ListParagraph"/>
+        <w:numPr>
+          <w:ilvl w:val="3"/>
+          <w:numId w:val="1"/>
+        </w:numPr>
+      </w:pPr>
+      <w:r>
+        <w:t xml:space="preserve">Will you pray to </w:t>
+      </w:r>
+      <w:proofErr w:type="gramStart"/>
+      <w:r>
+        <w:t>it</w:t>
+      </w:r>
+      <w:proofErr w:type="gramEnd"/>
+    </w:p>
+    <w:p>
+      <w:pPr>
+        <w:pStyle w:val="ListParagraph"/>
+        <w:numPr>
+          <w:ilvl w:val="2"/>
+          <w:numId w:val="1"/>
+        </w:numPr>
+      </w:pPr>
+      <w:r>
+        <w:t>Success</w:t>
+      </w:r>
+    </w:p>
+    <w:p>
+      <w:pPr>
+        <w:pStyle w:val="ListParagraph"/>
+        <w:numPr>
+          <w:ilvl w:val="3"/>
+          <w:numId w:val="1"/>
+        </w:numPr>
+      </w:pPr>
+      <w:proofErr w:type="spellStart"/>
+      <w:r>
+        <w:t>Vioarr</w:t>
+      </w:r>
+      <w:proofErr w:type="spellEnd"/>
+      <w:r>
+        <w:t xml:space="preserve"> shows </w:t>
+      </w:r>
+      <w:proofErr w:type="gramStart"/>
+      <w:r>
+        <w:t>benevolence</w:t>
+      </w:r>
+      <w:proofErr w:type="gramEnd"/>
+    </w:p>
+    <w:p>
+      <w:pPr>
+        <w:pStyle w:val="ListParagraph"/>
+        <w:numPr>
+          <w:ilvl w:val="3"/>
+          <w:numId w:val="1"/>
+        </w:numPr>
+      </w:pPr>
+      <w:r>
+        <w:t xml:space="preserve">You feel faster and </w:t>
+      </w:r>
+      <w:proofErr w:type="gramStart"/>
+      <w:r>
+        <w:t>mightier</w:t>
+      </w:r>
+      <w:proofErr w:type="gramEnd"/>
+    </w:p>
+    <w:p>
+      <w:pPr>
+        <w:pStyle w:val="ListParagraph"/>
+        <w:numPr>
+          <w:ilvl w:val="2"/>
+          <w:numId w:val="1"/>
+        </w:numPr>
+      </w:pPr>
+      <w:r>
+        <w:t>Fail</w:t>
+      </w:r>
+    </w:p>
+    <w:p>
+      <w:pPr>
+        <w:pStyle w:val="ListParagraph"/>
+        <w:numPr>
+          <w:ilvl w:val="3"/>
+          <w:numId w:val="1"/>
+        </w:numPr>
+      </w:pPr>
+      <w:proofErr w:type="spellStart"/>
+      <w:r>
+        <w:t>Vioarr</w:t>
+      </w:r>
+      <w:proofErr w:type="spellEnd"/>
+      <w:r>
+        <w:t xml:space="preserve"> scorns your </w:t>
+      </w:r>
+      <w:proofErr w:type="gramStart"/>
+      <w:r>
+        <w:t>dishonesty</w:t>
+      </w:r>
+      <w:proofErr w:type="gramEnd"/>
+    </w:p>
+    <w:p>
+      <w:pPr>
+        <w:pStyle w:val="ListParagraph"/>
+        <w:numPr>
+          <w:ilvl w:val="1"/>
+          <w:numId w:val="1"/>
+        </w:numPr>
+      </w:pPr>
+      <w:r>
+        <w:t xml:space="preserve">Damaged </w:t>
+      </w:r>
+      <w:proofErr w:type="spellStart"/>
+      <w:r>
+        <w:t>Voiarr</w:t>
+      </w:r>
+      <w:proofErr w:type="spellEnd"/>
+      <w:r>
+        <w:t xml:space="preserve"> statue</w:t>
+      </w:r>
+    </w:p>
+    <w:p>
+      <w:pPr>
+        <w:pStyle w:val="ListParagraph"/>
+        <w:numPr>
+          <w:ilvl w:val="2"/>
+          <w:numId w:val="1"/>
+        </w:numPr>
+      </w:pPr>
+      <w:r>
+        <w:t>Intro</w:t>
+      </w:r>
+    </w:p>
+    <w:p>
+      <w:pPr>
+        <w:pStyle w:val="ListParagraph"/>
+        <w:numPr>
+          <w:ilvl w:val="3"/>
+          <w:numId w:val="1"/>
+        </w:numPr>
+      </w:pPr>
+      <w:r>
+        <w:t>You come across a</w:t>
+      </w:r>
+      <w:r>
+        <w:t xml:space="preserve"> damaged</w:t>
+      </w:r>
+      <w:r>
+        <w:t xml:space="preserve"> perfect statue of </w:t>
+      </w:r>
+      <w:proofErr w:type="spellStart"/>
+      <w:proofErr w:type="gramStart"/>
+      <w:r>
+        <w:t>Vioarr</w:t>
+      </w:r>
+      <w:proofErr w:type="spellEnd"/>
+      <w:proofErr w:type="gramEnd"/>
+    </w:p>
+    <w:p>
+      <w:pPr>
+        <w:pStyle w:val="ListParagraph"/>
+        <w:numPr>
+          <w:ilvl w:val="3"/>
+          <w:numId w:val="1"/>
+        </w:numPr>
+      </w:pPr>
+      <w:r>
+        <w:t xml:space="preserve">Will you pray to </w:t>
+      </w:r>
+      <w:proofErr w:type="gramStart"/>
+      <w:r>
+        <w:t>it</w:t>
+      </w:r>
+      <w:proofErr w:type="gramEnd"/>
+    </w:p>
+    <w:p>
+      <w:pPr>
+        <w:pStyle w:val="ListParagraph"/>
+        <w:numPr>
+          <w:ilvl w:val="2"/>
+          <w:numId w:val="1"/>
+        </w:numPr>
+      </w:pPr>
+      <w:r>
+        <w:t>Success</w:t>
+      </w:r>
+    </w:p>
+    <w:p>
+      <w:pPr>
+        <w:pStyle w:val="ListParagraph"/>
+        <w:numPr>
+          <w:ilvl w:val="3"/>
+          <w:numId w:val="1"/>
+        </w:numPr>
+      </w:pPr>
+      <w:proofErr w:type="spellStart"/>
+      <w:r>
+        <w:t>Vioarr</w:t>
+      </w:r>
+      <w:proofErr w:type="spellEnd"/>
+      <w:r>
+        <w:t xml:space="preserve"> shows </w:t>
+      </w:r>
+      <w:r>
+        <w:t>meager</w:t>
+      </w:r>
+      <w:r>
+        <w:t xml:space="preserve"> </w:t>
+      </w:r>
+      <w:proofErr w:type="gramStart"/>
+      <w:r>
+        <w:t>benevolence</w:t>
+      </w:r>
+      <w:proofErr w:type="gramEnd"/>
+    </w:p>
+    <w:p>
+      <w:pPr>
+        <w:pStyle w:val="ListParagraph"/>
+        <w:numPr>
+          <w:ilvl w:val="3"/>
+          <w:numId w:val="1"/>
+        </w:numPr>
+      </w:pPr>
+      <w:r>
+        <w:t xml:space="preserve">You feel </w:t>
+      </w:r>
+      <w:proofErr w:type="gramStart"/>
+      <w:r>
+        <w:t>mightier</w:t>
+      </w:r>
+      <w:proofErr w:type="gramEnd"/>
+    </w:p>
+    <w:p>
+      <w:pPr>
+        <w:pStyle w:val="ListParagraph"/>
+        <w:numPr>
+          <w:ilvl w:val="2"/>
+          <w:numId w:val="1"/>
+        </w:numPr>
+      </w:pPr>
+      <w:r>
+        <w:t>Fail</w:t>
+      </w:r>
+    </w:p>
+    <w:p>
+      <w:pPr>
+        <w:pStyle w:val="ListParagraph"/>
+        <w:numPr>
+          <w:ilvl w:val="3"/>
+          <w:numId w:val="1"/>
+        </w:numPr>
+      </w:pPr>
+      <w:proofErr w:type="spellStart"/>
+      <w:r>
+        <w:t>Vioarr</w:t>
+      </w:r>
+      <w:proofErr w:type="spellEnd"/>
+      <w:r>
+        <w:t xml:space="preserve"> scorns your </w:t>
+      </w:r>
+      <w:proofErr w:type="gramStart"/>
+      <w:r>
+        <w:t>dishonesty</w:t>
+      </w:r>
+      <w:proofErr w:type="gramEnd"/>
+    </w:p>
+    <w:p>
+      <w:pPr>
+        <w:pStyle w:val="ListParagraph"/>
+        <w:numPr>
+          <w:ilvl w:val="1"/>
+          <w:numId w:val="1"/>
+        </w:numPr>
+      </w:pPr>
       <w:r>
         <w:br/>
       </w:r>
@@ -1344,19 +2244,37 @@
         </w:numPr>
       </w:pPr>
       <w:r>
-        <w:t>A bandit tries to rob you along the way</w:t>
-      </w:r>
-    </w:p>
-    <w:p>
-      <w:pPr>
-        <w:pStyle w:val="ListParagraph"/>
-        <w:numPr>
-          <w:ilvl w:val="3"/>
-          <w:numId w:val="1"/>
-        </w:numPr>
-      </w:pPr>
-      <w:r>
-        <w:t xml:space="preserve">Vioarr juges </w:t>
+        <w:t xml:space="preserve">A bandit tries to rob you along the </w:t>
+      </w:r>
+      <w:proofErr w:type="gramStart"/>
+      <w:r>
+        <w:t>way</w:t>
+      </w:r>
+      <w:proofErr w:type="gramEnd"/>
+    </w:p>
+    <w:p>
+      <w:pPr>
+        <w:pStyle w:val="ListParagraph"/>
+        <w:numPr>
+          <w:ilvl w:val="3"/>
+          <w:numId w:val="1"/>
+        </w:numPr>
+      </w:pPr>
+      <w:proofErr w:type="spellStart"/>
+      <w:r>
+        <w:t>Vioarr</w:t>
+      </w:r>
+      <w:proofErr w:type="spellEnd"/>
+      <w:r>
+        <w:t xml:space="preserve"> </w:t>
+      </w:r>
+      <w:proofErr w:type="spellStart"/>
+      <w:r>
+        <w:t>juges</w:t>
+      </w:r>
+      <w:proofErr w:type="spellEnd"/>
+      <w:r>
+        <w:t xml:space="preserve"> </w:t>
       </w:r>
       <w:r>
         <w:t>them</w:t>
@@ -1386,8 +2304,13 @@
         <w:t>their</w:t>
       </w:r>
       <w:r>
-        <w:t xml:space="preserve"> feet</w:t>
-      </w:r>
+        <w:t xml:space="preserve"> </w:t>
+      </w:r>
+      <w:proofErr w:type="gramStart"/>
+      <w:r>
+        <w:t>feet</w:t>
+      </w:r>
+      <w:proofErr w:type="gramEnd"/>
     </w:p>
     <w:p>
       <w:pPr>
@@ -1410,8 +2333,13 @@
         </w:numPr>
       </w:pPr>
       <w:r>
-        <w:t>They brandish a dagger and lunges at you</w:t>
-      </w:r>
+        <w:t xml:space="preserve">They brandish a dagger and lunges at </w:t>
+      </w:r>
+      <w:proofErr w:type="gramStart"/>
+      <w:r>
+        <w:t>you</w:t>
+      </w:r>
+      <w:proofErr w:type="gramEnd"/>
     </w:p>
     <w:p>
       <w:pPr>
@@ -1443,20 +2371,30 @@
         </w:numPr>
       </w:pPr>
       <w:r>
-        <w:t>Combat reward</w:t>
-      </w:r>
-    </w:p>
-    <w:p>
-      <w:pPr>
-        <w:pStyle w:val="ListParagraph"/>
-        <w:numPr>
-          <w:ilvl w:val="3"/>
-          <w:numId w:val="1"/>
-        </w:numPr>
-      </w:pPr>
-      <w:r>
-        <w:t>You find a small dagger</w:t>
-      </w:r>
+        <w:t xml:space="preserve">Combat </w:t>
+      </w:r>
+      <w:proofErr w:type="gramStart"/>
+      <w:r>
+        <w:t>reward</w:t>
+      </w:r>
+      <w:proofErr w:type="gramEnd"/>
+    </w:p>
+    <w:p>
+      <w:pPr>
+        <w:pStyle w:val="ListParagraph"/>
+        <w:numPr>
+          <w:ilvl w:val="3"/>
+          <w:numId w:val="1"/>
+        </w:numPr>
+      </w:pPr>
+      <w:r>
+        <w:t xml:space="preserve">You find a small </w:t>
+      </w:r>
+      <w:proofErr w:type="gramStart"/>
+      <w:r>
+        <w:t>dagger</w:t>
+      </w:r>
+      <w:proofErr w:type="gramEnd"/>
     </w:p>
     <w:p>
       <w:pPr>
@@ -1470,8 +2408,13 @@
         <w:t>Will</w:t>
       </w:r>
       <w:r>
-        <w:t xml:space="preserve"> you equip it</w:t>
-      </w:r>
+        <w:t xml:space="preserve"> you equip </w:t>
+      </w:r>
+      <w:proofErr w:type="gramStart"/>
+      <w:r>
+        <w:t>it</w:t>
+      </w:r>
+      <w:proofErr w:type="gramEnd"/>
     </w:p>
     <w:p>
       <w:pPr>
@@ -1506,56 +2449,92 @@
         </w:numPr>
       </w:pPr>
       <w:r>
-        <w:t>An armored knight advances</w:t>
-      </w:r>
-    </w:p>
-    <w:p>
-      <w:pPr>
-        <w:pStyle w:val="ListParagraph"/>
-        <w:numPr>
-          <w:ilvl w:val="3"/>
-          <w:numId w:val="1"/>
-        </w:numPr>
-      </w:pPr>
-      <w:r>
-        <w:t>There is murder behind his eyes</w:t>
-      </w:r>
-    </w:p>
-    <w:p>
-      <w:pPr>
-        <w:pStyle w:val="ListParagraph"/>
-        <w:numPr>
-          <w:ilvl w:val="3"/>
-          <w:numId w:val="1"/>
-        </w:numPr>
-      </w:pPr>
-      <w:r>
-        <w:t>Vioarr juges them as worthy</w:t>
-      </w:r>
-    </w:p>
-    <w:p>
-      <w:pPr>
-        <w:pStyle w:val="ListParagraph"/>
-        <w:numPr>
-          <w:ilvl w:val="3"/>
-          <w:numId w:val="1"/>
-        </w:numPr>
-      </w:pPr>
-      <w:r>
-        <w:t>Their chest and legs is heavily armored</w:t>
-      </w:r>
-    </w:p>
-    <w:p>
-      <w:pPr>
-        <w:pStyle w:val="ListParagraph"/>
-        <w:numPr>
-          <w:ilvl w:val="3"/>
-          <w:numId w:val="1"/>
-        </w:numPr>
-      </w:pPr>
-      <w:r>
-        <w:t>But their and arms are bare</w:t>
-      </w:r>
+        <w:t xml:space="preserve">An armored knight </w:t>
+      </w:r>
+      <w:proofErr w:type="gramStart"/>
+      <w:r>
+        <w:t>advances</w:t>
+      </w:r>
+      <w:proofErr w:type="gramEnd"/>
+    </w:p>
+    <w:p>
+      <w:pPr>
+        <w:pStyle w:val="ListParagraph"/>
+        <w:numPr>
+          <w:ilvl w:val="3"/>
+          <w:numId w:val="1"/>
+        </w:numPr>
+      </w:pPr>
+      <w:r>
+        <w:t xml:space="preserve">There is murder behind his </w:t>
+      </w:r>
+      <w:proofErr w:type="gramStart"/>
+      <w:r>
+        <w:t>eyes</w:t>
+      </w:r>
+      <w:proofErr w:type="gramEnd"/>
+    </w:p>
+    <w:p>
+      <w:pPr>
+        <w:pStyle w:val="ListParagraph"/>
+        <w:numPr>
+          <w:ilvl w:val="3"/>
+          <w:numId w:val="1"/>
+        </w:numPr>
+      </w:pPr>
+      <w:proofErr w:type="spellStart"/>
+      <w:r>
+        <w:t>Vioarr</w:t>
+      </w:r>
+      <w:proofErr w:type="spellEnd"/>
+      <w:r>
+        <w:t xml:space="preserve"> </w:t>
+      </w:r>
+      <w:proofErr w:type="spellStart"/>
+      <w:r>
+        <w:t>juges</w:t>
+      </w:r>
+      <w:proofErr w:type="spellEnd"/>
+      <w:r>
+        <w:t xml:space="preserve"> them as worthy</w:t>
+      </w:r>
+    </w:p>
+    <w:p>
+      <w:pPr>
+        <w:pStyle w:val="ListParagraph"/>
+        <w:numPr>
+          <w:ilvl w:val="3"/>
+          <w:numId w:val="1"/>
+        </w:numPr>
+      </w:pPr>
+      <w:r>
+        <w:t xml:space="preserve">Their chest and legs </w:t>
+      </w:r>
+      <w:proofErr w:type="gramStart"/>
+      <w:r>
+        <w:t>is</w:t>
+      </w:r>
+      <w:proofErr w:type="gramEnd"/>
+      <w:r>
+        <w:t xml:space="preserve"> heavily armored</w:t>
+      </w:r>
+    </w:p>
+    <w:p>
+      <w:pPr>
+        <w:pStyle w:val="ListParagraph"/>
+        <w:numPr>
+          <w:ilvl w:val="3"/>
+          <w:numId w:val="1"/>
+        </w:numPr>
+      </w:pPr>
+      <w:r>
+        <w:t xml:space="preserve">But their and arms are </w:t>
+      </w:r>
+      <w:proofErr w:type="gramStart"/>
+      <w:r>
+        <w:t>bare</w:t>
+      </w:r>
+      <w:proofErr w:type="gramEnd"/>
     </w:p>
     <w:p>
       <w:pPr>
@@ -1578,7 +2557,15 @@
         </w:numPr>
       </w:pPr>
       <w:r>
-        <w:t>Their greatsword swings in your direction</w:t>
+        <w:t xml:space="preserve">Their </w:t>
+      </w:r>
+      <w:proofErr w:type="spellStart"/>
+      <w:r>
+        <w:t>greatsword</w:t>
+      </w:r>
+      <w:proofErr w:type="spellEnd"/>
+      <w:r>
+        <w:t xml:space="preserve"> swings in your direction</w:t>
       </w:r>
     </w:p>
     <w:p>
@@ -1611,8 +2598,13 @@
         </w:numPr>
       </w:pPr>
       <w:r>
-        <w:t>Combat reward</w:t>
-      </w:r>
+        <w:t xml:space="preserve">Combat </w:t>
+      </w:r>
+      <w:proofErr w:type="gramStart"/>
+      <w:r>
+        <w:t>reward</w:t>
+      </w:r>
+      <w:proofErr w:type="gramEnd"/>
     </w:p>
     <w:p>
       <w:pPr>
@@ -1635,8 +2627,13 @@
         </w:numPr>
       </w:pPr>
       <w:r>
-        <w:t>The chest plate is still usable</w:t>
-      </w:r>
+        <w:t xml:space="preserve">The chest plate is still </w:t>
+      </w:r>
+      <w:proofErr w:type="gramStart"/>
+      <w:r>
+        <w:t>usable</w:t>
+      </w:r>
+      <w:proofErr w:type="gramEnd"/>
     </w:p>
     <w:p>
       <w:pPr>
@@ -1647,8 +2644,13 @@
         </w:numPr>
       </w:pPr>
       <w:r>
-        <w:t>Will you equip it</w:t>
-      </w:r>
+        <w:t xml:space="preserve">Will you equip </w:t>
+      </w:r>
+      <w:proofErr w:type="gramStart"/>
+      <w:r>
+        <w:t>it</w:t>
+      </w:r>
+      <w:proofErr w:type="gramEnd"/>
     </w:p>
     <w:p>
       <w:pPr>
@@ -1682,48 +2684,76 @@
           <w:numId w:val="1"/>
         </w:numPr>
       </w:pPr>
+      <w:proofErr w:type="gramStart"/>
       <w:r>
         <w:t>A</w:t>
       </w:r>
       <w:r>
-        <w:t>n heretic of the outer god challenges you</w:t>
-      </w:r>
-    </w:p>
-    <w:p>
-      <w:pPr>
-        <w:pStyle w:val="ListParagraph"/>
-        <w:numPr>
-          <w:ilvl w:val="3"/>
-          <w:numId w:val="1"/>
-        </w:numPr>
-      </w:pPr>
-      <w:r>
-        <w:t>Vioarr scornes them</w:t>
-      </w:r>
-    </w:p>
-    <w:p>
-      <w:pPr>
-        <w:pStyle w:val="ListParagraph"/>
-        <w:numPr>
-          <w:ilvl w:val="3"/>
-          <w:numId w:val="1"/>
-        </w:numPr>
-      </w:pPr>
-      <w:r>
-        <w:t>They brandish no armor</w:t>
-      </w:r>
-    </w:p>
-    <w:p>
-      <w:pPr>
-        <w:pStyle w:val="ListParagraph"/>
-        <w:numPr>
-          <w:ilvl w:val="3"/>
-          <w:numId w:val="1"/>
-        </w:numPr>
-      </w:pPr>
-      <w:r>
-        <w:t>Yet they are skilled with the blade</w:t>
-      </w:r>
+        <w:t>n</w:t>
+      </w:r>
+      <w:proofErr w:type="gramEnd"/>
+      <w:r>
+        <w:t xml:space="preserve"> heretic of the outer god challenges you</w:t>
+      </w:r>
+    </w:p>
+    <w:p>
+      <w:pPr>
+        <w:pStyle w:val="ListParagraph"/>
+        <w:numPr>
+          <w:ilvl w:val="3"/>
+          <w:numId w:val="1"/>
+        </w:numPr>
+      </w:pPr>
+      <w:proofErr w:type="spellStart"/>
+      <w:r>
+        <w:t>Vioarr</w:t>
+      </w:r>
+      <w:proofErr w:type="spellEnd"/>
+      <w:r>
+        <w:t xml:space="preserve"> </w:t>
+      </w:r>
+      <w:proofErr w:type="spellStart"/>
+      <w:r>
+        <w:t>scornes</w:t>
+      </w:r>
+      <w:proofErr w:type="spellEnd"/>
+      <w:r>
+        <w:t xml:space="preserve"> them</w:t>
+      </w:r>
+    </w:p>
+    <w:p>
+      <w:pPr>
+        <w:pStyle w:val="ListParagraph"/>
+        <w:numPr>
+          <w:ilvl w:val="3"/>
+          <w:numId w:val="1"/>
+        </w:numPr>
+      </w:pPr>
+      <w:r>
+        <w:t xml:space="preserve">They brandish no </w:t>
+      </w:r>
+      <w:proofErr w:type="gramStart"/>
+      <w:r>
+        <w:t>armor</w:t>
+      </w:r>
+      <w:proofErr w:type="gramEnd"/>
+    </w:p>
+    <w:p>
+      <w:pPr>
+        <w:pStyle w:val="ListParagraph"/>
+        <w:numPr>
+          <w:ilvl w:val="3"/>
+          <w:numId w:val="1"/>
+        </w:numPr>
+      </w:pPr>
+      <w:r>
+        <w:t xml:space="preserve">Yet they are skilled with the </w:t>
+      </w:r>
+      <w:proofErr w:type="gramStart"/>
+      <w:r>
+        <w:t>blade</w:t>
+      </w:r>
+      <w:proofErr w:type="gramEnd"/>
     </w:p>
     <w:p>
       <w:pPr>
@@ -1782,20 +2812,30 @@
         </w:numPr>
       </w:pPr>
       <w:r>
-        <w:t>Combat reward</w:t>
-      </w:r>
-    </w:p>
-    <w:p>
-      <w:pPr>
-        <w:pStyle w:val="ListParagraph"/>
-        <w:numPr>
-          <w:ilvl w:val="3"/>
-          <w:numId w:val="1"/>
-        </w:numPr>
-      </w:pPr>
-      <w:r>
-        <w:t>There is nothing of value in front of you</w:t>
-      </w:r>
+        <w:t xml:space="preserve">Combat </w:t>
+      </w:r>
+      <w:proofErr w:type="gramStart"/>
+      <w:r>
+        <w:t>reward</w:t>
+      </w:r>
+      <w:proofErr w:type="gramEnd"/>
+    </w:p>
+    <w:p>
+      <w:pPr>
+        <w:pStyle w:val="ListParagraph"/>
+        <w:numPr>
+          <w:ilvl w:val="3"/>
+          <w:numId w:val="1"/>
+        </w:numPr>
+      </w:pPr>
+      <w:r>
+        <w:t xml:space="preserve">There is nothing of value in front of </w:t>
+      </w:r>
+      <w:proofErr w:type="gramStart"/>
+      <w:r>
+        <w:t>you</w:t>
+      </w:r>
+      <w:proofErr w:type="gramEnd"/>
     </w:p>
     <w:p>
       <w:pPr>
@@ -1839,44 +2879,69 @@
         <w:t xml:space="preserve"> </w:t>
       </w:r>
       <w:r>
-        <w:t>infantry soldier is gorging on a corpse</w:t>
-      </w:r>
-    </w:p>
-    <w:p>
-      <w:pPr>
-        <w:pStyle w:val="ListParagraph"/>
-        <w:numPr>
-          <w:ilvl w:val="3"/>
-          <w:numId w:val="1"/>
-        </w:numPr>
-      </w:pPr>
-      <w:r>
-        <w:t>He glances at you</w:t>
-      </w:r>
-    </w:p>
-    <w:p>
-      <w:pPr>
-        <w:pStyle w:val="ListParagraph"/>
-        <w:numPr>
-          <w:ilvl w:val="3"/>
-          <w:numId w:val="1"/>
-        </w:numPr>
-      </w:pPr>
-      <w:r>
-        <w:t>Vioarr disregard them</w:t>
-      </w:r>
-    </w:p>
-    <w:p>
-      <w:pPr>
-        <w:pStyle w:val="ListParagraph"/>
-        <w:numPr>
-          <w:ilvl w:val="3"/>
-          <w:numId w:val="1"/>
-        </w:numPr>
-      </w:pPr>
-      <w:r>
-        <w:t>They brandish leather armor on all parts</w:t>
-      </w:r>
+        <w:t xml:space="preserve">infantry soldier is gorging on a </w:t>
+      </w:r>
+      <w:proofErr w:type="gramStart"/>
+      <w:r>
+        <w:t>corpse</w:t>
+      </w:r>
+      <w:proofErr w:type="gramEnd"/>
+    </w:p>
+    <w:p>
+      <w:pPr>
+        <w:pStyle w:val="ListParagraph"/>
+        <w:numPr>
+          <w:ilvl w:val="3"/>
+          <w:numId w:val="1"/>
+        </w:numPr>
+      </w:pPr>
+      <w:r>
+        <w:t xml:space="preserve">He glances at </w:t>
+      </w:r>
+      <w:proofErr w:type="gramStart"/>
+      <w:r>
+        <w:t>you</w:t>
+      </w:r>
+      <w:proofErr w:type="gramEnd"/>
+    </w:p>
+    <w:p>
+      <w:pPr>
+        <w:pStyle w:val="ListParagraph"/>
+        <w:numPr>
+          <w:ilvl w:val="3"/>
+          <w:numId w:val="1"/>
+        </w:numPr>
+      </w:pPr>
+      <w:proofErr w:type="spellStart"/>
+      <w:r>
+        <w:t>Vioarr</w:t>
+      </w:r>
+      <w:proofErr w:type="spellEnd"/>
+      <w:r>
+        <w:t xml:space="preserve"> disregard </w:t>
+      </w:r>
+      <w:proofErr w:type="gramStart"/>
+      <w:r>
+        <w:t>them</w:t>
+      </w:r>
+      <w:proofErr w:type="gramEnd"/>
+    </w:p>
+    <w:p>
+      <w:pPr>
+        <w:pStyle w:val="ListParagraph"/>
+        <w:numPr>
+          <w:ilvl w:val="3"/>
+          <w:numId w:val="1"/>
+        </w:numPr>
+      </w:pPr>
+      <w:r>
+        <w:t xml:space="preserve">They brandish leather armor on all </w:t>
+      </w:r>
+      <w:proofErr w:type="gramStart"/>
+      <w:r>
+        <w:t>parts</w:t>
+      </w:r>
+      <w:proofErr w:type="gramEnd"/>
     </w:p>
     <w:p>
       <w:pPr>
@@ -1932,8 +2997,13 @@
         </w:numPr>
       </w:pPr>
       <w:r>
-        <w:t>Combat reward</w:t>
-      </w:r>
+        <w:t xml:space="preserve">Combat </w:t>
+      </w:r>
+      <w:proofErr w:type="gramStart"/>
+      <w:r>
+        <w:t>reward</w:t>
+      </w:r>
+      <w:proofErr w:type="gramEnd"/>
       <w:r>
         <w:t xml:space="preserve"> </w:t>
       </w:r>
@@ -1959,8 +3029,13 @@
         </w:numPr>
       </w:pPr>
       <w:r>
-        <w:t>There is nothing of value in front of you</w:t>
-      </w:r>
+        <w:t xml:space="preserve">There is nothing of value in front of </w:t>
+      </w:r>
+      <w:proofErr w:type="gramStart"/>
+      <w:r>
+        <w:t>you</w:t>
+      </w:r>
+      <w:proofErr w:type="gramEnd"/>
     </w:p>
     <w:p>
       <w:pPr>
@@ -1983,8 +3058,13 @@
         </w:numPr>
       </w:pPr>
       <w:r>
-        <w:t>The leather is still good</w:t>
-      </w:r>
+        <w:t xml:space="preserve">The leather is still </w:t>
+      </w:r>
+      <w:proofErr w:type="gramStart"/>
+      <w:r>
+        <w:t>good</w:t>
+      </w:r>
+      <w:proofErr w:type="gramEnd"/>
     </w:p>
     <w:p>
       <w:pPr>
@@ -1995,8 +3075,13 @@
         </w:numPr>
       </w:pPr>
       <w:r>
-        <w:t>Will you equip it</w:t>
-      </w:r>
+        <w:t xml:space="preserve">Will you equip </w:t>
+      </w:r>
+      <w:proofErr w:type="gramStart"/>
+      <w:r>
+        <w:t>it</w:t>
+      </w:r>
+      <w:proofErr w:type="gramEnd"/>
     </w:p>
     <w:p>
       <w:pPr>
@@ -2009,6 +3094,1199 @@
       <w:r>
         <w:t>Option 3</w:t>
       </w:r>
+    </w:p>
+    <w:p>
+      <w:pPr>
+        <w:pStyle w:val="ListParagraph"/>
+        <w:numPr>
+          <w:ilvl w:val="1"/>
+          <w:numId w:val="1"/>
+        </w:numPr>
+      </w:pPr>
+      <w:r>
+        <w:t xml:space="preserve">Poor </w:t>
+      </w:r>
+      <w:r>
+        <w:t>Infantry soldier</w:t>
+      </w:r>
+    </w:p>
+    <w:p>
+      <w:pPr>
+        <w:pStyle w:val="ListParagraph"/>
+        <w:numPr>
+          <w:ilvl w:val="2"/>
+          <w:numId w:val="1"/>
+        </w:numPr>
+      </w:pPr>
+      <w:r>
+        <w:t>Description</w:t>
+      </w:r>
+    </w:p>
+    <w:p>
+      <w:pPr>
+        <w:pStyle w:val="ListParagraph"/>
+        <w:numPr>
+          <w:ilvl w:val="3"/>
+          <w:numId w:val="1"/>
+        </w:numPr>
+      </w:pPr>
+      <w:r>
+        <w:t xml:space="preserve">A lost infantry soldier is gorging on a </w:t>
+      </w:r>
+      <w:proofErr w:type="gramStart"/>
+      <w:r>
+        <w:t>corpse</w:t>
+      </w:r>
+      <w:proofErr w:type="gramEnd"/>
+    </w:p>
+    <w:p>
+      <w:pPr>
+        <w:pStyle w:val="ListParagraph"/>
+        <w:numPr>
+          <w:ilvl w:val="3"/>
+          <w:numId w:val="1"/>
+        </w:numPr>
+      </w:pPr>
+      <w:r>
+        <w:t xml:space="preserve">He glances at </w:t>
+      </w:r>
+      <w:proofErr w:type="gramStart"/>
+      <w:r>
+        <w:t>you</w:t>
+      </w:r>
+      <w:proofErr w:type="gramEnd"/>
+    </w:p>
+    <w:p>
+      <w:pPr>
+        <w:pStyle w:val="ListParagraph"/>
+        <w:numPr>
+          <w:ilvl w:val="3"/>
+          <w:numId w:val="1"/>
+        </w:numPr>
+      </w:pPr>
+      <w:proofErr w:type="spellStart"/>
+      <w:r>
+        <w:t>Vioarr</w:t>
+      </w:r>
+      <w:proofErr w:type="spellEnd"/>
+      <w:r>
+        <w:t xml:space="preserve"> disregard </w:t>
+      </w:r>
+      <w:proofErr w:type="gramStart"/>
+      <w:r>
+        <w:t>them</w:t>
+      </w:r>
+      <w:proofErr w:type="gramEnd"/>
+    </w:p>
+    <w:p>
+      <w:pPr>
+        <w:pStyle w:val="ListParagraph"/>
+        <w:numPr>
+          <w:ilvl w:val="3"/>
+          <w:numId w:val="1"/>
+        </w:numPr>
+      </w:pPr>
+      <w:r>
+        <w:t xml:space="preserve">They brandish leather armor on </w:t>
+      </w:r>
+      <w:r>
+        <w:t xml:space="preserve">it’s </w:t>
+      </w:r>
+      <w:proofErr w:type="gramStart"/>
+      <w:r>
+        <w:t>torso</w:t>
+      </w:r>
+      <w:proofErr w:type="gramEnd"/>
+    </w:p>
+    <w:p>
+      <w:pPr>
+        <w:pStyle w:val="ListParagraph"/>
+        <w:numPr>
+          <w:ilvl w:val="2"/>
+          <w:numId w:val="1"/>
+        </w:numPr>
+      </w:pPr>
+      <w:r>
+        <w:t>Attack</w:t>
+      </w:r>
+    </w:p>
+    <w:p>
+      <w:pPr>
+        <w:pStyle w:val="ListParagraph"/>
+        <w:numPr>
+          <w:ilvl w:val="3"/>
+          <w:numId w:val="1"/>
+        </w:numPr>
+      </w:pPr>
+      <w:r>
+        <w:t>Their sword flashes in your direction</w:t>
+      </w:r>
+    </w:p>
+    <w:p>
+      <w:pPr>
+        <w:pStyle w:val="ListParagraph"/>
+        <w:numPr>
+          <w:ilvl w:val="2"/>
+          <w:numId w:val="1"/>
+        </w:numPr>
+      </w:pPr>
+      <w:r>
+        <w:t>Low health description</w:t>
+      </w:r>
+    </w:p>
+    <w:p>
+      <w:pPr>
+        <w:pStyle w:val="ListParagraph"/>
+        <w:numPr>
+          <w:ilvl w:val="3"/>
+          <w:numId w:val="1"/>
+        </w:numPr>
+      </w:pPr>
+    </w:p>
+    <w:p>
+      <w:pPr>
+        <w:pStyle w:val="ListParagraph"/>
+        <w:numPr>
+          <w:ilvl w:val="2"/>
+          <w:numId w:val="1"/>
+        </w:numPr>
+      </w:pPr>
+      <w:r>
+        <w:t xml:space="preserve">Combat </w:t>
+      </w:r>
+      <w:proofErr w:type="gramStart"/>
+      <w:r>
+        <w:t>reward</w:t>
+      </w:r>
+      <w:proofErr w:type="gramEnd"/>
+      <w:r>
+        <w:t xml:space="preserve"> </w:t>
+      </w:r>
+    </w:p>
+    <w:p>
+      <w:pPr>
+        <w:pStyle w:val="ListParagraph"/>
+        <w:numPr>
+          <w:ilvl w:val="3"/>
+          <w:numId w:val="1"/>
+        </w:numPr>
+      </w:pPr>
+      <w:r>
+        <w:t>Options 1</w:t>
+      </w:r>
+    </w:p>
+    <w:p>
+      <w:pPr>
+        <w:pStyle w:val="ListParagraph"/>
+        <w:numPr>
+          <w:ilvl w:val="4"/>
+          <w:numId w:val="1"/>
+        </w:numPr>
+      </w:pPr>
+      <w:r>
+        <w:t xml:space="preserve">There is nothing of value in front of </w:t>
+      </w:r>
+      <w:proofErr w:type="gramStart"/>
+      <w:r>
+        <w:t>you</w:t>
+      </w:r>
+      <w:proofErr w:type="gramEnd"/>
+    </w:p>
+    <w:p>
+      <w:pPr>
+        <w:pStyle w:val="ListParagraph"/>
+        <w:numPr>
+          <w:ilvl w:val="3"/>
+          <w:numId w:val="1"/>
+        </w:numPr>
+      </w:pPr>
+      <w:r>
+        <w:t>Option 2</w:t>
+      </w:r>
+    </w:p>
+    <w:p>
+      <w:pPr>
+        <w:pStyle w:val="ListParagraph"/>
+        <w:numPr>
+          <w:ilvl w:val="4"/>
+          <w:numId w:val="1"/>
+        </w:numPr>
+      </w:pPr>
+      <w:r>
+        <w:t xml:space="preserve">The leather is still </w:t>
+      </w:r>
+      <w:proofErr w:type="gramStart"/>
+      <w:r>
+        <w:t>good</w:t>
+      </w:r>
+      <w:proofErr w:type="gramEnd"/>
+    </w:p>
+    <w:p>
+      <w:pPr>
+        <w:pStyle w:val="ListParagraph"/>
+        <w:numPr>
+          <w:ilvl w:val="4"/>
+          <w:numId w:val="1"/>
+        </w:numPr>
+      </w:pPr>
+      <w:r>
+        <w:t xml:space="preserve">Will you equip </w:t>
+      </w:r>
+      <w:proofErr w:type="gramStart"/>
+      <w:r>
+        <w:t>it</w:t>
+      </w:r>
+      <w:proofErr w:type="gramEnd"/>
+    </w:p>
+    <w:p>
+      <w:pPr>
+        <w:pStyle w:val="ListParagraph"/>
+        <w:numPr>
+          <w:ilvl w:val="3"/>
+          <w:numId w:val="1"/>
+        </w:numPr>
+      </w:pPr>
+      <w:r>
+        <w:t>Option 3</w:t>
+      </w:r>
+    </w:p>
+    <w:p>
+      <w:pPr>
+        <w:pStyle w:val="ListParagraph"/>
+        <w:numPr>
+          <w:ilvl w:val="1"/>
+          <w:numId w:val="1"/>
+        </w:numPr>
+      </w:pPr>
+      <w:r>
+        <w:t>Archer</w:t>
+      </w:r>
+    </w:p>
+    <w:p>
+      <w:pPr>
+        <w:pStyle w:val="ListParagraph"/>
+        <w:numPr>
+          <w:ilvl w:val="2"/>
+          <w:numId w:val="1"/>
+        </w:numPr>
+      </w:pPr>
+      <w:r>
+        <w:t>Description</w:t>
+      </w:r>
+    </w:p>
+    <w:p>
+      <w:pPr>
+        <w:pStyle w:val="ListParagraph"/>
+        <w:numPr>
+          <w:ilvl w:val="3"/>
+          <w:numId w:val="1"/>
+        </w:numPr>
+      </w:pPr>
+      <w:r>
+        <w:t>A</w:t>
+      </w:r>
+      <w:r>
+        <w:t xml:space="preserve">n arrow flies pass </w:t>
+      </w:r>
+      <w:proofErr w:type="gramStart"/>
+      <w:r>
+        <w:t>you</w:t>
+      </w:r>
+      <w:proofErr w:type="gramEnd"/>
+    </w:p>
+    <w:p>
+      <w:pPr>
+        <w:pStyle w:val="ListParagraph"/>
+        <w:numPr>
+          <w:ilvl w:val="3"/>
+          <w:numId w:val="1"/>
+        </w:numPr>
+      </w:pPr>
+      <w:r>
+        <w:t xml:space="preserve">There is an archer on top a </w:t>
+      </w:r>
+      <w:proofErr w:type="gramStart"/>
+      <w:r>
+        <w:t>tree</w:t>
+      </w:r>
+      <w:proofErr w:type="gramEnd"/>
+    </w:p>
+    <w:p>
+      <w:pPr>
+        <w:pStyle w:val="ListParagraph"/>
+        <w:numPr>
+          <w:ilvl w:val="3"/>
+          <w:numId w:val="1"/>
+        </w:numPr>
+      </w:pPr>
+      <w:proofErr w:type="spellStart"/>
+      <w:r>
+        <w:t>Vioarr</w:t>
+      </w:r>
+      <w:proofErr w:type="spellEnd"/>
+      <w:r>
+        <w:t xml:space="preserve"> has only disdain for them</w:t>
+      </w:r>
+    </w:p>
+    <w:p>
+      <w:pPr>
+        <w:pStyle w:val="ListParagraph"/>
+        <w:numPr>
+          <w:ilvl w:val="3"/>
+          <w:numId w:val="1"/>
+        </w:numPr>
+      </w:pPr>
+      <w:r>
+        <w:t xml:space="preserve">They are nimble but </w:t>
+      </w:r>
+      <w:proofErr w:type="gramStart"/>
+      <w:r>
+        <w:t>feeble</w:t>
+      </w:r>
+      <w:proofErr w:type="gramEnd"/>
+    </w:p>
+    <w:p>
+      <w:pPr>
+        <w:pStyle w:val="ListParagraph"/>
+        <w:numPr>
+          <w:ilvl w:val="2"/>
+          <w:numId w:val="1"/>
+        </w:numPr>
+      </w:pPr>
+      <w:r>
+        <w:t>Attack</w:t>
+      </w:r>
+    </w:p>
+    <w:p>
+      <w:pPr>
+        <w:pStyle w:val="ListParagraph"/>
+        <w:numPr>
+          <w:ilvl w:val="3"/>
+          <w:numId w:val="1"/>
+        </w:numPr>
+      </w:pPr>
+      <w:r>
+        <w:t>Another arrow flies at you</w:t>
+      </w:r>
+    </w:p>
+    <w:p>
+      <w:pPr>
+        <w:pStyle w:val="ListParagraph"/>
+        <w:numPr>
+          <w:ilvl w:val="2"/>
+          <w:numId w:val="1"/>
+        </w:numPr>
+      </w:pPr>
+      <w:r>
+        <w:t>Low health description</w:t>
+      </w:r>
+    </w:p>
+    <w:p>
+      <w:pPr>
+        <w:pStyle w:val="ListParagraph"/>
+        <w:numPr>
+          <w:ilvl w:val="3"/>
+          <w:numId w:val="1"/>
+        </w:numPr>
+      </w:pPr>
+    </w:p>
+    <w:p>
+      <w:pPr>
+        <w:pStyle w:val="ListParagraph"/>
+        <w:numPr>
+          <w:ilvl w:val="2"/>
+          <w:numId w:val="1"/>
+        </w:numPr>
+      </w:pPr>
+      <w:r>
+        <w:t xml:space="preserve">Combat </w:t>
+      </w:r>
+      <w:proofErr w:type="gramStart"/>
+      <w:r>
+        <w:t>reward</w:t>
+      </w:r>
+      <w:proofErr w:type="gramEnd"/>
+      <w:r>
+        <w:t xml:space="preserve"> </w:t>
+      </w:r>
+    </w:p>
+    <w:p>
+      <w:pPr>
+        <w:pStyle w:val="ListParagraph"/>
+        <w:numPr>
+          <w:ilvl w:val="3"/>
+          <w:numId w:val="1"/>
+        </w:numPr>
+      </w:pPr>
+      <w:r>
+        <w:t>Options 1</w:t>
+      </w:r>
+    </w:p>
+    <w:p>
+      <w:pPr>
+        <w:pStyle w:val="ListParagraph"/>
+        <w:numPr>
+          <w:ilvl w:val="4"/>
+          <w:numId w:val="1"/>
+        </w:numPr>
+      </w:pPr>
+      <w:r>
+        <w:t xml:space="preserve">There is nothing of value in front of </w:t>
+      </w:r>
+      <w:proofErr w:type="gramStart"/>
+      <w:r>
+        <w:t>you</w:t>
+      </w:r>
+      <w:proofErr w:type="gramEnd"/>
+    </w:p>
+    <w:p>
+      <w:pPr>
+        <w:pStyle w:val="ListParagraph"/>
+        <w:numPr>
+          <w:ilvl w:val="1"/>
+          <w:numId w:val="1"/>
+        </w:numPr>
+      </w:pPr>
+      <w:r>
+        <w:t>Old mercenary</w:t>
+      </w:r>
+    </w:p>
+    <w:p>
+      <w:pPr>
+        <w:pStyle w:val="ListParagraph"/>
+        <w:numPr>
+          <w:ilvl w:val="2"/>
+          <w:numId w:val="1"/>
+        </w:numPr>
+      </w:pPr>
+      <w:r>
+        <w:t>D</w:t>
+      </w:r>
+      <w:r>
+        <w:t>escription</w:t>
+      </w:r>
+    </w:p>
+    <w:p>
+      <w:pPr>
+        <w:pStyle w:val="ListParagraph"/>
+        <w:numPr>
+          <w:ilvl w:val="3"/>
+          <w:numId w:val="1"/>
+        </w:numPr>
+      </w:pPr>
+      <w:r>
+        <w:t xml:space="preserve">An </w:t>
+      </w:r>
+      <w:r>
+        <w:t xml:space="preserve">old mercenary shows a bounty of </w:t>
+      </w:r>
+      <w:proofErr w:type="gramStart"/>
+      <w:r>
+        <w:t>you</w:t>
+      </w:r>
+      <w:proofErr w:type="gramEnd"/>
+    </w:p>
+    <w:p>
+      <w:pPr>
+        <w:pStyle w:val="ListParagraph"/>
+        <w:numPr>
+          <w:ilvl w:val="3"/>
+          <w:numId w:val="1"/>
+        </w:numPr>
+      </w:pPr>
+      <w:r>
+        <w:t xml:space="preserve">They </w:t>
+      </w:r>
+      <w:proofErr w:type="gramStart"/>
+      <w:r>
+        <w:t>pulls</w:t>
+      </w:r>
+      <w:proofErr w:type="gramEnd"/>
+      <w:r>
+        <w:t xml:space="preserve"> out </w:t>
+      </w:r>
+      <w:r>
+        <w:t>their</w:t>
+      </w:r>
+      <w:r>
+        <w:t xml:space="preserve"> sword</w:t>
+      </w:r>
+    </w:p>
+    <w:p>
+      <w:pPr>
+        <w:pStyle w:val="ListParagraph"/>
+        <w:numPr>
+          <w:ilvl w:val="3"/>
+          <w:numId w:val="1"/>
+        </w:numPr>
+      </w:pPr>
+      <w:proofErr w:type="spellStart"/>
+      <w:r>
+        <w:t>Vioarr</w:t>
+      </w:r>
+      <w:proofErr w:type="spellEnd"/>
+      <w:r>
+        <w:t xml:space="preserve"> judges them </w:t>
+      </w:r>
+      <w:proofErr w:type="gramStart"/>
+      <w:r>
+        <w:t>worthy</w:t>
+      </w:r>
+      <w:proofErr w:type="gramEnd"/>
+    </w:p>
+    <w:p>
+      <w:pPr>
+        <w:pStyle w:val="ListParagraph"/>
+        <w:numPr>
+          <w:ilvl w:val="3"/>
+          <w:numId w:val="1"/>
+        </w:numPr>
+      </w:pPr>
+      <w:r>
+        <w:t xml:space="preserve">Their skills </w:t>
+      </w:r>
+      <w:proofErr w:type="gramStart"/>
+      <w:r>
+        <w:t>makes</w:t>
+      </w:r>
+      <w:proofErr w:type="gramEnd"/>
+      <w:r>
+        <w:t xml:space="preserve"> up for their lack of armor</w:t>
+      </w:r>
+    </w:p>
+    <w:p>
+      <w:pPr>
+        <w:pStyle w:val="ListParagraph"/>
+        <w:numPr>
+          <w:ilvl w:val="2"/>
+          <w:numId w:val="1"/>
+        </w:numPr>
+      </w:pPr>
+      <w:r>
+        <w:t>Attack</w:t>
+      </w:r>
+    </w:p>
+    <w:p>
+      <w:pPr>
+        <w:pStyle w:val="ListParagraph"/>
+        <w:numPr>
+          <w:ilvl w:val="3"/>
+          <w:numId w:val="1"/>
+        </w:numPr>
+      </w:pPr>
+      <w:r>
+        <w:t>Th</w:t>
+      </w:r>
+      <w:r>
+        <w:t>e</w:t>
+      </w:r>
+      <w:r>
+        <w:t xml:space="preserve">y take a quick step and </w:t>
+      </w:r>
+      <w:proofErr w:type="gramStart"/>
+      <w:r>
+        <w:t>swings</w:t>
+      </w:r>
+      <w:proofErr w:type="gramEnd"/>
+    </w:p>
+    <w:p>
+      <w:pPr>
+        <w:pStyle w:val="ListParagraph"/>
+        <w:numPr>
+          <w:ilvl w:val="2"/>
+          <w:numId w:val="1"/>
+        </w:numPr>
+      </w:pPr>
+      <w:r>
+        <w:t>Low health description</w:t>
+      </w:r>
+    </w:p>
+    <w:p>
+      <w:pPr>
+        <w:pStyle w:val="ListParagraph"/>
+        <w:numPr>
+          <w:ilvl w:val="3"/>
+          <w:numId w:val="1"/>
+        </w:numPr>
+      </w:pPr>
+      <w:r>
+        <w:t xml:space="preserve">They go into a </w:t>
+      </w:r>
+      <w:proofErr w:type="gramStart"/>
+      <w:r>
+        <w:t>rage</w:t>
+      </w:r>
+      <w:proofErr w:type="gramEnd"/>
+    </w:p>
+    <w:p>
+      <w:pPr>
+        <w:pStyle w:val="ListParagraph"/>
+        <w:numPr>
+          <w:ilvl w:val="3"/>
+          <w:numId w:val="1"/>
+        </w:numPr>
+      </w:pPr>
+      <w:r>
+        <w:t xml:space="preserve">They seem </w:t>
+      </w:r>
+      <w:proofErr w:type="gramStart"/>
+      <w:r>
+        <w:t>unstoppable</w:t>
+      </w:r>
+      <w:proofErr w:type="gramEnd"/>
+    </w:p>
+    <w:p>
+      <w:pPr>
+        <w:pStyle w:val="ListParagraph"/>
+        <w:numPr>
+          <w:ilvl w:val="2"/>
+          <w:numId w:val="1"/>
+        </w:numPr>
+      </w:pPr>
+      <w:r>
+        <w:t xml:space="preserve">Combat </w:t>
+      </w:r>
+      <w:proofErr w:type="gramStart"/>
+      <w:r>
+        <w:t>reward</w:t>
+      </w:r>
+      <w:proofErr w:type="gramEnd"/>
+      <w:r>
+        <w:t xml:space="preserve"> </w:t>
+      </w:r>
+    </w:p>
+    <w:p>
+      <w:pPr>
+        <w:pStyle w:val="ListParagraph"/>
+        <w:numPr>
+          <w:ilvl w:val="3"/>
+          <w:numId w:val="1"/>
+        </w:numPr>
+      </w:pPr>
+      <w:r>
+        <w:t>Options 1</w:t>
+      </w:r>
+    </w:p>
+    <w:p>
+      <w:pPr>
+        <w:pStyle w:val="ListParagraph"/>
+        <w:numPr>
+          <w:ilvl w:val="4"/>
+          <w:numId w:val="1"/>
+        </w:numPr>
+      </w:pPr>
+      <w:r>
+        <w:t xml:space="preserve">Their blade isn’t very </w:t>
+      </w:r>
+      <w:proofErr w:type="gramStart"/>
+      <w:r>
+        <w:t>sharp</w:t>
+      </w:r>
+      <w:proofErr w:type="gramEnd"/>
+    </w:p>
+    <w:p>
+      <w:pPr>
+        <w:pStyle w:val="ListParagraph"/>
+        <w:numPr>
+          <w:ilvl w:val="4"/>
+          <w:numId w:val="1"/>
+        </w:numPr>
+      </w:pPr>
+      <w:r>
+        <w:t xml:space="preserve">Will you take </w:t>
+      </w:r>
+      <w:proofErr w:type="gramStart"/>
+      <w:r>
+        <w:t>it</w:t>
+      </w:r>
+      <w:proofErr w:type="gramEnd"/>
+    </w:p>
+    <w:p>
+      <w:pPr>
+        <w:pStyle w:val="ListParagraph"/>
+        <w:numPr>
+          <w:ilvl w:val="1"/>
+          <w:numId w:val="1"/>
+        </w:numPr>
+      </w:pPr>
+      <w:r>
+        <w:t>Young</w:t>
+      </w:r>
+      <w:r>
+        <w:t xml:space="preserve"> mercenary</w:t>
+      </w:r>
+    </w:p>
+    <w:p>
+      <w:pPr>
+        <w:pStyle w:val="ListParagraph"/>
+        <w:numPr>
+          <w:ilvl w:val="2"/>
+          <w:numId w:val="1"/>
+        </w:numPr>
+      </w:pPr>
+      <w:r>
+        <w:t>Description</w:t>
+      </w:r>
+    </w:p>
+    <w:p>
+      <w:pPr>
+        <w:pStyle w:val="ListParagraph"/>
+        <w:numPr>
+          <w:ilvl w:val="3"/>
+          <w:numId w:val="1"/>
+        </w:numPr>
+      </w:pPr>
+      <w:r>
+        <w:t>A</w:t>
+      </w:r>
+      <w:r>
+        <w:t xml:space="preserve"> young</w:t>
+      </w:r>
+      <w:r>
+        <w:t xml:space="preserve"> mercenary shows a bounty of </w:t>
+      </w:r>
+      <w:proofErr w:type="gramStart"/>
+      <w:r>
+        <w:t>you</w:t>
+      </w:r>
+      <w:proofErr w:type="gramEnd"/>
+    </w:p>
+    <w:p>
+      <w:pPr>
+        <w:pStyle w:val="ListParagraph"/>
+        <w:numPr>
+          <w:ilvl w:val="3"/>
+          <w:numId w:val="1"/>
+        </w:numPr>
+      </w:pPr>
+      <w:r>
+        <w:t xml:space="preserve">They </w:t>
+      </w:r>
+      <w:proofErr w:type="gramStart"/>
+      <w:r>
+        <w:t>pulls</w:t>
+      </w:r>
+      <w:proofErr w:type="gramEnd"/>
+      <w:r>
+        <w:t xml:space="preserve"> out </w:t>
+      </w:r>
+      <w:r>
+        <w:t>their</w:t>
+      </w:r>
+      <w:r>
+        <w:t xml:space="preserve"> sword</w:t>
+      </w:r>
+    </w:p>
+    <w:p>
+      <w:pPr>
+        <w:pStyle w:val="ListParagraph"/>
+        <w:numPr>
+          <w:ilvl w:val="3"/>
+          <w:numId w:val="1"/>
+        </w:numPr>
+      </w:pPr>
+      <w:proofErr w:type="spellStart"/>
+      <w:r>
+        <w:t>Vioarr</w:t>
+      </w:r>
+      <w:proofErr w:type="spellEnd"/>
+      <w:r>
+        <w:t xml:space="preserve"> judges them </w:t>
+      </w:r>
+      <w:proofErr w:type="gramStart"/>
+      <w:r>
+        <w:t>passable</w:t>
+      </w:r>
+      <w:proofErr w:type="gramEnd"/>
+    </w:p>
+    <w:p>
+      <w:pPr>
+        <w:pStyle w:val="ListParagraph"/>
+        <w:numPr>
+          <w:ilvl w:val="3"/>
+          <w:numId w:val="1"/>
+        </w:numPr>
+      </w:pPr>
+      <w:r>
+        <w:t>Their</w:t>
+      </w:r>
+      <w:r>
+        <w:t xml:space="preserve"> heavy</w:t>
+      </w:r>
+      <w:r>
+        <w:t xml:space="preserve"> </w:t>
+      </w:r>
+      <w:r>
+        <w:t xml:space="preserve">armor makes up for their lack of </w:t>
+      </w:r>
+      <w:proofErr w:type="gramStart"/>
+      <w:r>
+        <w:t>skill</w:t>
+      </w:r>
+      <w:proofErr w:type="gramEnd"/>
+    </w:p>
+    <w:p>
+      <w:pPr>
+        <w:pStyle w:val="ListParagraph"/>
+        <w:numPr>
+          <w:ilvl w:val="2"/>
+          <w:numId w:val="1"/>
+        </w:numPr>
+      </w:pPr>
+      <w:r>
+        <w:t>Attack</w:t>
+      </w:r>
+    </w:p>
+    <w:p>
+      <w:pPr>
+        <w:pStyle w:val="ListParagraph"/>
+        <w:numPr>
+          <w:ilvl w:val="3"/>
+          <w:numId w:val="1"/>
+        </w:numPr>
+      </w:pPr>
+      <w:r>
+        <w:t>Th</w:t>
+      </w:r>
+      <w:r>
+        <w:t>e</w:t>
+      </w:r>
+      <w:r>
+        <w:t>y take a step and swings</w:t>
+      </w:r>
+      <w:r>
+        <w:t xml:space="preserve"> </w:t>
+      </w:r>
+      <w:proofErr w:type="gramStart"/>
+      <w:r>
+        <w:t>broadly</w:t>
+      </w:r>
+      <w:proofErr w:type="gramEnd"/>
+    </w:p>
+    <w:p>
+      <w:pPr>
+        <w:pStyle w:val="ListParagraph"/>
+        <w:numPr>
+          <w:ilvl w:val="2"/>
+          <w:numId w:val="1"/>
+        </w:numPr>
+      </w:pPr>
+      <w:r>
+        <w:t>Low health description</w:t>
+      </w:r>
+    </w:p>
+    <w:p>
+      <w:pPr>
+        <w:pStyle w:val="ListParagraph"/>
+        <w:numPr>
+          <w:ilvl w:val="3"/>
+          <w:numId w:val="1"/>
+        </w:numPr>
+      </w:pPr>
+    </w:p>
+    <w:p>
+      <w:pPr>
+        <w:pStyle w:val="ListParagraph"/>
+        <w:numPr>
+          <w:ilvl w:val="2"/>
+          <w:numId w:val="1"/>
+        </w:numPr>
+      </w:pPr>
+      <w:r>
+        <w:t xml:space="preserve">Combat </w:t>
+      </w:r>
+      <w:proofErr w:type="gramStart"/>
+      <w:r>
+        <w:t>reward</w:t>
+      </w:r>
+      <w:proofErr w:type="gramEnd"/>
+      <w:r>
+        <w:t xml:space="preserve"> </w:t>
+      </w:r>
+    </w:p>
+    <w:p>
+      <w:pPr>
+        <w:pStyle w:val="ListParagraph"/>
+        <w:numPr>
+          <w:ilvl w:val="3"/>
+          <w:numId w:val="1"/>
+        </w:numPr>
+      </w:pPr>
+      <w:r>
+        <w:t>Options 1</w:t>
+      </w:r>
+    </w:p>
+    <w:p>
+      <w:pPr>
+        <w:pStyle w:val="ListParagraph"/>
+        <w:numPr>
+          <w:ilvl w:val="4"/>
+          <w:numId w:val="1"/>
+        </w:numPr>
+      </w:pPr>
+      <w:r>
+        <w:t xml:space="preserve">Their blade isn’t very </w:t>
+      </w:r>
+      <w:proofErr w:type="gramStart"/>
+      <w:r>
+        <w:t>sharp</w:t>
+      </w:r>
+      <w:proofErr w:type="gramEnd"/>
+    </w:p>
+    <w:p>
+      <w:pPr>
+        <w:pStyle w:val="ListParagraph"/>
+        <w:numPr>
+          <w:ilvl w:val="4"/>
+          <w:numId w:val="1"/>
+        </w:numPr>
+      </w:pPr>
+      <w:r>
+        <w:t xml:space="preserve">Will you take </w:t>
+      </w:r>
+      <w:proofErr w:type="gramStart"/>
+      <w:r>
+        <w:t>it</w:t>
+      </w:r>
+      <w:proofErr w:type="gramEnd"/>
+    </w:p>
+    <w:p>
+      <w:pPr>
+        <w:pStyle w:val="ListParagraph"/>
+        <w:numPr>
+          <w:ilvl w:val="3"/>
+          <w:numId w:val="1"/>
+        </w:numPr>
+      </w:pPr>
+      <w:r>
+        <w:t>Options 2</w:t>
+      </w:r>
+    </w:p>
+    <w:p>
+      <w:pPr>
+        <w:pStyle w:val="ListParagraph"/>
+        <w:numPr>
+          <w:ilvl w:val="4"/>
+          <w:numId w:val="1"/>
+        </w:numPr>
+      </w:pPr>
+      <w:r>
+        <w:t xml:space="preserve">Their armor is </w:t>
+      </w:r>
+      <w:proofErr w:type="gramStart"/>
+      <w:r>
+        <w:t>good</w:t>
+      </w:r>
+      <w:proofErr w:type="gramEnd"/>
+    </w:p>
+    <w:p>
+      <w:pPr>
+        <w:pStyle w:val="ListParagraph"/>
+        <w:numPr>
+          <w:ilvl w:val="4"/>
+          <w:numId w:val="1"/>
+        </w:numPr>
+      </w:pPr>
+      <w:r>
+        <w:t xml:space="preserve">Will you take </w:t>
+      </w:r>
+      <w:proofErr w:type="gramStart"/>
+      <w:r>
+        <w:t>it</w:t>
+      </w:r>
+      <w:proofErr w:type="gramEnd"/>
+    </w:p>
+    <w:p>
+      <w:pPr>
+        <w:pStyle w:val="ListParagraph"/>
+        <w:numPr>
+          <w:ilvl w:val="1"/>
+          <w:numId w:val="1"/>
+        </w:numPr>
+      </w:pPr>
+      <w:r>
+        <w:t>Brute</w:t>
+      </w:r>
+    </w:p>
+    <w:p>
+      <w:pPr>
+        <w:pStyle w:val="ListParagraph"/>
+        <w:numPr>
+          <w:ilvl w:val="2"/>
+          <w:numId w:val="1"/>
+        </w:numPr>
+      </w:pPr>
+      <w:r>
+        <w:t>Description</w:t>
+      </w:r>
+    </w:p>
+    <w:p>
+      <w:pPr>
+        <w:pStyle w:val="ListParagraph"/>
+        <w:numPr>
+          <w:ilvl w:val="3"/>
+          <w:numId w:val="1"/>
+        </w:numPr>
+      </w:pPr>
+      <w:r>
+        <w:t xml:space="preserve">A </w:t>
+      </w:r>
+      <w:r>
+        <w:t xml:space="preserve">large brute tries to club you but </w:t>
+      </w:r>
+      <w:proofErr w:type="gramStart"/>
+      <w:r>
+        <w:t>miss</w:t>
+      </w:r>
+      <w:proofErr w:type="gramEnd"/>
+    </w:p>
+    <w:p>
+      <w:pPr>
+        <w:pStyle w:val="ListParagraph"/>
+        <w:numPr>
+          <w:ilvl w:val="2"/>
+          <w:numId w:val="1"/>
+        </w:numPr>
+      </w:pPr>
+      <w:r>
+        <w:t>Attack</w:t>
+      </w:r>
+    </w:p>
+    <w:p>
+      <w:pPr>
+        <w:pStyle w:val="ListParagraph"/>
+        <w:numPr>
+          <w:ilvl w:val="3"/>
+          <w:numId w:val="1"/>
+        </w:numPr>
+      </w:pPr>
+      <w:r>
+        <w:t xml:space="preserve">Thay take a step and swings </w:t>
+      </w:r>
+      <w:proofErr w:type="gramStart"/>
+      <w:r>
+        <w:t>broadly</w:t>
+      </w:r>
+      <w:proofErr w:type="gramEnd"/>
+    </w:p>
+    <w:p>
+      <w:pPr>
+        <w:pStyle w:val="ListParagraph"/>
+        <w:numPr>
+          <w:ilvl w:val="2"/>
+          <w:numId w:val="1"/>
+        </w:numPr>
+      </w:pPr>
+      <w:r>
+        <w:t>Low health description</w:t>
+      </w:r>
+    </w:p>
+    <w:p>
+      <w:pPr>
+        <w:pStyle w:val="ListParagraph"/>
+        <w:numPr>
+          <w:ilvl w:val="3"/>
+          <w:numId w:val="1"/>
+        </w:numPr>
+      </w:pPr>
+    </w:p>
+    <w:p>
+      <w:pPr>
+        <w:pStyle w:val="ListParagraph"/>
+        <w:numPr>
+          <w:ilvl w:val="2"/>
+          <w:numId w:val="1"/>
+        </w:numPr>
+      </w:pPr>
+      <w:r>
+        <w:t xml:space="preserve">Combat </w:t>
+      </w:r>
+      <w:proofErr w:type="gramStart"/>
+      <w:r>
+        <w:t>reward</w:t>
+      </w:r>
+      <w:proofErr w:type="gramEnd"/>
+      <w:r>
+        <w:t xml:space="preserve"> </w:t>
+      </w:r>
+    </w:p>
+    <w:p>
+      <w:pPr>
+        <w:pStyle w:val="ListParagraph"/>
+        <w:numPr>
+          <w:ilvl w:val="3"/>
+          <w:numId w:val="1"/>
+        </w:numPr>
+      </w:pPr>
+      <w:r>
+        <w:t>Options 1</w:t>
+      </w:r>
+    </w:p>
+    <w:p>
+      <w:pPr>
+        <w:pStyle w:val="ListParagraph"/>
+        <w:numPr>
+          <w:ilvl w:val="4"/>
+          <w:numId w:val="1"/>
+        </w:numPr>
+      </w:pPr>
+      <w:r>
+        <w:t>The</w:t>
+      </w:r>
+      <w:r>
+        <w:t xml:space="preserve"> club is too heavy for you to </w:t>
+      </w:r>
+      <w:proofErr w:type="gramStart"/>
+      <w:r>
+        <w:t>take</w:t>
+      </w:r>
+      <w:proofErr w:type="gramEnd"/>
+    </w:p>
+    <w:p>
+      <w:pPr>
+        <w:pStyle w:val="ListParagraph"/>
+        <w:numPr>
+          <w:ilvl w:val="3"/>
+          <w:numId w:val="1"/>
+        </w:numPr>
+      </w:pPr>
+      <w:r>
+        <w:t>Options 2</w:t>
+      </w:r>
+    </w:p>
+    <w:p>
+      <w:pPr>
+        <w:pStyle w:val="ListParagraph"/>
+        <w:numPr>
+          <w:ilvl w:val="4"/>
+          <w:numId w:val="1"/>
+        </w:numPr>
+      </w:pPr>
+      <w:r>
+        <w:t xml:space="preserve">Their armor is </w:t>
+      </w:r>
+      <w:proofErr w:type="gramStart"/>
+      <w:r>
+        <w:t>good</w:t>
+      </w:r>
+      <w:proofErr w:type="gramEnd"/>
+    </w:p>
+    <w:p>
+      <w:pPr>
+        <w:pStyle w:val="ListParagraph"/>
+        <w:numPr>
+          <w:ilvl w:val="4"/>
+          <w:numId w:val="1"/>
+        </w:numPr>
+      </w:pPr>
+      <w:r>
+        <w:t xml:space="preserve">Will you take </w:t>
+      </w:r>
+      <w:proofErr w:type="gramStart"/>
+      <w:r>
+        <w:t>it</w:t>
+      </w:r>
+      <w:proofErr w:type="gramEnd"/>
     </w:p>
     <w:p>
       <w:pPr>
@@ -2066,20 +4344,30 @@
         </w:numPr>
       </w:pPr>
       <w:r>
-        <w:t>They are too quick on their feet</w:t>
-      </w:r>
-    </w:p>
-    <w:p>
-      <w:pPr>
-        <w:pStyle w:val="ListParagraph"/>
-        <w:numPr>
-          <w:ilvl w:val="2"/>
-          <w:numId w:val="1"/>
-        </w:numPr>
-      </w:pPr>
-      <w:r>
-        <w:t>Your attack missed</w:t>
-      </w:r>
+        <w:t xml:space="preserve">They are too quick on their </w:t>
+      </w:r>
+      <w:proofErr w:type="gramStart"/>
+      <w:r>
+        <w:t>feet</w:t>
+      </w:r>
+      <w:proofErr w:type="gramEnd"/>
+    </w:p>
+    <w:p>
+      <w:pPr>
+        <w:pStyle w:val="ListParagraph"/>
+        <w:numPr>
+          <w:ilvl w:val="2"/>
+          <w:numId w:val="1"/>
+        </w:numPr>
+      </w:pPr>
+      <w:r>
+        <w:t xml:space="preserve">Your attack </w:t>
+      </w:r>
+      <w:proofErr w:type="gramStart"/>
+      <w:r>
+        <w:t>missed</w:t>
+      </w:r>
+      <w:proofErr w:type="gramEnd"/>
     </w:p>
     <w:p>
       <w:pPr>
@@ -2101,21 +4389,36 @@
           <w:numId w:val="1"/>
         </w:numPr>
       </w:pPr>
-      <w:r>
-        <w:t>Vioarr blessed your feet</w:t>
-      </w:r>
-    </w:p>
-    <w:p>
-      <w:pPr>
-        <w:pStyle w:val="ListParagraph"/>
-        <w:numPr>
-          <w:ilvl w:val="2"/>
-          <w:numId w:val="1"/>
-        </w:numPr>
-      </w:pPr>
-      <w:r>
-        <w:t>You dodged their attack</w:t>
-      </w:r>
+      <w:proofErr w:type="spellStart"/>
+      <w:r>
+        <w:t>Vioarr</w:t>
+      </w:r>
+      <w:proofErr w:type="spellEnd"/>
+      <w:r>
+        <w:t xml:space="preserve"> blessed your </w:t>
+      </w:r>
+      <w:proofErr w:type="gramStart"/>
+      <w:r>
+        <w:t>feet</w:t>
+      </w:r>
+      <w:proofErr w:type="gramEnd"/>
+    </w:p>
+    <w:p>
+      <w:pPr>
+        <w:pStyle w:val="ListParagraph"/>
+        <w:numPr>
+          <w:ilvl w:val="2"/>
+          <w:numId w:val="1"/>
+        </w:numPr>
+      </w:pPr>
+      <w:r>
+        <w:t xml:space="preserve">You dodged their </w:t>
+      </w:r>
+      <w:proofErr w:type="gramStart"/>
+      <w:r>
+        <w:t>attack</w:t>
+      </w:r>
+      <w:proofErr w:type="gramEnd"/>
     </w:p>
     <w:p>
       <w:pPr>
@@ -2138,8 +4441,13 @@
         </w:numPr>
       </w:pPr>
       <w:r>
-        <w:t>They have succumbed to their injuries</w:t>
-      </w:r>
+        <w:t xml:space="preserve">They have succumbed to their </w:t>
+      </w:r>
+      <w:proofErr w:type="gramStart"/>
+      <w:r>
+        <w:t>injuries</w:t>
+      </w:r>
+      <w:proofErr w:type="gramEnd"/>
     </w:p>
     <w:p>
       <w:pPr>
@@ -2150,32 +4458,55 @@
         </w:numPr>
       </w:pPr>
       <w:r>
-        <w:t>Enemy spared</w:t>
-      </w:r>
-    </w:p>
-    <w:p>
-      <w:pPr>
-        <w:pStyle w:val="ListParagraph"/>
-        <w:numPr>
-          <w:ilvl w:val="2"/>
-          <w:numId w:val="1"/>
-        </w:numPr>
-      </w:pPr>
-      <w:r>
-        <w:t>You have spared their life</w:t>
-      </w:r>
-    </w:p>
-    <w:p>
-      <w:pPr>
-        <w:pStyle w:val="ListParagraph"/>
-        <w:numPr>
-          <w:ilvl w:val="2"/>
-          <w:numId w:val="1"/>
-        </w:numPr>
-      </w:pPr>
-      <w:r>
-        <w:t>You have gained Vioarr’s favor</w:t>
-      </w:r>
+        <w:t xml:space="preserve">Enemy </w:t>
+      </w:r>
+      <w:proofErr w:type="gramStart"/>
+      <w:r>
+        <w:t>spared</w:t>
+      </w:r>
+      <w:proofErr w:type="gramEnd"/>
+    </w:p>
+    <w:p>
+      <w:pPr>
+        <w:pStyle w:val="ListParagraph"/>
+        <w:numPr>
+          <w:ilvl w:val="2"/>
+          <w:numId w:val="1"/>
+        </w:numPr>
+      </w:pPr>
+      <w:r>
+        <w:t xml:space="preserve">You have spared their </w:t>
+      </w:r>
+      <w:proofErr w:type="gramStart"/>
+      <w:r>
+        <w:t>life</w:t>
+      </w:r>
+      <w:proofErr w:type="gramEnd"/>
+    </w:p>
+    <w:p>
+      <w:pPr>
+        <w:pStyle w:val="ListParagraph"/>
+        <w:numPr>
+          <w:ilvl w:val="2"/>
+          <w:numId w:val="1"/>
+        </w:numPr>
+      </w:pPr>
+      <w:r>
+        <w:t xml:space="preserve">You have gained </w:t>
+      </w:r>
+      <w:proofErr w:type="spellStart"/>
+      <w:r>
+        <w:t>Vioarr’s</w:t>
+      </w:r>
+      <w:proofErr w:type="spellEnd"/>
+      <w:r>
+        <w:t xml:space="preserve"> </w:t>
+      </w:r>
+      <w:proofErr w:type="gramStart"/>
+      <w:r>
+        <w:t>favor</w:t>
+      </w:r>
+      <w:proofErr w:type="gramEnd"/>
     </w:p>
     <w:p>
       <w:pPr>
@@ -2186,44 +4517,68 @@
         </w:numPr>
       </w:pPr>
       <w:r>
-        <w:t>Enemy Spared failed</w:t>
-      </w:r>
-    </w:p>
-    <w:p>
-      <w:pPr>
-        <w:pStyle w:val="ListParagraph"/>
-        <w:numPr>
-          <w:ilvl w:val="2"/>
-          <w:numId w:val="1"/>
-        </w:numPr>
-      </w:pPr>
-      <w:r>
-        <w:t>The enemy is still willing to fight</w:t>
-      </w:r>
-    </w:p>
-    <w:p>
-      <w:pPr>
-        <w:pStyle w:val="ListParagraph"/>
-        <w:numPr>
-          <w:ilvl w:val="2"/>
-          <w:numId w:val="1"/>
-        </w:numPr>
-      </w:pPr>
-      <w:r>
-        <w:t>You bring shame to Vioarr</w:t>
-      </w:r>
-    </w:p>
-    <w:p>
-      <w:pPr>
-        <w:pStyle w:val="ListParagraph"/>
-        <w:numPr>
-          <w:ilvl w:val="2"/>
-          <w:numId w:val="1"/>
-        </w:numPr>
-      </w:pPr>
-      <w:r>
-        <w:t>You have lost favor with Vioarr</w:t>
-      </w:r>
+        <w:t xml:space="preserve">Enemy Spared </w:t>
+      </w:r>
+      <w:proofErr w:type="gramStart"/>
+      <w:r>
+        <w:t>failed</w:t>
+      </w:r>
+      <w:proofErr w:type="gramEnd"/>
+    </w:p>
+    <w:p>
+      <w:pPr>
+        <w:pStyle w:val="ListParagraph"/>
+        <w:numPr>
+          <w:ilvl w:val="2"/>
+          <w:numId w:val="1"/>
+        </w:numPr>
+      </w:pPr>
+      <w:r>
+        <w:t xml:space="preserve">The enemy is still willing to </w:t>
+      </w:r>
+      <w:proofErr w:type="gramStart"/>
+      <w:r>
+        <w:t>fight</w:t>
+      </w:r>
+      <w:proofErr w:type="gramEnd"/>
+    </w:p>
+    <w:p>
+      <w:pPr>
+        <w:pStyle w:val="ListParagraph"/>
+        <w:numPr>
+          <w:ilvl w:val="2"/>
+          <w:numId w:val="1"/>
+        </w:numPr>
+      </w:pPr>
+      <w:r>
+        <w:t xml:space="preserve">You bring shame to </w:t>
+      </w:r>
+      <w:proofErr w:type="spellStart"/>
+      <w:proofErr w:type="gramStart"/>
+      <w:r>
+        <w:t>Vioarr</w:t>
+      </w:r>
+      <w:proofErr w:type="spellEnd"/>
+      <w:proofErr w:type="gramEnd"/>
+    </w:p>
+    <w:p>
+      <w:pPr>
+        <w:pStyle w:val="ListParagraph"/>
+        <w:numPr>
+          <w:ilvl w:val="2"/>
+          <w:numId w:val="1"/>
+        </w:numPr>
+      </w:pPr>
+      <w:r>
+        <w:t xml:space="preserve">You have lost favor with </w:t>
+      </w:r>
+      <w:proofErr w:type="spellStart"/>
+      <w:proofErr w:type="gramStart"/>
+      <w:r>
+        <w:t>Vioarr</w:t>
+      </w:r>
+      <w:proofErr w:type="spellEnd"/>
+      <w:proofErr w:type="gramEnd"/>
     </w:p>
     <w:p>
       <w:pPr>
@@ -2234,32 +4589,47 @@
         </w:numPr>
       </w:pPr>
       <w:r>
-        <w:t>Enemy legs broken</w:t>
-      </w:r>
-    </w:p>
-    <w:p>
-      <w:pPr>
-        <w:pStyle w:val="ListParagraph"/>
-        <w:numPr>
-          <w:ilvl w:val="2"/>
-          <w:numId w:val="1"/>
-        </w:numPr>
-      </w:pPr>
-      <w:r>
-        <w:t>Their legs are broken</w:t>
-      </w:r>
-    </w:p>
-    <w:p>
-      <w:pPr>
-        <w:pStyle w:val="ListParagraph"/>
-        <w:numPr>
-          <w:ilvl w:val="2"/>
-          <w:numId w:val="1"/>
-        </w:numPr>
-      </w:pPr>
-      <w:r>
-        <w:t>It is harder for them to evade you</w:t>
-      </w:r>
+        <w:t xml:space="preserve">Enemy legs </w:t>
+      </w:r>
+      <w:proofErr w:type="gramStart"/>
+      <w:r>
+        <w:t>broken</w:t>
+      </w:r>
+      <w:proofErr w:type="gramEnd"/>
+    </w:p>
+    <w:p>
+      <w:pPr>
+        <w:pStyle w:val="ListParagraph"/>
+        <w:numPr>
+          <w:ilvl w:val="2"/>
+          <w:numId w:val="1"/>
+        </w:numPr>
+      </w:pPr>
+      <w:r>
+        <w:t xml:space="preserve">Their legs are </w:t>
+      </w:r>
+      <w:proofErr w:type="gramStart"/>
+      <w:r>
+        <w:t>broken</w:t>
+      </w:r>
+      <w:proofErr w:type="gramEnd"/>
+    </w:p>
+    <w:p>
+      <w:pPr>
+        <w:pStyle w:val="ListParagraph"/>
+        <w:numPr>
+          <w:ilvl w:val="2"/>
+          <w:numId w:val="1"/>
+        </w:numPr>
+      </w:pPr>
+      <w:r>
+        <w:t xml:space="preserve">It is harder for them to evade </w:t>
+      </w:r>
+      <w:proofErr w:type="gramStart"/>
+      <w:r>
+        <w:t>you</w:t>
+      </w:r>
+      <w:proofErr w:type="gramEnd"/>
     </w:p>
     <w:p>
       <w:pPr>
@@ -2270,32 +4640,47 @@
         </w:numPr>
       </w:pPr>
       <w:r>
-        <w:t>Enemy arms broken</w:t>
-      </w:r>
-    </w:p>
-    <w:p>
-      <w:pPr>
-        <w:pStyle w:val="ListParagraph"/>
-        <w:numPr>
-          <w:ilvl w:val="2"/>
-          <w:numId w:val="1"/>
-        </w:numPr>
-      </w:pPr>
-      <w:r>
-        <w:t>Their arms are broken</w:t>
-      </w:r>
-    </w:p>
-    <w:p>
-      <w:pPr>
-        <w:pStyle w:val="ListParagraph"/>
-        <w:numPr>
-          <w:ilvl w:val="2"/>
-          <w:numId w:val="1"/>
-        </w:numPr>
-      </w:pPr>
-      <w:r>
-        <w:t>It is harder for them to put strength into their attacks</w:t>
-      </w:r>
+        <w:t xml:space="preserve">Enemy arms </w:t>
+      </w:r>
+      <w:proofErr w:type="gramStart"/>
+      <w:r>
+        <w:t>broken</w:t>
+      </w:r>
+      <w:proofErr w:type="gramEnd"/>
+    </w:p>
+    <w:p>
+      <w:pPr>
+        <w:pStyle w:val="ListParagraph"/>
+        <w:numPr>
+          <w:ilvl w:val="2"/>
+          <w:numId w:val="1"/>
+        </w:numPr>
+      </w:pPr>
+      <w:r>
+        <w:t xml:space="preserve">Their arms are </w:t>
+      </w:r>
+      <w:proofErr w:type="gramStart"/>
+      <w:r>
+        <w:t>broken</w:t>
+      </w:r>
+      <w:proofErr w:type="gramEnd"/>
+    </w:p>
+    <w:p>
+      <w:pPr>
+        <w:pStyle w:val="ListParagraph"/>
+        <w:numPr>
+          <w:ilvl w:val="2"/>
+          <w:numId w:val="1"/>
+        </w:numPr>
+      </w:pPr>
+      <w:r>
+        <w:t xml:space="preserve">It is harder for them to put strength into their </w:t>
+      </w:r>
+      <w:proofErr w:type="gramStart"/>
+      <w:r>
+        <w:t>attacks</w:t>
+      </w:r>
+      <w:proofErr w:type="gramEnd"/>
     </w:p>
     <w:p/>
     <w:p>
@@ -2334,68 +4719,98 @@
         </w:numPr>
       </w:pPr>
       <w:r>
-        <w:t>Player dies</w:t>
-      </w:r>
-    </w:p>
-    <w:p>
-      <w:pPr>
-        <w:pStyle w:val="ListParagraph"/>
-        <w:numPr>
-          <w:ilvl w:val="2"/>
-          <w:numId w:val="1"/>
-        </w:numPr>
-      </w:pPr>
-      <w:r>
-        <w:t>you were truly a brave warrior</w:t>
-      </w:r>
-    </w:p>
-    <w:p>
-      <w:pPr>
-        <w:pStyle w:val="ListParagraph"/>
-        <w:numPr>
-          <w:ilvl w:val="2"/>
-          <w:numId w:val="1"/>
-        </w:numPr>
-      </w:pPr>
-      <w:r>
-        <w:t>you were truly a brave warrior</w:t>
-      </w:r>
-    </w:p>
-    <w:p>
-      <w:pPr>
-        <w:pStyle w:val="ListParagraph"/>
-        <w:numPr>
-          <w:ilvl w:val="2"/>
-          <w:numId w:val="1"/>
-        </w:numPr>
-      </w:pPr>
-      <w:r>
-        <w:t>you were the warrior god's best</w:t>
-      </w:r>
-    </w:p>
-    <w:p>
-      <w:pPr>
-        <w:pStyle w:val="ListParagraph"/>
-        <w:numPr>
-          <w:ilvl w:val="2"/>
-          <w:numId w:val="1"/>
-        </w:numPr>
-      </w:pPr>
-      <w:r>
-        <w:t>you went crazy when you got a child</w:t>
-      </w:r>
-    </w:p>
-    <w:p>
-      <w:pPr>
-        <w:pStyle w:val="ListParagraph"/>
-        <w:numPr>
-          <w:ilvl w:val="2"/>
-          <w:numId w:val="1"/>
-        </w:numPr>
-      </w:pPr>
-      <w:r>
-        <w:t>Got out of warrior god's blessing</w:t>
-      </w:r>
+        <w:t xml:space="preserve">Player </w:t>
+      </w:r>
+      <w:proofErr w:type="gramStart"/>
+      <w:r>
+        <w:t>dies</w:t>
+      </w:r>
+      <w:proofErr w:type="gramEnd"/>
+    </w:p>
+    <w:p>
+      <w:pPr>
+        <w:pStyle w:val="ListParagraph"/>
+        <w:numPr>
+          <w:ilvl w:val="2"/>
+          <w:numId w:val="1"/>
+        </w:numPr>
+      </w:pPr>
+      <w:r>
+        <w:t xml:space="preserve">you were truly a brave </w:t>
+      </w:r>
+      <w:proofErr w:type="gramStart"/>
+      <w:r>
+        <w:t>warrior</w:t>
+      </w:r>
+      <w:proofErr w:type="gramEnd"/>
+    </w:p>
+    <w:p>
+      <w:pPr>
+        <w:pStyle w:val="ListParagraph"/>
+        <w:numPr>
+          <w:ilvl w:val="2"/>
+          <w:numId w:val="1"/>
+        </w:numPr>
+      </w:pPr>
+      <w:r>
+        <w:t xml:space="preserve">you were truly a brave </w:t>
+      </w:r>
+      <w:proofErr w:type="gramStart"/>
+      <w:r>
+        <w:t>warrior</w:t>
+      </w:r>
+      <w:proofErr w:type="gramEnd"/>
+    </w:p>
+    <w:p>
+      <w:pPr>
+        <w:pStyle w:val="ListParagraph"/>
+        <w:numPr>
+          <w:ilvl w:val="2"/>
+          <w:numId w:val="1"/>
+        </w:numPr>
+      </w:pPr>
+      <w:r>
+        <w:t xml:space="preserve">you were the warrior god's </w:t>
+      </w:r>
+      <w:proofErr w:type="gramStart"/>
+      <w:r>
+        <w:t>best</w:t>
+      </w:r>
+      <w:proofErr w:type="gramEnd"/>
+    </w:p>
+    <w:p>
+      <w:pPr>
+        <w:pStyle w:val="ListParagraph"/>
+        <w:numPr>
+          <w:ilvl w:val="2"/>
+          <w:numId w:val="1"/>
+        </w:numPr>
+      </w:pPr>
+      <w:r>
+        <w:t xml:space="preserve">you went crazy when you got a </w:t>
+      </w:r>
+      <w:proofErr w:type="gramStart"/>
+      <w:r>
+        <w:t>child</w:t>
+      </w:r>
+      <w:proofErr w:type="gramEnd"/>
+    </w:p>
+    <w:p>
+      <w:pPr>
+        <w:pStyle w:val="ListParagraph"/>
+        <w:numPr>
+          <w:ilvl w:val="2"/>
+          <w:numId w:val="1"/>
+        </w:numPr>
+      </w:pPr>
+      <w:r>
+        <w:t xml:space="preserve">Got out of warrior god's </w:t>
+      </w:r>
+      <w:proofErr w:type="gramStart"/>
+      <w:r>
+        <w:t>blessing</w:t>
+      </w:r>
+      <w:proofErr w:type="gramEnd"/>
     </w:p>
     <w:p>
       <w:pPr>
@@ -2412,8 +4827,15 @@
         <w:t xml:space="preserve"> even</w:t>
       </w:r>
       <w:r>
-        <w:t xml:space="preserve"> honor Vioarr</w:t>
-      </w:r>
+        <w:t xml:space="preserve"> honor </w:t>
+      </w:r>
+      <w:proofErr w:type="spellStart"/>
+      <w:proofErr w:type="gramStart"/>
+      <w:r>
+        <w:t>Vioarr</w:t>
+      </w:r>
+      <w:proofErr w:type="spellEnd"/>
+      <w:proofErr w:type="gramEnd"/>
     </w:p>
     <w:p>
       <w:pPr>
@@ -2436,32 +4858,47 @@
         </w:numPr>
       </w:pPr>
       <w:r>
-        <w:t>Now, you are deplorable</w:t>
-      </w:r>
-    </w:p>
-    <w:p>
-      <w:pPr>
-        <w:pStyle w:val="ListParagraph"/>
-        <w:numPr>
-          <w:ilvl w:val="2"/>
-          <w:numId w:val="1"/>
-        </w:numPr>
-      </w:pPr>
-      <w:r>
-        <w:t>now you are reprehensible</w:t>
-      </w:r>
-    </w:p>
-    <w:p>
-      <w:pPr>
-        <w:pStyle w:val="ListParagraph"/>
-        <w:numPr>
-          <w:ilvl w:val="2"/>
-          <w:numId w:val="1"/>
-        </w:numPr>
-      </w:pPr>
-      <w:r>
-        <w:t>now you are</w:t>
-      </w:r>
+        <w:t xml:space="preserve">Now, you are </w:t>
+      </w:r>
+      <w:proofErr w:type="gramStart"/>
+      <w:r>
+        <w:t>deplorable</w:t>
+      </w:r>
+      <w:proofErr w:type="gramEnd"/>
+    </w:p>
+    <w:p>
+      <w:pPr>
+        <w:pStyle w:val="ListParagraph"/>
+        <w:numPr>
+          <w:ilvl w:val="2"/>
+          <w:numId w:val="1"/>
+        </w:numPr>
+      </w:pPr>
+      <w:r>
+        <w:t xml:space="preserve">now you are </w:t>
+      </w:r>
+      <w:proofErr w:type="gramStart"/>
+      <w:r>
+        <w:t>reprehensible</w:t>
+      </w:r>
+      <w:proofErr w:type="gramEnd"/>
+    </w:p>
+    <w:p>
+      <w:pPr>
+        <w:pStyle w:val="ListParagraph"/>
+        <w:numPr>
+          <w:ilvl w:val="2"/>
+          <w:numId w:val="1"/>
+        </w:numPr>
+      </w:pPr>
+      <w:r>
+        <w:t xml:space="preserve">now you </w:t>
+      </w:r>
+      <w:proofErr w:type="gramStart"/>
+      <w:r>
+        <w:t>are</w:t>
+      </w:r>
+      <w:proofErr w:type="gramEnd"/>
     </w:p>
     <w:p>
       <w:pPr>
@@ -2511,8 +4948,13 @@
         </w:numPr>
       </w:pPr>
       <w:r>
-        <w:t>You can go now</w:t>
-      </w:r>
+        <w:t xml:space="preserve">You can go </w:t>
+      </w:r>
+      <w:proofErr w:type="gramStart"/>
+      <w:r>
+        <w:t>now</w:t>
+      </w:r>
+      <w:proofErr w:type="gramEnd"/>
     </w:p>
     <w:p>
       <w:pPr>
@@ -2525,36 +4967,56 @@
       <w:r>
         <w:t xml:space="preserve">It seems part of </w:t>
       </w:r>
-      <w:r>
-        <w:t xml:space="preserve">Vioarr’s </w:t>
-      </w:r>
-      <w:r>
-        <w:t>favor still resides inside you</w:t>
-      </w:r>
-    </w:p>
-    <w:p>
-      <w:pPr>
-        <w:pStyle w:val="ListParagraph"/>
-        <w:numPr>
-          <w:ilvl w:val="2"/>
-          <w:numId w:val="1"/>
-        </w:numPr>
-      </w:pPr>
-      <w:r>
-        <w:t>I would wish you a good warrior's rest</w:t>
-      </w:r>
-    </w:p>
-    <w:p>
-      <w:pPr>
-        <w:pStyle w:val="ListParagraph"/>
-        <w:numPr>
-          <w:ilvl w:val="2"/>
-          <w:numId w:val="1"/>
-        </w:numPr>
-      </w:pPr>
-      <w:r>
-        <w:t>But we both know that won't happen</w:t>
-      </w:r>
+      <w:proofErr w:type="spellStart"/>
+      <w:r>
+        <w:t>Vioarr’s</w:t>
+      </w:r>
+      <w:proofErr w:type="spellEnd"/>
+      <w:r>
+        <w:t xml:space="preserve"> </w:t>
+      </w:r>
+      <w:r>
+        <w:t xml:space="preserve">favor still resides inside </w:t>
+      </w:r>
+      <w:proofErr w:type="gramStart"/>
+      <w:r>
+        <w:t>you</w:t>
+      </w:r>
+      <w:proofErr w:type="gramEnd"/>
+    </w:p>
+    <w:p>
+      <w:pPr>
+        <w:pStyle w:val="ListParagraph"/>
+        <w:numPr>
+          <w:ilvl w:val="2"/>
+          <w:numId w:val="1"/>
+        </w:numPr>
+      </w:pPr>
+      <w:r>
+        <w:t xml:space="preserve">I would wish you a good warrior's </w:t>
+      </w:r>
+      <w:proofErr w:type="gramStart"/>
+      <w:r>
+        <w:t>rest</w:t>
+      </w:r>
+      <w:proofErr w:type="gramEnd"/>
+    </w:p>
+    <w:p>
+      <w:pPr>
+        <w:pStyle w:val="ListParagraph"/>
+        <w:numPr>
+          <w:ilvl w:val="2"/>
+          <w:numId w:val="1"/>
+        </w:numPr>
+      </w:pPr>
+      <w:r>
+        <w:t xml:space="preserve">But we both know that won't </w:t>
+      </w:r>
+      <w:proofErr w:type="gramStart"/>
+      <w:r>
+        <w:t>happen</w:t>
+      </w:r>
+      <w:proofErr w:type="gramEnd"/>
     </w:p>
     <w:p>
       <w:pPr>
@@ -2567,24 +5029,36 @@
       <w:r>
         <w:t xml:space="preserve">Oh </w:t>
       </w:r>
+      <w:proofErr w:type="spellStart"/>
       <w:r>
         <w:t>Vioarr</w:t>
       </w:r>
-      <w:r>
-        <w:t>, may you bless this lost soul</w:t>
-      </w:r>
-    </w:p>
-    <w:p>
-      <w:pPr>
-        <w:pStyle w:val="ListParagraph"/>
-        <w:numPr>
-          <w:ilvl w:val="2"/>
-          <w:numId w:val="1"/>
-        </w:numPr>
-      </w:pPr>
-      <w:r>
-        <w:t>May you give him your favor once more</w:t>
-      </w:r>
+      <w:proofErr w:type="spellEnd"/>
+      <w:r>
+        <w:t xml:space="preserve">, may you bless this lost </w:t>
+      </w:r>
+      <w:proofErr w:type="gramStart"/>
+      <w:r>
+        <w:t>soul</w:t>
+      </w:r>
+      <w:proofErr w:type="gramEnd"/>
+    </w:p>
+    <w:p>
+      <w:pPr>
+        <w:pStyle w:val="ListParagraph"/>
+        <w:numPr>
+          <w:ilvl w:val="2"/>
+          <w:numId w:val="1"/>
+        </w:numPr>
+      </w:pPr>
+      <w:r>
+        <w:t xml:space="preserve">May you give him your favor once </w:t>
+      </w:r>
+      <w:proofErr w:type="gramStart"/>
+      <w:r>
+        <w:t>more</w:t>
+      </w:r>
+      <w:proofErr w:type="gramEnd"/>
     </w:p>
     <w:p>
       <w:pPr>

</xml_diff>

<commit_message>
mostly done with tutorial coding now I need animations
</commit_message>
<xml_diff>
--- a/Ideas/DM DIALOGUES.docx
+++ b/Ideas/DM DIALOGUES.docx
@@ -214,6 +214,150 @@
       <w:proofErr w:type="gramStart"/>
       <w:r>
         <w:t>absolute</w:t>
+      </w:r>
+      <w:proofErr w:type="gramEnd"/>
+    </w:p>
+    <w:p>
+      <w:pPr>
+        <w:pStyle w:val="ListParagraph"/>
+        <w:numPr>
+          <w:ilvl w:val="2"/>
+          <w:numId w:val="1"/>
+        </w:numPr>
+      </w:pPr>
+      <w:r>
+        <w:rPr>
+          <w:noProof/>
+        </w:rPr>
+        <w:drawing>
+          <wp:inline distT="0" distB="0" distL="0" distR="0" wp14:anchorId="38686490" wp14:editId="32A6FDA0">
+            <wp:extent cx="2371725" cy="2110896"/>
+            <wp:effectExtent l="0" t="0" r="0" b="3810"/>
+            <wp:docPr id="1062460053" name="Picture 1" descr="A screenshot of a computer&#10;&#10;Description automatically generated"/>
+            <wp:cNvGraphicFramePr>
+              <a:graphicFrameLocks xmlns:a="http://schemas.openxmlformats.org/drawingml/2006/main" noChangeAspect="1"/>
+            </wp:cNvGraphicFramePr>
+            <a:graphic xmlns:a="http://schemas.openxmlformats.org/drawingml/2006/main">
+              <a:graphicData uri="http://schemas.openxmlformats.org/drawingml/2006/picture">
+                <pic:pic xmlns:pic="http://schemas.openxmlformats.org/drawingml/2006/picture">
+                  <pic:nvPicPr>
+                    <pic:cNvPr id="1062460053" name="Picture 1" descr="A screenshot of a computer&#10;&#10;Description automatically generated"/>
+                    <pic:cNvPicPr/>
+                  </pic:nvPicPr>
+                  <pic:blipFill>
+                    <a:blip r:embed="rId5"/>
+                    <a:stretch>
+                      <a:fillRect/>
+                    </a:stretch>
+                  </pic:blipFill>
+                  <pic:spPr>
+                    <a:xfrm>
+                      <a:off x="0" y="0"/>
+                      <a:ext cx="2371900" cy="2111052"/>
+                    </a:xfrm>
+                    <a:prstGeom prst="rect">
+                      <a:avLst/>
+                    </a:prstGeom>
+                  </pic:spPr>
+                </pic:pic>
+              </a:graphicData>
+            </a:graphic>
+          </wp:inline>
+        </w:drawing>
+      </w:r>
+    </w:p>
+    <w:p>
+      <w:pPr>
+        <w:pStyle w:val="ListParagraph"/>
+        <w:numPr>
+          <w:ilvl w:val="2"/>
+          <w:numId w:val="1"/>
+        </w:numPr>
+      </w:pPr>
+      <w:r>
+        <w:rPr>
+          <w:noProof/>
+        </w:rPr>
+        <w:drawing>
+          <wp:inline distT="0" distB="0" distL="0" distR="0" wp14:anchorId="4228BA93" wp14:editId="5D45D71D">
+            <wp:extent cx="2461541" cy="2781300"/>
+            <wp:effectExtent l="0" t="0" r="0" b="0"/>
+            <wp:docPr id="1130934459" name="Picture 1" descr="A screenshot of a phone&#10;&#10;Description automatically generated"/>
+            <wp:cNvGraphicFramePr>
+              <a:graphicFrameLocks xmlns:a="http://schemas.openxmlformats.org/drawingml/2006/main" noChangeAspect="1"/>
+            </wp:cNvGraphicFramePr>
+            <a:graphic xmlns:a="http://schemas.openxmlformats.org/drawingml/2006/main">
+              <a:graphicData uri="http://schemas.openxmlformats.org/drawingml/2006/picture">
+                <pic:pic xmlns:pic="http://schemas.openxmlformats.org/drawingml/2006/picture">
+                  <pic:nvPicPr>
+                    <pic:cNvPr id="1130934459" name="Picture 1" descr="A screenshot of a phone&#10;&#10;Description automatically generated"/>
+                    <pic:cNvPicPr/>
+                  </pic:nvPicPr>
+                  <pic:blipFill>
+                    <a:blip r:embed="rId6"/>
+                    <a:stretch>
+                      <a:fillRect/>
+                    </a:stretch>
+                  </pic:blipFill>
+                  <pic:spPr>
+                    <a:xfrm>
+                      <a:off x="0" y="0"/>
+                      <a:ext cx="2462638" cy="2782540"/>
+                    </a:xfrm>
+                    <a:prstGeom prst="rect">
+                      <a:avLst/>
+                    </a:prstGeom>
+                  </pic:spPr>
+                </pic:pic>
+              </a:graphicData>
+            </a:graphic>
+          </wp:inline>
+        </w:drawing>
+      </w:r>
+    </w:p>
+    <w:p>
+      <w:pPr>
+        <w:pStyle w:val="ListParagraph"/>
+        <w:numPr>
+          <w:ilvl w:val="1"/>
+          <w:numId w:val="1"/>
+        </w:numPr>
+      </w:pPr>
+      <w:r>
+        <w:t>Making the map</w:t>
+      </w:r>
+    </w:p>
+    <w:p>
+      <w:pPr>
+        <w:pStyle w:val="ListParagraph"/>
+        <w:numPr>
+          <w:ilvl w:val="2"/>
+          <w:numId w:val="1"/>
+        </w:numPr>
+      </w:pPr>
+      <w:r>
+        <w:t xml:space="preserve">You are undertaking your </w:t>
+      </w:r>
+      <w:proofErr w:type="gramStart"/>
+      <w:r>
+        <w:t>journey</w:t>
+      </w:r>
+      <w:proofErr w:type="gramEnd"/>
+    </w:p>
+    <w:p>
+      <w:pPr>
+        <w:pStyle w:val="ListParagraph"/>
+        <w:numPr>
+          <w:ilvl w:val="2"/>
+          <w:numId w:val="1"/>
+        </w:numPr>
+      </w:pPr>
+      <w:r>
+        <w:t xml:space="preserve">Here are your </w:t>
+      </w:r>
+      <w:proofErr w:type="gramStart"/>
+      <w:r>
+        <w:t>paths</w:t>
       </w:r>
       <w:proofErr w:type="gramEnd"/>
     </w:p>

</xml_diff>

<commit_message>
Added encounters,enemies and 2 boons, also changed apelation of a variable
</commit_message>
<xml_diff>
--- a/Ideas/DM DIALOGUES.docx
+++ b/Ideas/DM DIALOGUES.docx
@@ -566,11 +566,7 @@
     </w:p>
     <w:p>
       <w:pPr>
-        <w:pStyle w:val="ListParagraph"/>
-        <w:numPr>
-          <w:ilvl w:val="1"/>
-          <w:numId w:val="1"/>
-        </w:numPr>
+        <w:ind w:left="720"/>
       </w:pPr>
       <w:r>
         <w:t>Normal chapel</w:t>
@@ -578,11 +574,7 @@
     </w:p>
     <w:p>
       <w:pPr>
-        <w:pStyle w:val="ListParagraph"/>
-        <w:numPr>
-          <w:ilvl w:val="2"/>
-          <w:numId w:val="1"/>
-        </w:numPr>
+        <w:ind w:left="1440"/>
       </w:pPr>
       <w:r>
         <w:t>Intro</w:t>
@@ -590,11 +582,7 @@
     </w:p>
     <w:p>
       <w:pPr>
-        <w:pStyle w:val="ListParagraph"/>
-        <w:numPr>
-          <w:ilvl w:val="3"/>
-          <w:numId w:val="1"/>
-        </w:numPr>
+        <w:ind w:left="2160"/>
       </w:pPr>
       <w:r>
         <w:t xml:space="preserve">You </w:t>
@@ -616,11 +604,7 @@
     </w:p>
     <w:p>
       <w:pPr>
-        <w:pStyle w:val="ListParagraph"/>
-        <w:numPr>
-          <w:ilvl w:val="3"/>
-          <w:numId w:val="1"/>
-        </w:numPr>
+        <w:ind w:left="2160"/>
       </w:pPr>
       <w:r>
         <w:t xml:space="preserve">You can pray to any </w:t>
@@ -633,11 +617,7 @@
     </w:p>
     <w:p>
       <w:pPr>
-        <w:pStyle w:val="ListParagraph"/>
-        <w:numPr>
-          <w:ilvl w:val="3"/>
-          <w:numId w:val="1"/>
-        </w:numPr>
+        <w:ind w:left="2160"/>
       </w:pPr>
       <w:r>
         <w:t xml:space="preserve">Will you pray to </w:t>
@@ -655,11 +635,7 @@
     </w:p>
     <w:p>
       <w:pPr>
-        <w:pStyle w:val="ListParagraph"/>
-        <w:numPr>
-          <w:ilvl w:val="2"/>
-          <w:numId w:val="1"/>
-        </w:numPr>
+        <w:ind w:left="1440"/>
       </w:pPr>
       <w:r>
         <w:t xml:space="preserve">Pray </w:t>
@@ -675,11 +651,7 @@
     </w:p>
     <w:p>
       <w:pPr>
-        <w:pStyle w:val="ListParagraph"/>
-        <w:numPr>
-          <w:ilvl w:val="3"/>
-          <w:numId w:val="1"/>
-        </w:numPr>
+        <w:ind w:left="2160"/>
       </w:pPr>
       <w:proofErr w:type="spellStart"/>
       <w:r>
@@ -697,11 +669,7 @@
     </w:p>
     <w:p>
       <w:pPr>
-        <w:pStyle w:val="ListParagraph"/>
-        <w:numPr>
-          <w:ilvl w:val="3"/>
-          <w:numId w:val="1"/>
-        </w:numPr>
+        <w:ind w:left="2160"/>
       </w:pPr>
       <w:proofErr w:type="spellStart"/>
       <w:r>
@@ -722,11 +690,7 @@
     </w:p>
     <w:p>
       <w:pPr>
-        <w:pStyle w:val="ListParagraph"/>
-        <w:numPr>
-          <w:ilvl w:val="3"/>
-          <w:numId w:val="1"/>
-        </w:numPr>
+        <w:ind w:left="2160"/>
       </w:pPr>
       <w:r>
         <w:t xml:space="preserve">You feel </w:t>
@@ -739,11 +703,7 @@
     </w:p>
     <w:p>
       <w:pPr>
-        <w:pStyle w:val="ListParagraph"/>
-        <w:numPr>
-          <w:ilvl w:val="2"/>
-          <w:numId w:val="1"/>
-        </w:numPr>
+        <w:ind w:left="1440"/>
       </w:pPr>
       <w:r>
         <w:t xml:space="preserve">Pray </w:t>
@@ -764,11 +724,7 @@
     </w:p>
     <w:p>
       <w:pPr>
-        <w:pStyle w:val="ListParagraph"/>
-        <w:numPr>
-          <w:ilvl w:val="3"/>
-          <w:numId w:val="1"/>
-        </w:numPr>
+        <w:ind w:left="2160"/>
       </w:pPr>
       <w:proofErr w:type="spellStart"/>
       <w:r>
@@ -786,11 +742,7 @@
     </w:p>
     <w:p>
       <w:pPr>
-        <w:pStyle w:val="ListParagraph"/>
-        <w:numPr>
-          <w:ilvl w:val="3"/>
-          <w:numId w:val="1"/>
-        </w:numPr>
+        <w:ind w:left="2160"/>
       </w:pPr>
       <w:r>
         <w:t xml:space="preserve">You have gained </w:t>
@@ -803,11 +755,7 @@
     </w:p>
     <w:p>
       <w:pPr>
-        <w:pStyle w:val="ListParagraph"/>
-        <w:numPr>
-          <w:ilvl w:val="2"/>
-          <w:numId w:val="1"/>
-        </w:numPr>
+        <w:ind w:left="1440"/>
       </w:pPr>
       <w:r>
         <w:t xml:space="preserve">Pray outer </w:t>
@@ -820,11 +768,7 @@
     </w:p>
     <w:p>
       <w:pPr>
-        <w:pStyle w:val="ListParagraph"/>
-        <w:numPr>
-          <w:ilvl w:val="3"/>
-          <w:numId w:val="1"/>
-        </w:numPr>
+        <w:ind w:left="2160"/>
       </w:pPr>
       <w:r>
         <w:t>Reprehensible</w:t>
@@ -832,11 +776,7 @@
     </w:p>
     <w:p>
       <w:pPr>
-        <w:pStyle w:val="ListParagraph"/>
-        <w:numPr>
-          <w:ilvl w:val="3"/>
-          <w:numId w:val="1"/>
-        </w:numPr>
+        <w:ind w:left="2160"/>
       </w:pPr>
       <w:r>
         <w:t xml:space="preserve">You have lost favor with </w:t>
@@ -851,11 +791,7 @@
     </w:p>
     <w:p>
       <w:pPr>
-        <w:pStyle w:val="ListParagraph"/>
-        <w:numPr>
-          <w:ilvl w:val="3"/>
-          <w:numId w:val="1"/>
-        </w:numPr>
+        <w:ind w:left="2160"/>
       </w:pPr>
       <w:r>
         <w:t xml:space="preserve">The outer god has healed </w:t>
@@ -868,11 +804,7 @@
     </w:p>
     <w:p>
       <w:pPr>
-        <w:pStyle w:val="ListParagraph"/>
-        <w:numPr>
-          <w:ilvl w:val="1"/>
-          <w:numId w:val="1"/>
-        </w:numPr>
+        <w:ind w:left="720"/>
       </w:pPr>
       <w:r>
         <w:t>Dilapidated chapel</w:t>
@@ -883,11 +815,6 @@
     </w:p>
     <w:p>
       <w:pPr>
-        <w:pStyle w:val="ListParagraph"/>
-        <w:numPr>
-          <w:ilvl w:val="0"/>
-          <w:numId w:val="1"/>
-        </w:numPr>
         <w:rPr>
           <w:sz w:val="40"/>
           <w:szCs w:val="40"/>
@@ -903,11 +830,7 @@
     </w:p>
     <w:p>
       <w:pPr>
-        <w:pStyle w:val="ListParagraph"/>
-        <w:numPr>
-          <w:ilvl w:val="1"/>
-          <w:numId w:val="1"/>
-        </w:numPr>
+        <w:ind w:left="720"/>
       </w:pPr>
       <w:r>
         <w:t>Pound</w:t>
@@ -915,11 +838,7 @@
     </w:p>
     <w:p>
       <w:pPr>
-        <w:pStyle w:val="ListParagraph"/>
-        <w:numPr>
-          <w:ilvl w:val="2"/>
-          <w:numId w:val="1"/>
-        </w:numPr>
+        <w:ind w:left="1440"/>
       </w:pPr>
       <w:r>
         <w:t>Intro</w:t>
@@ -927,11 +846,7 @@
     </w:p>
     <w:p>
       <w:pPr>
-        <w:pStyle w:val="ListParagraph"/>
-        <w:numPr>
-          <w:ilvl w:val="3"/>
-          <w:numId w:val="1"/>
-        </w:numPr>
+        <w:ind w:left="2160"/>
       </w:pPr>
       <w:r>
         <w:t>In front of you is a pound illuminated by a strange light</w:t>
@@ -939,11 +854,7 @@
     </w:p>
     <w:p>
       <w:pPr>
-        <w:pStyle w:val="ListParagraph"/>
-        <w:numPr>
-          <w:ilvl w:val="3"/>
-          <w:numId w:val="1"/>
-        </w:numPr>
+        <w:ind w:left="2160"/>
       </w:pPr>
       <w:r>
         <w:t>Will you take a sip?</w:t>
@@ -951,11 +862,7 @@
     </w:p>
     <w:p>
       <w:pPr>
-        <w:pStyle w:val="ListParagraph"/>
-        <w:numPr>
-          <w:ilvl w:val="2"/>
-          <w:numId w:val="1"/>
-        </w:numPr>
+        <w:ind w:left="1440"/>
       </w:pPr>
       <w:r>
         <w:t>Success</w:t>
@@ -963,11 +870,7 @@
     </w:p>
     <w:p>
       <w:pPr>
-        <w:pStyle w:val="ListParagraph"/>
-        <w:numPr>
-          <w:ilvl w:val="3"/>
-          <w:numId w:val="1"/>
-        </w:numPr>
+        <w:ind w:left="2160"/>
       </w:pPr>
       <w:r>
         <w:t xml:space="preserve">The water is </w:t>
@@ -980,11 +883,7 @@
     </w:p>
     <w:p>
       <w:pPr>
-        <w:pStyle w:val="ListParagraph"/>
-        <w:numPr>
-          <w:ilvl w:val="3"/>
-          <w:numId w:val="1"/>
-        </w:numPr>
+        <w:ind w:left="2160"/>
       </w:pPr>
       <w:r>
         <w:t xml:space="preserve">You feel blessed by </w:t>
@@ -999,11 +898,7 @@
     </w:p>
     <w:p>
       <w:pPr>
-        <w:pStyle w:val="ListParagraph"/>
-        <w:numPr>
-          <w:ilvl w:val="2"/>
-          <w:numId w:val="1"/>
-        </w:numPr>
+        <w:ind w:left="1440"/>
       </w:pPr>
       <w:r>
         <w:t>Fail</w:t>
@@ -1011,11 +906,7 @@
     </w:p>
     <w:p>
       <w:pPr>
-        <w:pStyle w:val="ListParagraph"/>
-        <w:numPr>
-          <w:ilvl w:val="3"/>
-          <w:numId w:val="1"/>
-        </w:numPr>
+        <w:ind w:left="2160"/>
       </w:pPr>
       <w:r>
         <w:t xml:space="preserve">The water was </w:t>
@@ -1028,11 +919,7 @@
     </w:p>
     <w:p>
       <w:pPr>
-        <w:pStyle w:val="ListParagraph"/>
-        <w:numPr>
-          <w:ilvl w:val="3"/>
-          <w:numId w:val="1"/>
-        </w:numPr>
+        <w:ind w:left="2160"/>
       </w:pPr>
       <w:r>
         <w:t xml:space="preserve">The outer god must have cursed </w:t>
@@ -1045,11 +932,7 @@
     </w:p>
     <w:p>
       <w:pPr>
-        <w:pStyle w:val="ListParagraph"/>
-        <w:numPr>
-          <w:ilvl w:val="1"/>
-          <w:numId w:val="1"/>
-        </w:numPr>
+        <w:ind w:left="720"/>
       </w:pPr>
       <w:r>
         <w:t>Armor sacrifice</w:t>
@@ -1057,11 +940,7 @@
     </w:p>
     <w:p>
       <w:pPr>
-        <w:pStyle w:val="ListParagraph"/>
-        <w:numPr>
-          <w:ilvl w:val="2"/>
-          <w:numId w:val="1"/>
-        </w:numPr>
+        <w:ind w:left="1440"/>
       </w:pPr>
       <w:r>
         <w:t>Intro</w:t>
@@ -1069,11 +948,7 @@
     </w:p>
     <w:p>
       <w:pPr>
-        <w:pStyle w:val="ListParagraph"/>
-        <w:numPr>
-          <w:ilvl w:val="3"/>
-          <w:numId w:val="1"/>
-        </w:numPr>
+        <w:ind w:left="2160"/>
       </w:pPr>
       <w:r>
         <w:t xml:space="preserve">You come across a </w:t>
@@ -1094,11 +969,7 @@
     </w:p>
     <w:p>
       <w:pPr>
-        <w:pStyle w:val="ListParagraph"/>
-        <w:numPr>
-          <w:ilvl w:val="3"/>
-          <w:numId w:val="1"/>
-        </w:numPr>
+        <w:ind w:left="2160"/>
       </w:pPr>
       <w:r>
         <w:t xml:space="preserve">Will you donate your defense to </w:t>
@@ -1113,11 +984,7 @@
     </w:p>
     <w:p>
       <w:pPr>
-        <w:pStyle w:val="ListParagraph"/>
-        <w:numPr>
-          <w:ilvl w:val="2"/>
-          <w:numId w:val="1"/>
-        </w:numPr>
+        <w:ind w:left="1440"/>
       </w:pPr>
       <w:r>
         <w:t>Success</w:t>
@@ -1125,11 +992,7 @@
     </w:p>
     <w:p>
       <w:pPr>
-        <w:pStyle w:val="ListParagraph"/>
-        <w:numPr>
-          <w:ilvl w:val="3"/>
-          <w:numId w:val="1"/>
-        </w:numPr>
+        <w:ind w:left="2160"/>
       </w:pPr>
       <w:proofErr w:type="spellStart"/>
       <w:r>
@@ -1147,11 +1010,7 @@
     </w:p>
     <w:p>
       <w:pPr>
-        <w:pStyle w:val="ListParagraph"/>
-        <w:numPr>
-          <w:ilvl w:val="3"/>
-          <w:numId w:val="1"/>
-        </w:numPr>
+        <w:ind w:left="2160"/>
       </w:pPr>
       <w:r>
         <w:t xml:space="preserve">You feel </w:t>
@@ -1164,11 +1023,7 @@
     </w:p>
     <w:p>
       <w:pPr>
-        <w:pStyle w:val="ListParagraph"/>
-        <w:numPr>
-          <w:ilvl w:val="3"/>
-          <w:numId w:val="1"/>
-        </w:numPr>
+        <w:ind w:left="2160"/>
       </w:pPr>
       <w:r>
         <w:t xml:space="preserve">You lost your </w:t>
@@ -1181,11 +1036,7 @@
     </w:p>
     <w:p>
       <w:pPr>
-        <w:pStyle w:val="ListParagraph"/>
-        <w:numPr>
-          <w:ilvl w:val="2"/>
-          <w:numId w:val="1"/>
-        </w:numPr>
+        <w:ind w:left="1440"/>
       </w:pPr>
       <w:r>
         <w:t>Fail</w:t>
@@ -1193,11 +1044,7 @@
     </w:p>
     <w:p>
       <w:pPr>
-        <w:pStyle w:val="ListParagraph"/>
-        <w:numPr>
-          <w:ilvl w:val="3"/>
-          <w:numId w:val="1"/>
-        </w:numPr>
+        <w:ind w:left="2160"/>
       </w:pPr>
       <w:r>
         <w:t xml:space="preserve">You gain favor with </w:t>
@@ -1212,11 +1059,7 @@
     </w:p>
     <w:p>
       <w:pPr>
-        <w:pStyle w:val="ListParagraph"/>
-        <w:numPr>
-          <w:ilvl w:val="3"/>
-          <w:numId w:val="1"/>
-        </w:numPr>
+        <w:ind w:left="2160"/>
       </w:pPr>
       <w:r>
         <w:t xml:space="preserve">You lost your </w:t>
@@ -1229,11 +1072,7 @@
     </w:p>
     <w:p>
       <w:pPr>
-        <w:pStyle w:val="ListParagraph"/>
-        <w:numPr>
-          <w:ilvl w:val="1"/>
-          <w:numId w:val="1"/>
-        </w:numPr>
+        <w:ind w:left="720"/>
       </w:pPr>
       <w:r>
         <w:t>Outer god idle</w:t>
@@ -1241,11 +1080,7 @@
     </w:p>
     <w:p>
       <w:pPr>
-        <w:pStyle w:val="ListParagraph"/>
-        <w:numPr>
-          <w:ilvl w:val="2"/>
-          <w:numId w:val="1"/>
-        </w:numPr>
+        <w:ind w:left="1440"/>
       </w:pPr>
       <w:r>
         <w:t>intro</w:t>
@@ -1253,11 +1088,7 @@
     </w:p>
     <w:p>
       <w:pPr>
-        <w:pStyle w:val="ListParagraph"/>
-        <w:numPr>
-          <w:ilvl w:val="3"/>
-          <w:numId w:val="1"/>
-        </w:numPr>
+        <w:ind w:left="2160"/>
       </w:pPr>
       <w:r>
         <w:t xml:space="preserve">You encounter </w:t>
@@ -1279,11 +1110,7 @@
     </w:p>
     <w:p>
       <w:pPr>
-        <w:pStyle w:val="ListParagraph"/>
-        <w:numPr>
-          <w:ilvl w:val="3"/>
-          <w:numId w:val="1"/>
-        </w:numPr>
+        <w:ind w:left="2160"/>
       </w:pPr>
       <w:r>
         <w:t xml:space="preserve">Will you touch </w:t>
@@ -1296,11 +1123,7 @@
     </w:p>
     <w:p>
       <w:pPr>
-        <w:pStyle w:val="ListParagraph"/>
-        <w:numPr>
-          <w:ilvl w:val="2"/>
-          <w:numId w:val="1"/>
-        </w:numPr>
+        <w:ind w:left="1440"/>
       </w:pPr>
       <w:r>
         <w:t>Success</w:t>
@@ -1308,11 +1131,7 @@
     </w:p>
     <w:p>
       <w:pPr>
-        <w:pStyle w:val="ListParagraph"/>
-        <w:numPr>
-          <w:ilvl w:val="3"/>
-          <w:numId w:val="1"/>
-        </w:numPr>
+        <w:ind w:left="2160"/>
       </w:pPr>
       <w:r>
         <w:t xml:space="preserve">You feel </w:t>
@@ -1325,11 +1144,7 @@
     </w:p>
     <w:p>
       <w:pPr>
-        <w:pStyle w:val="ListParagraph"/>
-        <w:numPr>
-          <w:ilvl w:val="2"/>
-          <w:numId w:val="1"/>
-        </w:numPr>
+        <w:ind w:left="1440"/>
       </w:pPr>
       <w:r>
         <w:t>Fail</w:t>
@@ -1337,11 +1152,7 @@
     </w:p>
     <w:p>
       <w:pPr>
-        <w:pStyle w:val="ListParagraph"/>
-        <w:numPr>
-          <w:ilvl w:val="3"/>
-          <w:numId w:val="1"/>
-        </w:numPr>
+        <w:ind w:left="2160"/>
       </w:pPr>
       <w:r>
         <w:t xml:space="preserve">Shameful </w:t>
@@ -1349,11 +1160,7 @@
     </w:p>
     <w:p>
       <w:pPr>
-        <w:pStyle w:val="ListParagraph"/>
-        <w:numPr>
-          <w:ilvl w:val="3"/>
-          <w:numId w:val="1"/>
-        </w:numPr>
+        <w:ind w:left="2160"/>
       </w:pPr>
       <w:r>
         <w:t xml:space="preserve">You lost favor with </w:t>
@@ -1368,11 +1175,7 @@
     </w:p>
     <w:p>
       <w:pPr>
-        <w:pStyle w:val="ListParagraph"/>
-        <w:numPr>
-          <w:ilvl w:val="1"/>
-          <w:numId w:val="1"/>
-        </w:numPr>
+        <w:ind w:left="720"/>
       </w:pPr>
       <w:r>
         <w:t>Green liquid</w:t>
@@ -1380,11 +1183,7 @@
     </w:p>
     <w:p>
       <w:pPr>
-        <w:pStyle w:val="ListParagraph"/>
-        <w:numPr>
-          <w:ilvl w:val="2"/>
-          <w:numId w:val="1"/>
-        </w:numPr>
+        <w:ind w:left="1440"/>
       </w:pPr>
       <w:r>
         <w:t>Intro</w:t>
@@ -1392,11 +1191,7 @@
     </w:p>
     <w:p>
       <w:pPr>
-        <w:pStyle w:val="ListParagraph"/>
-        <w:numPr>
-          <w:ilvl w:val="3"/>
-          <w:numId w:val="1"/>
-        </w:numPr>
+        <w:ind w:left="2160"/>
       </w:pPr>
       <w:r>
         <w:t xml:space="preserve">You find a green liquid in a </w:t>
@@ -1409,11 +1204,7 @@
     </w:p>
     <w:p>
       <w:pPr>
-        <w:pStyle w:val="ListParagraph"/>
-        <w:numPr>
-          <w:ilvl w:val="3"/>
-          <w:numId w:val="1"/>
-        </w:numPr>
+        <w:ind w:left="2160"/>
       </w:pPr>
       <w:r>
         <w:t xml:space="preserve">Will you drink </w:t>
@@ -1426,11 +1217,7 @@
     </w:p>
     <w:p>
       <w:pPr>
-        <w:pStyle w:val="ListParagraph"/>
-        <w:numPr>
-          <w:ilvl w:val="2"/>
-          <w:numId w:val="1"/>
-        </w:numPr>
+        <w:ind w:left="1440"/>
       </w:pPr>
       <w:r>
         <w:t xml:space="preserve">Success </w:t>
@@ -1438,11 +1225,7 @@
     </w:p>
     <w:p>
       <w:pPr>
-        <w:pStyle w:val="ListParagraph"/>
-        <w:numPr>
-          <w:ilvl w:val="3"/>
-          <w:numId w:val="1"/>
-        </w:numPr>
+        <w:ind w:left="2160"/>
       </w:pPr>
       <w:proofErr w:type="spellStart"/>
       <w:r>
@@ -1460,11 +1243,7 @@
     </w:p>
     <w:p>
       <w:pPr>
-        <w:pStyle w:val="ListParagraph"/>
-        <w:numPr>
-          <w:ilvl w:val="3"/>
-          <w:numId w:val="1"/>
-        </w:numPr>
+        <w:ind w:left="2160"/>
       </w:pPr>
       <w:r>
         <w:t xml:space="preserve">You feel </w:t>
@@ -1477,11 +1256,7 @@
     </w:p>
     <w:p>
       <w:pPr>
-        <w:pStyle w:val="ListParagraph"/>
-        <w:numPr>
-          <w:ilvl w:val="2"/>
-          <w:numId w:val="1"/>
-        </w:numPr>
+        <w:ind w:left="1440"/>
       </w:pPr>
       <w:r>
         <w:t>Fail</w:t>
@@ -1489,11 +1264,7 @@
     </w:p>
     <w:p>
       <w:pPr>
-        <w:pStyle w:val="ListParagraph"/>
-        <w:numPr>
-          <w:ilvl w:val="3"/>
-          <w:numId w:val="1"/>
-        </w:numPr>
+        <w:ind w:left="2160"/>
       </w:pPr>
       <w:r>
         <w:t xml:space="preserve">You feel </w:t>
@@ -1506,11 +1277,7 @@
     </w:p>
     <w:p>
       <w:pPr>
-        <w:pStyle w:val="ListParagraph"/>
-        <w:numPr>
-          <w:ilvl w:val="3"/>
-          <w:numId w:val="1"/>
-        </w:numPr>
+        <w:ind w:left="2160"/>
       </w:pPr>
       <w:r>
         <w:t xml:space="preserve">That liquid must have been cursed by the outer </w:t>
@@ -1523,11 +1290,7 @@
     </w:p>
     <w:p>
       <w:pPr>
-        <w:pStyle w:val="ListParagraph"/>
-        <w:numPr>
-          <w:ilvl w:val="1"/>
-          <w:numId w:val="1"/>
-        </w:numPr>
+        <w:ind w:left="720"/>
       </w:pPr>
       <w:r>
         <w:t>Red</w:t>
@@ -1538,11 +1301,7 @@
     </w:p>
     <w:p>
       <w:pPr>
-        <w:pStyle w:val="ListParagraph"/>
-        <w:numPr>
-          <w:ilvl w:val="2"/>
-          <w:numId w:val="1"/>
-        </w:numPr>
+        <w:ind w:left="1440"/>
       </w:pPr>
       <w:r>
         <w:t>Intro</w:t>
@@ -1550,11 +1309,7 @@
     </w:p>
     <w:p>
       <w:pPr>
-        <w:pStyle w:val="ListParagraph"/>
-        <w:numPr>
-          <w:ilvl w:val="3"/>
-          <w:numId w:val="1"/>
-        </w:numPr>
+        <w:ind w:left="2160"/>
       </w:pPr>
       <w:r>
         <w:t xml:space="preserve">You find a </w:t>
@@ -1573,11 +1328,7 @@
     </w:p>
     <w:p>
       <w:pPr>
-        <w:pStyle w:val="ListParagraph"/>
-        <w:numPr>
-          <w:ilvl w:val="3"/>
-          <w:numId w:val="1"/>
-        </w:numPr>
+        <w:ind w:left="2160"/>
       </w:pPr>
       <w:r>
         <w:t xml:space="preserve">Will you drink </w:t>
@@ -1590,11 +1341,7 @@
     </w:p>
     <w:p>
       <w:pPr>
-        <w:pStyle w:val="ListParagraph"/>
-        <w:numPr>
-          <w:ilvl w:val="2"/>
-          <w:numId w:val="1"/>
-        </w:numPr>
+        <w:ind w:left="1440"/>
       </w:pPr>
       <w:r>
         <w:t xml:space="preserve">Success </w:t>
@@ -1602,11 +1349,7 @@
     </w:p>
     <w:p>
       <w:pPr>
-        <w:pStyle w:val="ListParagraph"/>
-        <w:numPr>
-          <w:ilvl w:val="3"/>
-          <w:numId w:val="1"/>
-        </w:numPr>
+        <w:ind w:left="2160"/>
       </w:pPr>
       <w:proofErr w:type="spellStart"/>
       <w:r>
@@ -1624,11 +1367,7 @@
     </w:p>
     <w:p>
       <w:pPr>
-        <w:pStyle w:val="ListParagraph"/>
-        <w:numPr>
-          <w:ilvl w:val="3"/>
-          <w:numId w:val="1"/>
-        </w:numPr>
+        <w:ind w:left="2160"/>
       </w:pPr>
       <w:r>
         <w:t xml:space="preserve">You feel </w:t>
@@ -1641,11 +1380,7 @@
     </w:p>
     <w:p>
       <w:pPr>
-        <w:pStyle w:val="ListParagraph"/>
-        <w:numPr>
-          <w:ilvl w:val="2"/>
-          <w:numId w:val="1"/>
-        </w:numPr>
+        <w:ind w:left="1440"/>
       </w:pPr>
       <w:r>
         <w:t>Fail</w:t>
@@ -1653,11 +1388,7 @@
     </w:p>
     <w:p>
       <w:pPr>
-        <w:pStyle w:val="ListParagraph"/>
-        <w:numPr>
-          <w:ilvl w:val="3"/>
-          <w:numId w:val="1"/>
-        </w:numPr>
+        <w:ind w:left="2160"/>
       </w:pPr>
       <w:r>
         <w:t xml:space="preserve">You feel </w:t>
@@ -1670,11 +1401,7 @@
     </w:p>
     <w:p>
       <w:pPr>
-        <w:pStyle w:val="ListParagraph"/>
-        <w:numPr>
-          <w:ilvl w:val="3"/>
-          <w:numId w:val="1"/>
-        </w:numPr>
+        <w:ind w:left="2160"/>
       </w:pPr>
       <w:r>
         <w:t xml:space="preserve">That liquid must have been cursed by the outer </w:t>
@@ -1687,11 +1414,7 @@
     </w:p>
     <w:p>
       <w:pPr>
-        <w:pStyle w:val="ListParagraph"/>
-        <w:numPr>
-          <w:ilvl w:val="1"/>
-          <w:numId w:val="1"/>
-        </w:numPr>
+        <w:ind w:left="720"/>
       </w:pPr>
       <w:r>
         <w:t>Blue</w:t>
@@ -1702,11 +1425,7 @@
     </w:p>
     <w:p>
       <w:pPr>
-        <w:pStyle w:val="ListParagraph"/>
-        <w:numPr>
-          <w:ilvl w:val="2"/>
-          <w:numId w:val="1"/>
-        </w:numPr>
+        <w:ind w:left="1440"/>
       </w:pPr>
       <w:r>
         <w:t>Intro</w:t>
@@ -1714,11 +1433,7 @@
     </w:p>
     <w:p>
       <w:pPr>
-        <w:pStyle w:val="ListParagraph"/>
-        <w:numPr>
-          <w:ilvl w:val="3"/>
-          <w:numId w:val="1"/>
-        </w:numPr>
+        <w:ind w:left="2160"/>
       </w:pPr>
       <w:r>
         <w:t xml:space="preserve">You find a </w:t>
@@ -1737,11 +1452,7 @@
     </w:p>
     <w:p>
       <w:pPr>
-        <w:pStyle w:val="ListParagraph"/>
-        <w:numPr>
-          <w:ilvl w:val="3"/>
-          <w:numId w:val="1"/>
-        </w:numPr>
+        <w:ind w:left="2160"/>
       </w:pPr>
       <w:r>
         <w:t xml:space="preserve">Will you drink </w:t>
@@ -1754,11 +1465,7 @@
     </w:p>
     <w:p>
       <w:pPr>
-        <w:pStyle w:val="ListParagraph"/>
-        <w:numPr>
-          <w:ilvl w:val="2"/>
-          <w:numId w:val="1"/>
-        </w:numPr>
+        <w:ind w:left="1440"/>
       </w:pPr>
       <w:r>
         <w:t xml:space="preserve">Success </w:t>
@@ -1766,11 +1473,7 @@
     </w:p>
     <w:p>
       <w:pPr>
-        <w:pStyle w:val="ListParagraph"/>
-        <w:numPr>
-          <w:ilvl w:val="3"/>
-          <w:numId w:val="1"/>
-        </w:numPr>
+        <w:ind w:left="2160"/>
       </w:pPr>
       <w:proofErr w:type="spellStart"/>
       <w:r>
@@ -1788,11 +1491,7 @@
     </w:p>
     <w:p>
       <w:pPr>
-        <w:pStyle w:val="ListParagraph"/>
-        <w:numPr>
-          <w:ilvl w:val="3"/>
-          <w:numId w:val="1"/>
-        </w:numPr>
+        <w:ind w:left="2160"/>
       </w:pPr>
       <w:r>
         <w:t xml:space="preserve">You feel </w:t>
@@ -1805,11 +1504,7 @@
     </w:p>
     <w:p>
       <w:pPr>
-        <w:pStyle w:val="ListParagraph"/>
-        <w:numPr>
-          <w:ilvl w:val="2"/>
-          <w:numId w:val="1"/>
-        </w:numPr>
+        <w:ind w:left="1440"/>
       </w:pPr>
       <w:r>
         <w:t>Fail</w:t>
@@ -1817,11 +1512,7 @@
     </w:p>
     <w:p>
       <w:pPr>
-        <w:pStyle w:val="ListParagraph"/>
-        <w:numPr>
-          <w:ilvl w:val="3"/>
-          <w:numId w:val="1"/>
-        </w:numPr>
+        <w:ind w:left="2160"/>
       </w:pPr>
       <w:r>
         <w:t xml:space="preserve">You feel </w:t>
@@ -1834,11 +1525,7 @@
     </w:p>
     <w:p>
       <w:pPr>
-        <w:pStyle w:val="ListParagraph"/>
-        <w:numPr>
-          <w:ilvl w:val="3"/>
-          <w:numId w:val="1"/>
-        </w:numPr>
+        <w:ind w:left="2160"/>
       </w:pPr>
       <w:r>
         <w:t xml:space="preserve">That liquid must have been cursed by the outer </w:t>
@@ -1851,11 +1538,7 @@
     </w:p>
     <w:p>
       <w:pPr>
-        <w:pStyle w:val="ListParagraph"/>
-        <w:numPr>
-          <w:ilvl w:val="1"/>
-          <w:numId w:val="1"/>
-        </w:numPr>
+        <w:ind w:left="720"/>
       </w:pPr>
       <w:r>
         <w:t xml:space="preserve">Perfect </w:t>
@@ -1871,11 +1554,7 @@
     </w:p>
     <w:p>
       <w:pPr>
-        <w:pStyle w:val="ListParagraph"/>
-        <w:numPr>
-          <w:ilvl w:val="2"/>
-          <w:numId w:val="1"/>
-        </w:numPr>
+        <w:ind w:left="1440"/>
       </w:pPr>
       <w:r>
         <w:t>Intro</w:t>
@@ -1883,11 +1562,7 @@
     </w:p>
     <w:p>
       <w:pPr>
-        <w:pStyle w:val="ListParagraph"/>
-        <w:numPr>
-          <w:ilvl w:val="3"/>
-          <w:numId w:val="1"/>
-        </w:numPr>
+        <w:ind w:left="2160"/>
       </w:pPr>
       <w:r>
         <w:t xml:space="preserve">You come across a perfect statue of </w:t>
@@ -1902,11 +1577,7 @@
     </w:p>
     <w:p>
       <w:pPr>
-        <w:pStyle w:val="ListParagraph"/>
-        <w:numPr>
-          <w:ilvl w:val="3"/>
-          <w:numId w:val="1"/>
-        </w:numPr>
+        <w:ind w:left="2160"/>
       </w:pPr>
       <w:r>
         <w:t xml:space="preserve">Will you pray to </w:t>
@@ -1919,11 +1590,7 @@
     </w:p>
     <w:p>
       <w:pPr>
-        <w:pStyle w:val="ListParagraph"/>
-        <w:numPr>
-          <w:ilvl w:val="2"/>
-          <w:numId w:val="1"/>
-        </w:numPr>
+        <w:ind w:left="1440"/>
       </w:pPr>
       <w:r>
         <w:t>Success</w:t>
@@ -1931,11 +1598,7 @@
     </w:p>
     <w:p>
       <w:pPr>
-        <w:pStyle w:val="ListParagraph"/>
-        <w:numPr>
-          <w:ilvl w:val="3"/>
-          <w:numId w:val="1"/>
-        </w:numPr>
+        <w:ind w:left="2160"/>
       </w:pPr>
       <w:proofErr w:type="spellStart"/>
       <w:r>
@@ -1959,11 +1622,7 @@
     </w:p>
     <w:p>
       <w:pPr>
-        <w:pStyle w:val="ListParagraph"/>
-        <w:numPr>
-          <w:ilvl w:val="3"/>
-          <w:numId w:val="1"/>
-        </w:numPr>
+        <w:ind w:left="2160"/>
       </w:pPr>
       <w:r>
         <w:t xml:space="preserve">You feel healthier, faster and </w:t>
@@ -1976,11 +1635,7 @@
     </w:p>
     <w:p>
       <w:pPr>
-        <w:pStyle w:val="ListParagraph"/>
-        <w:numPr>
-          <w:ilvl w:val="2"/>
-          <w:numId w:val="1"/>
-        </w:numPr>
+        <w:ind w:left="1440"/>
       </w:pPr>
       <w:r>
         <w:t>Fail</w:t>
@@ -1988,11 +1643,7 @@
     </w:p>
     <w:p>
       <w:pPr>
-        <w:pStyle w:val="ListParagraph"/>
-        <w:numPr>
-          <w:ilvl w:val="3"/>
-          <w:numId w:val="1"/>
-        </w:numPr>
+        <w:ind w:left="2160"/>
       </w:pPr>
       <w:proofErr w:type="spellStart"/>
       <w:r>
@@ -2010,11 +1661,7 @@
     </w:p>
     <w:p>
       <w:pPr>
-        <w:pStyle w:val="ListParagraph"/>
-        <w:numPr>
-          <w:ilvl w:val="1"/>
-          <w:numId w:val="1"/>
-        </w:numPr>
+        <w:ind w:left="720"/>
       </w:pPr>
       <w:proofErr w:type="spellStart"/>
       <w:r>
@@ -2027,11 +1674,7 @@
     </w:p>
     <w:p>
       <w:pPr>
-        <w:pStyle w:val="ListParagraph"/>
-        <w:numPr>
-          <w:ilvl w:val="2"/>
-          <w:numId w:val="1"/>
-        </w:numPr>
+        <w:ind w:left="1440"/>
       </w:pPr>
       <w:r>
         <w:t>Intro</w:t>
@@ -2039,11 +1682,7 @@
     </w:p>
     <w:p>
       <w:pPr>
-        <w:pStyle w:val="ListParagraph"/>
-        <w:numPr>
-          <w:ilvl w:val="3"/>
-          <w:numId w:val="1"/>
-        </w:numPr>
+        <w:ind w:left="2160"/>
       </w:pPr>
       <w:r>
         <w:t xml:space="preserve">You come across a statue of </w:t>
@@ -2058,11 +1697,7 @@
     </w:p>
     <w:p>
       <w:pPr>
-        <w:pStyle w:val="ListParagraph"/>
-        <w:numPr>
-          <w:ilvl w:val="3"/>
-          <w:numId w:val="1"/>
-        </w:numPr>
+        <w:ind w:left="2160"/>
       </w:pPr>
       <w:r>
         <w:t xml:space="preserve">Will you pray to </w:t>
@@ -2075,11 +1710,7 @@
     </w:p>
     <w:p>
       <w:pPr>
-        <w:pStyle w:val="ListParagraph"/>
-        <w:numPr>
-          <w:ilvl w:val="2"/>
-          <w:numId w:val="1"/>
-        </w:numPr>
+        <w:ind w:left="1440"/>
       </w:pPr>
       <w:r>
         <w:t>Success</w:t>
@@ -2087,11 +1718,7 @@
     </w:p>
     <w:p>
       <w:pPr>
-        <w:pStyle w:val="ListParagraph"/>
-        <w:numPr>
-          <w:ilvl w:val="3"/>
-          <w:numId w:val="1"/>
-        </w:numPr>
+        <w:ind w:left="2160"/>
       </w:pPr>
       <w:proofErr w:type="spellStart"/>
       <w:r>
@@ -2109,11 +1736,7 @@
     </w:p>
     <w:p>
       <w:pPr>
-        <w:pStyle w:val="ListParagraph"/>
-        <w:numPr>
-          <w:ilvl w:val="3"/>
-          <w:numId w:val="1"/>
-        </w:numPr>
+        <w:ind w:left="2160"/>
       </w:pPr>
       <w:r>
         <w:t xml:space="preserve">You feel faster and </w:t>
@@ -2126,11 +1749,7 @@
     </w:p>
     <w:p>
       <w:pPr>
-        <w:pStyle w:val="ListParagraph"/>
-        <w:numPr>
-          <w:ilvl w:val="2"/>
-          <w:numId w:val="1"/>
-        </w:numPr>
+        <w:ind w:left="1440"/>
       </w:pPr>
       <w:r>
         <w:t>Fail</w:t>
@@ -2138,11 +1757,7 @@
     </w:p>
     <w:p>
       <w:pPr>
-        <w:pStyle w:val="ListParagraph"/>
-        <w:numPr>
-          <w:ilvl w:val="3"/>
-          <w:numId w:val="1"/>
-        </w:numPr>
+        <w:ind w:left="2160"/>
       </w:pPr>
       <w:proofErr w:type="spellStart"/>
       <w:r>
@@ -2160,11 +1775,7 @@
     </w:p>
     <w:p>
       <w:pPr>
-        <w:pStyle w:val="ListParagraph"/>
-        <w:numPr>
-          <w:ilvl w:val="1"/>
-          <w:numId w:val="1"/>
-        </w:numPr>
+        <w:ind w:left="720"/>
       </w:pPr>
       <w:r>
         <w:t xml:space="preserve">Damaged </w:t>
@@ -2180,11 +1791,7 @@
     </w:p>
     <w:p>
       <w:pPr>
-        <w:pStyle w:val="ListParagraph"/>
-        <w:numPr>
-          <w:ilvl w:val="2"/>
-          <w:numId w:val="1"/>
-        </w:numPr>
+        <w:ind w:left="1440"/>
       </w:pPr>
       <w:r>
         <w:t>Intro</w:t>
@@ -2192,11 +1799,7 @@
     </w:p>
     <w:p>
       <w:pPr>
-        <w:pStyle w:val="ListParagraph"/>
-        <w:numPr>
-          <w:ilvl w:val="3"/>
-          <w:numId w:val="1"/>
-        </w:numPr>
+        <w:ind w:left="2160"/>
       </w:pPr>
       <w:r>
         <w:t>You come across a</w:t>
@@ -2217,11 +1820,7 @@
     </w:p>
     <w:p>
       <w:pPr>
-        <w:pStyle w:val="ListParagraph"/>
-        <w:numPr>
-          <w:ilvl w:val="3"/>
-          <w:numId w:val="1"/>
-        </w:numPr>
+        <w:ind w:left="2160"/>
       </w:pPr>
       <w:r>
         <w:t xml:space="preserve">Will you pray to </w:t>
@@ -2234,11 +1833,7 @@
     </w:p>
     <w:p>
       <w:pPr>
-        <w:pStyle w:val="ListParagraph"/>
-        <w:numPr>
-          <w:ilvl w:val="2"/>
-          <w:numId w:val="1"/>
-        </w:numPr>
+        <w:ind w:left="1440"/>
       </w:pPr>
       <w:r>
         <w:t>Success</w:t>
@@ -2246,11 +1841,7 @@
     </w:p>
     <w:p>
       <w:pPr>
-        <w:pStyle w:val="ListParagraph"/>
-        <w:numPr>
-          <w:ilvl w:val="3"/>
-          <w:numId w:val="1"/>
-        </w:numPr>
+        <w:ind w:left="2160"/>
       </w:pPr>
       <w:proofErr w:type="spellStart"/>
       <w:r>
@@ -2274,11 +1865,7 @@
     </w:p>
     <w:p>
       <w:pPr>
-        <w:pStyle w:val="ListParagraph"/>
-        <w:numPr>
-          <w:ilvl w:val="3"/>
-          <w:numId w:val="1"/>
-        </w:numPr>
+        <w:ind w:left="2160"/>
       </w:pPr>
       <w:r>
         <w:t xml:space="preserve">You feel </w:t>
@@ -2291,11 +1878,7 @@
     </w:p>
     <w:p>
       <w:pPr>
-        <w:pStyle w:val="ListParagraph"/>
-        <w:numPr>
-          <w:ilvl w:val="2"/>
-          <w:numId w:val="1"/>
-        </w:numPr>
+        <w:ind w:left="1440"/>
       </w:pPr>
       <w:r>
         <w:t>Fail</w:t>
@@ -2303,11 +1886,7 @@
     </w:p>
     <w:p>
       <w:pPr>
-        <w:pStyle w:val="ListParagraph"/>
-        <w:numPr>
-          <w:ilvl w:val="3"/>
-          <w:numId w:val="1"/>
-        </w:numPr>
+        <w:ind w:left="2160"/>
       </w:pPr>
       <w:proofErr w:type="spellStart"/>
       <w:r>
@@ -2325,11 +1904,7 @@
     </w:p>
     <w:p>
       <w:pPr>
-        <w:pStyle w:val="ListParagraph"/>
-        <w:numPr>
-          <w:ilvl w:val="1"/>
-          <w:numId w:val="1"/>
-        </w:numPr>
+        <w:ind w:left="720"/>
       </w:pPr>
       <w:r>
         <w:br/>
@@ -2337,11 +1912,6 @@
     </w:p>
     <w:p>
       <w:pPr>
-        <w:pStyle w:val="ListParagraph"/>
-        <w:numPr>
-          <w:ilvl w:val="0"/>
-          <w:numId w:val="1"/>
-        </w:numPr>
         <w:rPr>
           <w:sz w:val="40"/>
           <w:szCs w:val="40"/>
@@ -2357,11 +1927,7 @@
     </w:p>
     <w:p>
       <w:pPr>
-        <w:pStyle w:val="ListParagraph"/>
-        <w:numPr>
-          <w:ilvl w:val="1"/>
-          <w:numId w:val="1"/>
-        </w:numPr>
+        <w:ind w:left="720"/>
       </w:pPr>
       <w:r>
         <w:t>Bandit</w:t>
@@ -2369,11 +1935,7 @@
     </w:p>
     <w:p>
       <w:pPr>
-        <w:pStyle w:val="ListParagraph"/>
-        <w:numPr>
-          <w:ilvl w:val="2"/>
-          <w:numId w:val="1"/>
-        </w:numPr>
+        <w:ind w:left="1440"/>
       </w:pPr>
       <w:r>
         <w:t>Description</w:t>
@@ -2381,11 +1943,7 @@
     </w:p>
     <w:p>
       <w:pPr>
-        <w:pStyle w:val="ListParagraph"/>
-        <w:numPr>
-          <w:ilvl w:val="3"/>
-          <w:numId w:val="1"/>
-        </w:numPr>
+        <w:ind w:left="2160"/>
       </w:pPr>
       <w:r>
         <w:t xml:space="preserve">A bandit tries to rob you along the </w:t>
@@ -2398,11 +1956,7 @@
     </w:p>
     <w:p>
       <w:pPr>
-        <w:pStyle w:val="ListParagraph"/>
-        <w:numPr>
-          <w:ilvl w:val="3"/>
-          <w:numId w:val="1"/>
-        </w:numPr>
+        <w:ind w:left="2160"/>
       </w:pPr>
       <w:proofErr w:type="spellStart"/>
       <w:r>
@@ -2429,11 +1983,7 @@
     </w:p>
     <w:p>
       <w:pPr>
-        <w:pStyle w:val="ListParagraph"/>
-        <w:numPr>
-          <w:ilvl w:val="3"/>
-          <w:numId w:val="1"/>
-        </w:numPr>
+        <w:ind w:left="2160"/>
       </w:pPr>
       <w:r>
         <w:t xml:space="preserve">Regardless, </w:t>
@@ -2458,11 +2008,7 @@
     </w:p>
     <w:p>
       <w:pPr>
-        <w:pStyle w:val="ListParagraph"/>
-        <w:numPr>
-          <w:ilvl w:val="2"/>
-          <w:numId w:val="1"/>
-        </w:numPr>
+        <w:ind w:left="1440"/>
       </w:pPr>
       <w:r>
         <w:t>Attack</w:t>
@@ -2470,11 +2016,7 @@
     </w:p>
     <w:p>
       <w:pPr>
-        <w:pStyle w:val="ListParagraph"/>
-        <w:numPr>
-          <w:ilvl w:val="3"/>
-          <w:numId w:val="1"/>
-        </w:numPr>
+        <w:ind w:left="2160"/>
       </w:pPr>
       <w:r>
         <w:t xml:space="preserve">They brandish a dagger and lunges at </w:t>
@@ -2487,11 +2029,7 @@
     </w:p>
     <w:p>
       <w:pPr>
-        <w:pStyle w:val="ListParagraph"/>
-        <w:numPr>
-          <w:ilvl w:val="2"/>
-          <w:numId w:val="1"/>
-        </w:numPr>
+        <w:ind w:left="1440"/>
       </w:pPr>
       <w:r>
         <w:t>Low health description</w:t>
@@ -2499,20 +2037,12 @@
     </w:p>
     <w:p>
       <w:pPr>
-        <w:pStyle w:val="ListParagraph"/>
-        <w:numPr>
-          <w:ilvl w:val="3"/>
-          <w:numId w:val="1"/>
-        </w:numPr>
-      </w:pPr>
-    </w:p>
-    <w:p>
-      <w:pPr>
-        <w:pStyle w:val="ListParagraph"/>
-        <w:numPr>
-          <w:ilvl w:val="2"/>
-          <w:numId w:val="1"/>
-        </w:numPr>
+        <w:ind w:left="2160"/>
+      </w:pPr>
+    </w:p>
+    <w:p>
+      <w:pPr>
+        <w:ind w:left="1440"/>
       </w:pPr>
       <w:r>
         <w:t xml:space="preserve">Combat </w:t>
@@ -2525,11 +2055,7 @@
     </w:p>
     <w:p>
       <w:pPr>
-        <w:pStyle w:val="ListParagraph"/>
-        <w:numPr>
-          <w:ilvl w:val="3"/>
-          <w:numId w:val="1"/>
-        </w:numPr>
+        <w:ind w:left="2160"/>
       </w:pPr>
       <w:r>
         <w:t xml:space="preserve">You find a small </w:t>
@@ -2542,11 +2068,7 @@
     </w:p>
     <w:p>
       <w:pPr>
-        <w:pStyle w:val="ListParagraph"/>
-        <w:numPr>
-          <w:ilvl w:val="3"/>
-          <w:numId w:val="1"/>
-        </w:numPr>
+        <w:ind w:left="2160"/>
       </w:pPr>
       <w:r>
         <w:t>Will</w:t>
@@ -2562,11 +2084,7 @@
     </w:p>
     <w:p>
       <w:pPr>
-        <w:pStyle w:val="ListParagraph"/>
-        <w:numPr>
-          <w:ilvl w:val="1"/>
-          <w:numId w:val="1"/>
-        </w:numPr>
+        <w:ind w:left="720"/>
       </w:pPr>
       <w:r>
         <w:t>Armored knight</w:t>
@@ -2574,11 +2092,7 @@
     </w:p>
     <w:p>
       <w:pPr>
-        <w:pStyle w:val="ListParagraph"/>
-        <w:numPr>
-          <w:ilvl w:val="2"/>
-          <w:numId w:val="1"/>
-        </w:numPr>
+        <w:ind w:left="1440"/>
       </w:pPr>
       <w:r>
         <w:t>Description</w:t>
@@ -2586,11 +2100,7 @@
     </w:p>
     <w:p>
       <w:pPr>
-        <w:pStyle w:val="ListParagraph"/>
-        <w:numPr>
-          <w:ilvl w:val="3"/>
-          <w:numId w:val="1"/>
-        </w:numPr>
+        <w:ind w:left="2160"/>
       </w:pPr>
       <w:r>
         <w:t xml:space="preserve">An armored knight </w:t>
@@ -2603,11 +2113,7 @@
     </w:p>
     <w:p>
       <w:pPr>
-        <w:pStyle w:val="ListParagraph"/>
-        <w:numPr>
-          <w:ilvl w:val="3"/>
-          <w:numId w:val="1"/>
-        </w:numPr>
+        <w:ind w:left="2160"/>
       </w:pPr>
       <w:r>
         <w:t xml:space="preserve">There is murder behind his </w:t>
@@ -2620,11 +2126,7 @@
     </w:p>
     <w:p>
       <w:pPr>
-        <w:pStyle w:val="ListParagraph"/>
-        <w:numPr>
-          <w:ilvl w:val="3"/>
-          <w:numId w:val="1"/>
-        </w:numPr>
+        <w:ind w:left="2160"/>
       </w:pPr>
       <w:proofErr w:type="spellStart"/>
       <w:r>
@@ -2645,11 +2147,7 @@
     </w:p>
     <w:p>
       <w:pPr>
-        <w:pStyle w:val="ListParagraph"/>
-        <w:numPr>
-          <w:ilvl w:val="3"/>
-          <w:numId w:val="1"/>
-        </w:numPr>
+        <w:ind w:left="2160"/>
       </w:pPr>
       <w:r>
         <w:t xml:space="preserve">Their chest and legs </w:t>
@@ -2665,11 +2163,7 @@
     </w:p>
     <w:p>
       <w:pPr>
-        <w:pStyle w:val="ListParagraph"/>
-        <w:numPr>
-          <w:ilvl w:val="3"/>
-          <w:numId w:val="1"/>
-        </w:numPr>
+        <w:ind w:left="2160"/>
       </w:pPr>
       <w:r>
         <w:t xml:space="preserve">But their and arms are </w:t>
@@ -2682,11 +2176,7 @@
     </w:p>
     <w:p>
       <w:pPr>
-        <w:pStyle w:val="ListParagraph"/>
-        <w:numPr>
-          <w:ilvl w:val="2"/>
-          <w:numId w:val="1"/>
-        </w:numPr>
+        <w:ind w:left="1440"/>
       </w:pPr>
       <w:r>
         <w:t>Attack</w:t>
@@ -2694,11 +2184,7 @@
     </w:p>
     <w:p>
       <w:pPr>
-        <w:pStyle w:val="ListParagraph"/>
-        <w:numPr>
-          <w:ilvl w:val="3"/>
-          <w:numId w:val="1"/>
-        </w:numPr>
+        <w:ind w:left="2160"/>
       </w:pPr>
       <w:r>
         <w:t xml:space="preserve">Their </w:t>
@@ -2714,11 +2200,7 @@
     </w:p>
     <w:p>
       <w:pPr>
-        <w:pStyle w:val="ListParagraph"/>
-        <w:numPr>
-          <w:ilvl w:val="2"/>
-          <w:numId w:val="1"/>
-        </w:numPr>
+        <w:ind w:left="1440"/>
       </w:pPr>
       <w:r>
         <w:t>Low health description</w:t>
@@ -2726,20 +2208,12 @@
     </w:p>
     <w:p>
       <w:pPr>
-        <w:pStyle w:val="ListParagraph"/>
-        <w:numPr>
-          <w:ilvl w:val="3"/>
-          <w:numId w:val="1"/>
-        </w:numPr>
-      </w:pPr>
-    </w:p>
-    <w:p>
-      <w:pPr>
-        <w:pStyle w:val="ListParagraph"/>
-        <w:numPr>
-          <w:ilvl w:val="2"/>
-          <w:numId w:val="1"/>
-        </w:numPr>
+        <w:ind w:left="2160"/>
+      </w:pPr>
+    </w:p>
+    <w:p>
+      <w:pPr>
+        <w:ind w:left="1440"/>
       </w:pPr>
       <w:r>
         <w:t xml:space="preserve">Combat </w:t>
@@ -2752,11 +2226,7 @@
     </w:p>
     <w:p>
       <w:pPr>
-        <w:pStyle w:val="ListParagraph"/>
-        <w:numPr>
-          <w:ilvl w:val="3"/>
-          <w:numId w:val="1"/>
-        </w:numPr>
+        <w:ind w:left="2160"/>
       </w:pPr>
       <w:r>
         <w:t>Options1</w:t>
@@ -2764,11 +2234,7 @@
     </w:p>
     <w:p>
       <w:pPr>
-        <w:pStyle w:val="ListParagraph"/>
-        <w:numPr>
-          <w:ilvl w:val="4"/>
-          <w:numId w:val="1"/>
-        </w:numPr>
+        <w:ind w:left="2880"/>
       </w:pPr>
       <w:r>
         <w:t xml:space="preserve">The chest plate is still </w:t>
@@ -2781,11 +2247,7 @@
     </w:p>
     <w:p>
       <w:pPr>
-        <w:pStyle w:val="ListParagraph"/>
-        <w:numPr>
-          <w:ilvl w:val="4"/>
-          <w:numId w:val="1"/>
-        </w:numPr>
+        <w:ind w:left="2880"/>
       </w:pPr>
       <w:r>
         <w:t xml:space="preserve">Will you equip </w:t>
@@ -2798,11 +2260,7 @@
     </w:p>
     <w:p>
       <w:pPr>
-        <w:pStyle w:val="ListParagraph"/>
-        <w:numPr>
-          <w:ilvl w:val="1"/>
-          <w:numId w:val="1"/>
-        </w:numPr>
+        <w:ind w:left="720"/>
       </w:pPr>
       <w:r>
         <w:t>Heretic</w:t>
@@ -2810,11 +2268,7 @@
     </w:p>
     <w:p>
       <w:pPr>
-        <w:pStyle w:val="ListParagraph"/>
-        <w:numPr>
-          <w:ilvl w:val="2"/>
-          <w:numId w:val="1"/>
-        </w:numPr>
+        <w:ind w:left="1440"/>
       </w:pPr>
       <w:r>
         <w:t>Description</w:t>
@@ -2822,11 +2276,7 @@
     </w:p>
     <w:p>
       <w:pPr>
-        <w:pStyle w:val="ListParagraph"/>
-        <w:numPr>
-          <w:ilvl w:val="3"/>
-          <w:numId w:val="1"/>
-        </w:numPr>
+        <w:ind w:left="2160"/>
       </w:pPr>
       <w:proofErr w:type="gramStart"/>
       <w:r>
@@ -2842,11 +2292,7 @@
     </w:p>
     <w:p>
       <w:pPr>
-        <w:pStyle w:val="ListParagraph"/>
-        <w:numPr>
-          <w:ilvl w:val="3"/>
-          <w:numId w:val="1"/>
-        </w:numPr>
+        <w:ind w:left="2160"/>
       </w:pPr>
       <w:proofErr w:type="spellStart"/>
       <w:r>
@@ -2867,11 +2313,7 @@
     </w:p>
     <w:p>
       <w:pPr>
-        <w:pStyle w:val="ListParagraph"/>
-        <w:numPr>
-          <w:ilvl w:val="3"/>
-          <w:numId w:val="1"/>
-        </w:numPr>
+        <w:ind w:left="2160"/>
       </w:pPr>
       <w:r>
         <w:t xml:space="preserve">They brandish no </w:t>
@@ -2884,11 +2326,7 @@
     </w:p>
     <w:p>
       <w:pPr>
-        <w:pStyle w:val="ListParagraph"/>
-        <w:numPr>
-          <w:ilvl w:val="3"/>
-          <w:numId w:val="1"/>
-        </w:numPr>
+        <w:ind w:left="2160"/>
       </w:pPr>
       <w:r>
         <w:t xml:space="preserve">Yet they are skilled with the </w:t>
@@ -2901,11 +2339,7 @@
     </w:p>
     <w:p>
       <w:pPr>
-        <w:pStyle w:val="ListParagraph"/>
-        <w:numPr>
-          <w:ilvl w:val="2"/>
-          <w:numId w:val="1"/>
-        </w:numPr>
+        <w:ind w:left="1440"/>
       </w:pPr>
       <w:r>
         <w:t>Attack</w:t>
@@ -2913,11 +2347,7 @@
     </w:p>
     <w:p>
       <w:pPr>
-        <w:pStyle w:val="ListParagraph"/>
-        <w:numPr>
-          <w:ilvl w:val="3"/>
-          <w:numId w:val="1"/>
-        </w:numPr>
+        <w:ind w:left="2160"/>
       </w:pPr>
       <w:r>
         <w:t xml:space="preserve">Their </w:t>
@@ -2928,11 +2358,7 @@
     </w:p>
     <w:p>
       <w:pPr>
-        <w:pStyle w:val="ListParagraph"/>
-        <w:numPr>
-          <w:ilvl w:val="2"/>
-          <w:numId w:val="1"/>
-        </w:numPr>
+        <w:ind w:left="1440"/>
       </w:pPr>
       <w:r>
         <w:t>Low health description</w:t>
@@ -2940,20 +2366,12 @@
     </w:p>
     <w:p>
       <w:pPr>
-        <w:pStyle w:val="ListParagraph"/>
-        <w:numPr>
-          <w:ilvl w:val="3"/>
-          <w:numId w:val="1"/>
-        </w:numPr>
-      </w:pPr>
-    </w:p>
-    <w:p>
-      <w:pPr>
-        <w:pStyle w:val="ListParagraph"/>
-        <w:numPr>
-          <w:ilvl w:val="2"/>
-          <w:numId w:val="1"/>
-        </w:numPr>
+        <w:ind w:left="2160"/>
+      </w:pPr>
+    </w:p>
+    <w:p>
+      <w:pPr>
+        <w:ind w:left="1440"/>
       </w:pPr>
       <w:r>
         <w:t xml:space="preserve">Combat </w:t>
@@ -2966,11 +2384,7 @@
     </w:p>
     <w:p>
       <w:pPr>
-        <w:pStyle w:val="ListParagraph"/>
-        <w:numPr>
-          <w:ilvl w:val="3"/>
-          <w:numId w:val="1"/>
-        </w:numPr>
+        <w:ind w:left="2160"/>
       </w:pPr>
       <w:r>
         <w:t xml:space="preserve">There is nothing of value in front of </w:t>
@@ -2983,11 +2397,7 @@
     </w:p>
     <w:p>
       <w:pPr>
-        <w:pStyle w:val="ListParagraph"/>
-        <w:numPr>
-          <w:ilvl w:val="1"/>
-          <w:numId w:val="1"/>
-        </w:numPr>
+        <w:ind w:left="720"/>
       </w:pPr>
       <w:r>
         <w:t>Infantry soldier</w:t>
@@ -2995,11 +2405,7 @@
     </w:p>
     <w:p>
       <w:pPr>
-        <w:pStyle w:val="ListParagraph"/>
-        <w:numPr>
-          <w:ilvl w:val="2"/>
-          <w:numId w:val="1"/>
-        </w:numPr>
+        <w:ind w:left="1440"/>
       </w:pPr>
       <w:r>
         <w:t>Description</w:t>
@@ -3007,11 +2413,7 @@
     </w:p>
     <w:p>
       <w:pPr>
-        <w:pStyle w:val="ListParagraph"/>
-        <w:numPr>
-          <w:ilvl w:val="3"/>
-          <w:numId w:val="1"/>
-        </w:numPr>
+        <w:ind w:left="2160"/>
       </w:pPr>
       <w:r>
         <w:t>A</w:t>
@@ -3033,11 +2435,7 @@
     </w:p>
     <w:p>
       <w:pPr>
-        <w:pStyle w:val="ListParagraph"/>
-        <w:numPr>
-          <w:ilvl w:val="3"/>
-          <w:numId w:val="1"/>
-        </w:numPr>
+        <w:ind w:left="2160"/>
       </w:pPr>
       <w:r>
         <w:t xml:space="preserve">He glances at </w:t>
@@ -3050,11 +2448,7 @@
     </w:p>
     <w:p>
       <w:pPr>
-        <w:pStyle w:val="ListParagraph"/>
-        <w:numPr>
-          <w:ilvl w:val="3"/>
-          <w:numId w:val="1"/>
-        </w:numPr>
+        <w:ind w:left="2160"/>
       </w:pPr>
       <w:proofErr w:type="spellStart"/>
       <w:r>
@@ -3072,11 +2466,7 @@
     </w:p>
     <w:p>
       <w:pPr>
-        <w:pStyle w:val="ListParagraph"/>
-        <w:numPr>
-          <w:ilvl w:val="3"/>
-          <w:numId w:val="1"/>
-        </w:numPr>
+        <w:ind w:left="2160"/>
       </w:pPr>
       <w:r>
         <w:t xml:space="preserve">They brandish leather armor on all </w:t>
@@ -3089,11 +2479,7 @@
     </w:p>
     <w:p>
       <w:pPr>
-        <w:pStyle w:val="ListParagraph"/>
-        <w:numPr>
-          <w:ilvl w:val="2"/>
-          <w:numId w:val="1"/>
-        </w:numPr>
+        <w:ind w:left="1440"/>
       </w:pPr>
       <w:r>
         <w:t>Attack</w:t>
@@ -3101,11 +2487,7 @@
     </w:p>
     <w:p>
       <w:pPr>
-        <w:pStyle w:val="ListParagraph"/>
-        <w:numPr>
-          <w:ilvl w:val="3"/>
-          <w:numId w:val="1"/>
-        </w:numPr>
+        <w:ind w:left="2160"/>
       </w:pPr>
       <w:r>
         <w:t>Their sword flashes in your direction</w:t>
@@ -3113,11 +2495,7 @@
     </w:p>
     <w:p>
       <w:pPr>
-        <w:pStyle w:val="ListParagraph"/>
-        <w:numPr>
-          <w:ilvl w:val="2"/>
-          <w:numId w:val="1"/>
-        </w:numPr>
+        <w:ind w:left="1440"/>
       </w:pPr>
       <w:r>
         <w:t>Low health description</w:t>
@@ -3125,20 +2503,12 @@
     </w:p>
     <w:p>
       <w:pPr>
-        <w:pStyle w:val="ListParagraph"/>
-        <w:numPr>
-          <w:ilvl w:val="3"/>
-          <w:numId w:val="1"/>
-        </w:numPr>
-      </w:pPr>
-    </w:p>
-    <w:p>
-      <w:pPr>
-        <w:pStyle w:val="ListParagraph"/>
-        <w:numPr>
-          <w:ilvl w:val="2"/>
-          <w:numId w:val="1"/>
-        </w:numPr>
+        <w:ind w:left="2160"/>
+      </w:pPr>
+    </w:p>
+    <w:p>
+      <w:pPr>
+        <w:ind w:left="1440"/>
       </w:pPr>
       <w:r>
         <w:t xml:space="preserve">Combat </w:t>
@@ -3154,11 +2524,7 @@
     </w:p>
     <w:p>
       <w:pPr>
-        <w:pStyle w:val="ListParagraph"/>
-        <w:numPr>
-          <w:ilvl w:val="3"/>
-          <w:numId w:val="1"/>
-        </w:numPr>
+        <w:ind w:left="2160"/>
       </w:pPr>
       <w:r>
         <w:t>Options 1</w:t>
@@ -3166,11 +2532,7 @@
     </w:p>
     <w:p>
       <w:pPr>
-        <w:pStyle w:val="ListParagraph"/>
-        <w:numPr>
-          <w:ilvl w:val="4"/>
-          <w:numId w:val="1"/>
-        </w:numPr>
+        <w:ind w:left="2880"/>
       </w:pPr>
       <w:r>
         <w:t xml:space="preserve">There is nothing of value in front of </w:t>
@@ -3183,11 +2545,7 @@
     </w:p>
     <w:p>
       <w:pPr>
-        <w:pStyle w:val="ListParagraph"/>
-        <w:numPr>
-          <w:ilvl w:val="3"/>
-          <w:numId w:val="1"/>
-        </w:numPr>
+        <w:ind w:left="2160"/>
       </w:pPr>
       <w:r>
         <w:t>Option 2</w:t>
@@ -3195,11 +2553,7 @@
     </w:p>
     <w:p>
       <w:pPr>
-        <w:pStyle w:val="ListParagraph"/>
-        <w:numPr>
-          <w:ilvl w:val="4"/>
-          <w:numId w:val="1"/>
-        </w:numPr>
+        <w:ind w:left="2880"/>
       </w:pPr>
       <w:r>
         <w:t xml:space="preserve">The leather is still </w:t>
@@ -3212,11 +2566,7 @@
     </w:p>
     <w:p>
       <w:pPr>
-        <w:pStyle w:val="ListParagraph"/>
-        <w:numPr>
-          <w:ilvl w:val="4"/>
-          <w:numId w:val="1"/>
-        </w:numPr>
+        <w:ind w:left="2880"/>
       </w:pPr>
       <w:r>
         <w:t xml:space="preserve">Will you equip </w:t>
@@ -3229,11 +2579,7 @@
     </w:p>
     <w:p>
       <w:pPr>
-        <w:pStyle w:val="ListParagraph"/>
-        <w:numPr>
-          <w:ilvl w:val="3"/>
-          <w:numId w:val="1"/>
-        </w:numPr>
+        <w:ind w:left="2160"/>
       </w:pPr>
       <w:r>
         <w:t>Option 3</w:t>
@@ -3241,11 +2587,7 @@
     </w:p>
     <w:p>
       <w:pPr>
-        <w:pStyle w:val="ListParagraph"/>
-        <w:numPr>
-          <w:ilvl w:val="1"/>
-          <w:numId w:val="1"/>
-        </w:numPr>
+        <w:ind w:left="720"/>
       </w:pPr>
       <w:r>
         <w:t xml:space="preserve">Poor </w:t>
@@ -3256,11 +2598,7 @@
     </w:p>
     <w:p>
       <w:pPr>
-        <w:pStyle w:val="ListParagraph"/>
-        <w:numPr>
-          <w:ilvl w:val="2"/>
-          <w:numId w:val="1"/>
-        </w:numPr>
+        <w:ind w:left="1440"/>
       </w:pPr>
       <w:r>
         <w:t>Description</w:t>
@@ -3268,14 +2606,16 @@
     </w:p>
     <w:p>
       <w:pPr>
-        <w:pStyle w:val="ListParagraph"/>
-        <w:numPr>
-          <w:ilvl w:val="3"/>
-          <w:numId w:val="1"/>
-        </w:numPr>
-      </w:pPr>
-      <w:r>
-        <w:t xml:space="preserve">A lost infantry soldier is gorging on a </w:t>
+        <w:ind w:left="2160"/>
+      </w:pPr>
+      <w:r>
+        <w:t>A lost</w:t>
+      </w:r>
+      <w:r>
+        <w:t xml:space="preserve"> and malnourished</w:t>
+      </w:r>
+      <w:r>
+        <w:t xml:space="preserve"> infantry soldier is gorging on a </w:t>
       </w:r>
       <w:proofErr w:type="gramStart"/>
       <w:r>
@@ -3285,11 +2625,7 @@
     </w:p>
     <w:p>
       <w:pPr>
-        <w:pStyle w:val="ListParagraph"/>
-        <w:numPr>
-          <w:ilvl w:val="3"/>
-          <w:numId w:val="1"/>
-        </w:numPr>
+        <w:ind w:left="2160"/>
       </w:pPr>
       <w:r>
         <w:t xml:space="preserve">He glances at </w:t>
@@ -3302,11 +2638,7 @@
     </w:p>
     <w:p>
       <w:pPr>
-        <w:pStyle w:val="ListParagraph"/>
-        <w:numPr>
-          <w:ilvl w:val="3"/>
-          <w:numId w:val="1"/>
-        </w:numPr>
+        <w:ind w:left="2160"/>
       </w:pPr>
       <w:proofErr w:type="spellStart"/>
       <w:r>
@@ -3324,11 +2656,7 @@
     </w:p>
     <w:p>
       <w:pPr>
-        <w:pStyle w:val="ListParagraph"/>
-        <w:numPr>
-          <w:ilvl w:val="3"/>
-          <w:numId w:val="1"/>
-        </w:numPr>
+        <w:ind w:left="2160"/>
       </w:pPr>
       <w:r>
         <w:t xml:space="preserve">They brandish leather armor on </w:t>
@@ -3344,11 +2672,7 @@
     </w:p>
     <w:p>
       <w:pPr>
-        <w:pStyle w:val="ListParagraph"/>
-        <w:numPr>
-          <w:ilvl w:val="2"/>
-          <w:numId w:val="1"/>
-        </w:numPr>
+        <w:ind w:left="1440"/>
       </w:pPr>
       <w:r>
         <w:t>Attack</w:t>
@@ -3356,11 +2680,7 @@
     </w:p>
     <w:p>
       <w:pPr>
-        <w:pStyle w:val="ListParagraph"/>
-        <w:numPr>
-          <w:ilvl w:val="3"/>
-          <w:numId w:val="1"/>
-        </w:numPr>
+        <w:ind w:left="2160"/>
       </w:pPr>
       <w:r>
         <w:t>Their sword flashes in your direction</w:t>
@@ -3368,11 +2688,7 @@
     </w:p>
     <w:p>
       <w:pPr>
-        <w:pStyle w:val="ListParagraph"/>
-        <w:numPr>
-          <w:ilvl w:val="2"/>
-          <w:numId w:val="1"/>
-        </w:numPr>
+        <w:ind w:left="1440"/>
       </w:pPr>
       <w:r>
         <w:t>Low health description</w:t>
@@ -3380,20 +2696,12 @@
     </w:p>
     <w:p>
       <w:pPr>
-        <w:pStyle w:val="ListParagraph"/>
-        <w:numPr>
-          <w:ilvl w:val="3"/>
-          <w:numId w:val="1"/>
-        </w:numPr>
-      </w:pPr>
-    </w:p>
-    <w:p>
-      <w:pPr>
-        <w:pStyle w:val="ListParagraph"/>
-        <w:numPr>
-          <w:ilvl w:val="2"/>
-          <w:numId w:val="1"/>
-        </w:numPr>
+        <w:ind w:left="2160"/>
+      </w:pPr>
+    </w:p>
+    <w:p>
+      <w:pPr>
+        <w:ind w:left="1440"/>
       </w:pPr>
       <w:r>
         <w:t xml:space="preserve">Combat </w:t>
@@ -3409,11 +2717,7 @@
     </w:p>
     <w:p>
       <w:pPr>
-        <w:pStyle w:val="ListParagraph"/>
-        <w:numPr>
-          <w:ilvl w:val="3"/>
-          <w:numId w:val="1"/>
-        </w:numPr>
+        <w:ind w:left="2160"/>
       </w:pPr>
       <w:r>
         <w:t>Options 1</w:t>
@@ -3421,11 +2725,7 @@
     </w:p>
     <w:p>
       <w:pPr>
-        <w:pStyle w:val="ListParagraph"/>
-        <w:numPr>
-          <w:ilvl w:val="4"/>
-          <w:numId w:val="1"/>
-        </w:numPr>
+        <w:ind w:left="2880"/>
       </w:pPr>
       <w:r>
         <w:t xml:space="preserve">There is nothing of value in front of </w:t>
@@ -3438,11 +2738,7 @@
     </w:p>
     <w:p>
       <w:pPr>
-        <w:pStyle w:val="ListParagraph"/>
-        <w:numPr>
-          <w:ilvl w:val="3"/>
-          <w:numId w:val="1"/>
-        </w:numPr>
+        <w:ind w:left="2160"/>
       </w:pPr>
       <w:r>
         <w:t>Option 2</w:t>
@@ -3450,11 +2746,7 @@
     </w:p>
     <w:p>
       <w:pPr>
-        <w:pStyle w:val="ListParagraph"/>
-        <w:numPr>
-          <w:ilvl w:val="4"/>
-          <w:numId w:val="1"/>
-        </w:numPr>
+        <w:ind w:left="2880"/>
       </w:pPr>
       <w:r>
         <w:t xml:space="preserve">The leather is still </w:t>
@@ -3467,11 +2759,7 @@
     </w:p>
     <w:p>
       <w:pPr>
-        <w:pStyle w:val="ListParagraph"/>
-        <w:numPr>
-          <w:ilvl w:val="4"/>
-          <w:numId w:val="1"/>
-        </w:numPr>
+        <w:ind w:left="2880"/>
       </w:pPr>
       <w:r>
         <w:t xml:space="preserve">Will you equip </w:t>
@@ -3484,11 +2772,7 @@
     </w:p>
     <w:p>
       <w:pPr>
-        <w:pStyle w:val="ListParagraph"/>
-        <w:numPr>
-          <w:ilvl w:val="3"/>
-          <w:numId w:val="1"/>
-        </w:numPr>
+        <w:ind w:left="2160"/>
       </w:pPr>
       <w:r>
         <w:t>Option 3</w:t>
@@ -3496,11 +2780,7 @@
     </w:p>
     <w:p>
       <w:pPr>
-        <w:pStyle w:val="ListParagraph"/>
-        <w:numPr>
-          <w:ilvl w:val="1"/>
-          <w:numId w:val="1"/>
-        </w:numPr>
+        <w:ind w:left="720"/>
       </w:pPr>
       <w:r>
         <w:t>Archer</w:t>
@@ -3508,11 +2788,7 @@
     </w:p>
     <w:p>
       <w:pPr>
-        <w:pStyle w:val="ListParagraph"/>
-        <w:numPr>
-          <w:ilvl w:val="2"/>
-          <w:numId w:val="1"/>
-        </w:numPr>
+        <w:ind w:left="1440"/>
       </w:pPr>
       <w:r>
         <w:t>Description</w:t>
@@ -3520,11 +2796,7 @@
     </w:p>
     <w:p>
       <w:pPr>
-        <w:pStyle w:val="ListParagraph"/>
-        <w:numPr>
-          <w:ilvl w:val="3"/>
-          <w:numId w:val="1"/>
-        </w:numPr>
+        <w:ind w:left="2160"/>
       </w:pPr>
       <w:r>
         <w:t>A</w:t>
@@ -3540,11 +2812,7 @@
     </w:p>
     <w:p>
       <w:pPr>
-        <w:pStyle w:val="ListParagraph"/>
-        <w:numPr>
-          <w:ilvl w:val="3"/>
-          <w:numId w:val="1"/>
-        </w:numPr>
+        <w:ind w:left="2160"/>
       </w:pPr>
       <w:r>
         <w:t xml:space="preserve">There is an archer on top a </w:t>
@@ -3557,11 +2825,7 @@
     </w:p>
     <w:p>
       <w:pPr>
-        <w:pStyle w:val="ListParagraph"/>
-        <w:numPr>
-          <w:ilvl w:val="3"/>
-          <w:numId w:val="1"/>
-        </w:numPr>
+        <w:ind w:left="2160"/>
       </w:pPr>
       <w:proofErr w:type="spellStart"/>
       <w:r>
@@ -3574,11 +2838,7 @@
     </w:p>
     <w:p>
       <w:pPr>
-        <w:pStyle w:val="ListParagraph"/>
-        <w:numPr>
-          <w:ilvl w:val="3"/>
-          <w:numId w:val="1"/>
-        </w:numPr>
+        <w:ind w:left="2160"/>
       </w:pPr>
       <w:r>
         <w:t xml:space="preserve">They are nimble but </w:t>
@@ -3591,11 +2851,7 @@
     </w:p>
     <w:p>
       <w:pPr>
-        <w:pStyle w:val="ListParagraph"/>
-        <w:numPr>
-          <w:ilvl w:val="2"/>
-          <w:numId w:val="1"/>
-        </w:numPr>
+        <w:ind w:left="1440"/>
       </w:pPr>
       <w:r>
         <w:t>Attack</w:t>
@@ -3603,11 +2859,7 @@
     </w:p>
     <w:p>
       <w:pPr>
-        <w:pStyle w:val="ListParagraph"/>
-        <w:numPr>
-          <w:ilvl w:val="3"/>
-          <w:numId w:val="1"/>
-        </w:numPr>
+        <w:ind w:left="2160"/>
       </w:pPr>
       <w:r>
         <w:t>Another arrow flies at you</w:t>
@@ -3615,11 +2867,7 @@
     </w:p>
     <w:p>
       <w:pPr>
-        <w:pStyle w:val="ListParagraph"/>
-        <w:numPr>
-          <w:ilvl w:val="2"/>
-          <w:numId w:val="1"/>
-        </w:numPr>
+        <w:ind w:left="1440"/>
       </w:pPr>
       <w:r>
         <w:t>Low health description</w:t>
@@ -3627,20 +2875,12 @@
     </w:p>
     <w:p>
       <w:pPr>
-        <w:pStyle w:val="ListParagraph"/>
-        <w:numPr>
-          <w:ilvl w:val="3"/>
-          <w:numId w:val="1"/>
-        </w:numPr>
-      </w:pPr>
-    </w:p>
-    <w:p>
-      <w:pPr>
-        <w:pStyle w:val="ListParagraph"/>
-        <w:numPr>
-          <w:ilvl w:val="2"/>
-          <w:numId w:val="1"/>
-        </w:numPr>
+        <w:ind w:left="2160"/>
+      </w:pPr>
+    </w:p>
+    <w:p>
+      <w:pPr>
+        <w:ind w:left="1440"/>
       </w:pPr>
       <w:r>
         <w:t xml:space="preserve">Combat </w:t>
@@ -3656,11 +2896,7 @@
     </w:p>
     <w:p>
       <w:pPr>
-        <w:pStyle w:val="ListParagraph"/>
-        <w:numPr>
-          <w:ilvl w:val="3"/>
-          <w:numId w:val="1"/>
-        </w:numPr>
+        <w:ind w:left="2160"/>
       </w:pPr>
       <w:r>
         <w:t>Options 1</w:t>
@@ -3668,11 +2904,7 @@
     </w:p>
     <w:p>
       <w:pPr>
-        <w:pStyle w:val="ListParagraph"/>
-        <w:numPr>
-          <w:ilvl w:val="4"/>
-          <w:numId w:val="1"/>
-        </w:numPr>
+        <w:ind w:left="2880"/>
       </w:pPr>
       <w:r>
         <w:t xml:space="preserve">There is nothing of value in front of </w:t>
@@ -3685,11 +2917,7 @@
     </w:p>
     <w:p>
       <w:pPr>
-        <w:pStyle w:val="ListParagraph"/>
-        <w:numPr>
-          <w:ilvl w:val="1"/>
-          <w:numId w:val="1"/>
-        </w:numPr>
+        <w:ind w:left="720"/>
       </w:pPr>
       <w:r>
         <w:t>Old mercenary</w:t>
@@ -3697,11 +2925,7 @@
     </w:p>
     <w:p>
       <w:pPr>
-        <w:pStyle w:val="ListParagraph"/>
-        <w:numPr>
-          <w:ilvl w:val="2"/>
-          <w:numId w:val="1"/>
-        </w:numPr>
+        <w:ind w:left="1440"/>
       </w:pPr>
       <w:r>
         <w:t>D</w:t>
@@ -3712,11 +2936,7 @@
     </w:p>
     <w:p>
       <w:pPr>
-        <w:pStyle w:val="ListParagraph"/>
-        <w:numPr>
-          <w:ilvl w:val="3"/>
-          <w:numId w:val="1"/>
-        </w:numPr>
+        <w:ind w:left="2160"/>
       </w:pPr>
       <w:r>
         <w:t xml:space="preserve">An </w:t>
@@ -3732,11 +2952,7 @@
     </w:p>
     <w:p>
       <w:pPr>
-        <w:pStyle w:val="ListParagraph"/>
-        <w:numPr>
-          <w:ilvl w:val="3"/>
-          <w:numId w:val="1"/>
-        </w:numPr>
+        <w:ind w:left="2160"/>
       </w:pPr>
       <w:r>
         <w:t xml:space="preserve">They </w:t>
@@ -3758,11 +2974,7 @@
     </w:p>
     <w:p>
       <w:pPr>
-        <w:pStyle w:val="ListParagraph"/>
-        <w:numPr>
-          <w:ilvl w:val="3"/>
-          <w:numId w:val="1"/>
-        </w:numPr>
+        <w:ind w:left="2160"/>
       </w:pPr>
       <w:proofErr w:type="spellStart"/>
       <w:r>
@@ -3780,11 +2992,7 @@
     </w:p>
     <w:p>
       <w:pPr>
-        <w:pStyle w:val="ListParagraph"/>
-        <w:numPr>
-          <w:ilvl w:val="3"/>
-          <w:numId w:val="1"/>
-        </w:numPr>
+        <w:ind w:left="2160"/>
       </w:pPr>
       <w:r>
         <w:t xml:space="preserve">Their skills </w:t>
@@ -3800,11 +3008,7 @@
     </w:p>
     <w:p>
       <w:pPr>
-        <w:pStyle w:val="ListParagraph"/>
-        <w:numPr>
-          <w:ilvl w:val="2"/>
-          <w:numId w:val="1"/>
-        </w:numPr>
+        <w:ind w:left="1440"/>
       </w:pPr>
       <w:r>
         <w:t>Attack</w:t>
@@ -3812,11 +3016,7 @@
     </w:p>
     <w:p>
       <w:pPr>
-        <w:pStyle w:val="ListParagraph"/>
-        <w:numPr>
-          <w:ilvl w:val="3"/>
-          <w:numId w:val="1"/>
-        </w:numPr>
+        <w:ind w:left="2160"/>
       </w:pPr>
       <w:r>
         <w:t>Th</w:t>
@@ -3835,11 +3035,7 @@
     </w:p>
     <w:p>
       <w:pPr>
-        <w:pStyle w:val="ListParagraph"/>
-        <w:numPr>
-          <w:ilvl w:val="2"/>
-          <w:numId w:val="1"/>
-        </w:numPr>
+        <w:ind w:left="1440"/>
       </w:pPr>
       <w:r>
         <w:t>Low health description</w:t>
@@ -3847,11 +3043,7 @@
     </w:p>
     <w:p>
       <w:pPr>
-        <w:pStyle w:val="ListParagraph"/>
-        <w:numPr>
-          <w:ilvl w:val="3"/>
-          <w:numId w:val="1"/>
-        </w:numPr>
+        <w:ind w:left="2160"/>
       </w:pPr>
       <w:r>
         <w:t xml:space="preserve">They go into a </w:t>
@@ -3864,11 +3056,7 @@
     </w:p>
     <w:p>
       <w:pPr>
-        <w:pStyle w:val="ListParagraph"/>
-        <w:numPr>
-          <w:ilvl w:val="3"/>
-          <w:numId w:val="1"/>
-        </w:numPr>
+        <w:ind w:left="2160"/>
       </w:pPr>
       <w:r>
         <w:t xml:space="preserve">They seem </w:t>
@@ -3881,11 +3069,7 @@
     </w:p>
     <w:p>
       <w:pPr>
-        <w:pStyle w:val="ListParagraph"/>
-        <w:numPr>
-          <w:ilvl w:val="2"/>
-          <w:numId w:val="1"/>
-        </w:numPr>
+        <w:ind w:left="1440"/>
       </w:pPr>
       <w:r>
         <w:t xml:space="preserve">Combat </w:t>
@@ -3901,11 +3085,7 @@
     </w:p>
     <w:p>
       <w:pPr>
-        <w:pStyle w:val="ListParagraph"/>
-        <w:numPr>
-          <w:ilvl w:val="3"/>
-          <w:numId w:val="1"/>
-        </w:numPr>
+        <w:ind w:left="2160"/>
       </w:pPr>
       <w:r>
         <w:t>Options 1</w:t>
@@ -3913,11 +3093,7 @@
     </w:p>
     <w:p>
       <w:pPr>
-        <w:pStyle w:val="ListParagraph"/>
-        <w:numPr>
-          <w:ilvl w:val="4"/>
-          <w:numId w:val="1"/>
-        </w:numPr>
+        <w:ind w:left="2880"/>
       </w:pPr>
       <w:r>
         <w:t xml:space="preserve">Their blade isn’t very </w:t>
@@ -3930,11 +3106,7 @@
     </w:p>
     <w:p>
       <w:pPr>
-        <w:pStyle w:val="ListParagraph"/>
-        <w:numPr>
-          <w:ilvl w:val="4"/>
-          <w:numId w:val="1"/>
-        </w:numPr>
+        <w:ind w:left="2880"/>
       </w:pPr>
       <w:r>
         <w:t xml:space="preserve">Will you take </w:t>
@@ -3947,11 +3119,7 @@
     </w:p>
     <w:p>
       <w:pPr>
-        <w:pStyle w:val="ListParagraph"/>
-        <w:numPr>
-          <w:ilvl w:val="1"/>
-          <w:numId w:val="1"/>
-        </w:numPr>
+        <w:ind w:left="720"/>
       </w:pPr>
       <w:r>
         <w:t>Young</w:t>
@@ -3962,11 +3130,7 @@
     </w:p>
     <w:p>
       <w:pPr>
-        <w:pStyle w:val="ListParagraph"/>
-        <w:numPr>
-          <w:ilvl w:val="2"/>
-          <w:numId w:val="1"/>
-        </w:numPr>
+        <w:ind w:left="1440"/>
       </w:pPr>
       <w:r>
         <w:t>Description</w:t>
@@ -3974,11 +3138,7 @@
     </w:p>
     <w:p>
       <w:pPr>
-        <w:pStyle w:val="ListParagraph"/>
-        <w:numPr>
-          <w:ilvl w:val="3"/>
-          <w:numId w:val="1"/>
-        </w:numPr>
+        <w:ind w:left="2160"/>
       </w:pPr>
       <w:r>
         <w:t>A</w:t>
@@ -3997,11 +3157,7 @@
     </w:p>
     <w:p>
       <w:pPr>
-        <w:pStyle w:val="ListParagraph"/>
-        <w:numPr>
-          <w:ilvl w:val="3"/>
-          <w:numId w:val="1"/>
-        </w:numPr>
+        <w:ind w:left="2160"/>
       </w:pPr>
       <w:r>
         <w:t xml:space="preserve">They </w:t>
@@ -4023,11 +3179,7 @@
     </w:p>
     <w:p>
       <w:pPr>
-        <w:pStyle w:val="ListParagraph"/>
-        <w:numPr>
-          <w:ilvl w:val="3"/>
-          <w:numId w:val="1"/>
-        </w:numPr>
+        <w:ind w:left="2160"/>
       </w:pPr>
       <w:proofErr w:type="spellStart"/>
       <w:r>
@@ -4045,11 +3197,7 @@
     </w:p>
     <w:p>
       <w:pPr>
-        <w:pStyle w:val="ListParagraph"/>
-        <w:numPr>
-          <w:ilvl w:val="3"/>
-          <w:numId w:val="1"/>
-        </w:numPr>
+        <w:ind w:left="2160"/>
       </w:pPr>
       <w:r>
         <w:t>Their</w:t>
@@ -4071,11 +3219,20 @@
     </w:p>
     <w:p>
       <w:pPr>
-        <w:pStyle w:val="ListParagraph"/>
-        <w:numPr>
-          <w:ilvl w:val="2"/>
-          <w:numId w:val="1"/>
-        </w:numPr>
+        <w:ind w:left="2160"/>
+      </w:pPr>
+      <w:r>
+        <w:t xml:space="preserve">Yet their overconfidence left their head </w:t>
+      </w:r>
+      <w:proofErr w:type="gramStart"/>
+      <w:r>
+        <w:t>open</w:t>
+      </w:r>
+      <w:proofErr w:type="gramEnd"/>
+    </w:p>
+    <w:p>
+      <w:pPr>
+        <w:ind w:left="1440"/>
       </w:pPr>
       <w:r>
         <w:t>Attack</w:t>
@@ -4083,11 +3240,7 @@
     </w:p>
     <w:p>
       <w:pPr>
-        <w:pStyle w:val="ListParagraph"/>
-        <w:numPr>
-          <w:ilvl w:val="3"/>
-          <w:numId w:val="1"/>
-        </w:numPr>
+        <w:ind w:left="2160"/>
       </w:pPr>
       <w:r>
         <w:t>Th</w:t>
@@ -4109,11 +3262,7 @@
     </w:p>
     <w:p>
       <w:pPr>
-        <w:pStyle w:val="ListParagraph"/>
-        <w:numPr>
-          <w:ilvl w:val="2"/>
-          <w:numId w:val="1"/>
-        </w:numPr>
+        <w:ind w:left="1440"/>
       </w:pPr>
       <w:r>
         <w:t>Low health description</w:t>
@@ -4121,20 +3270,12 @@
     </w:p>
     <w:p>
       <w:pPr>
-        <w:pStyle w:val="ListParagraph"/>
-        <w:numPr>
-          <w:ilvl w:val="3"/>
-          <w:numId w:val="1"/>
-        </w:numPr>
-      </w:pPr>
-    </w:p>
-    <w:p>
-      <w:pPr>
-        <w:pStyle w:val="ListParagraph"/>
-        <w:numPr>
-          <w:ilvl w:val="2"/>
-          <w:numId w:val="1"/>
-        </w:numPr>
+        <w:ind w:left="2160"/>
+      </w:pPr>
+    </w:p>
+    <w:p>
+      <w:pPr>
+        <w:ind w:left="1440"/>
       </w:pPr>
       <w:r>
         <w:t xml:space="preserve">Combat </w:t>
@@ -4150,11 +3291,7 @@
     </w:p>
     <w:p>
       <w:pPr>
-        <w:pStyle w:val="ListParagraph"/>
-        <w:numPr>
-          <w:ilvl w:val="3"/>
-          <w:numId w:val="1"/>
-        </w:numPr>
+        <w:ind w:left="2160"/>
       </w:pPr>
       <w:r>
         <w:t>Options 1</w:t>
@@ -4162,11 +3299,7 @@
     </w:p>
     <w:p>
       <w:pPr>
-        <w:pStyle w:val="ListParagraph"/>
-        <w:numPr>
-          <w:ilvl w:val="4"/>
-          <w:numId w:val="1"/>
-        </w:numPr>
+        <w:ind w:left="2880"/>
       </w:pPr>
       <w:r>
         <w:t xml:space="preserve">Their blade isn’t very </w:t>
@@ -4179,11 +3312,7 @@
     </w:p>
     <w:p>
       <w:pPr>
-        <w:pStyle w:val="ListParagraph"/>
-        <w:numPr>
-          <w:ilvl w:val="4"/>
-          <w:numId w:val="1"/>
-        </w:numPr>
+        <w:ind w:left="2880"/>
       </w:pPr>
       <w:r>
         <w:t xml:space="preserve">Will you take </w:t>
@@ -4196,11 +3325,7 @@
     </w:p>
     <w:p>
       <w:pPr>
-        <w:pStyle w:val="ListParagraph"/>
-        <w:numPr>
-          <w:ilvl w:val="3"/>
-          <w:numId w:val="1"/>
-        </w:numPr>
+        <w:ind w:left="2160"/>
       </w:pPr>
       <w:r>
         <w:t>Options 2</w:t>
@@ -4208,11 +3333,7 @@
     </w:p>
     <w:p>
       <w:pPr>
-        <w:pStyle w:val="ListParagraph"/>
-        <w:numPr>
-          <w:ilvl w:val="4"/>
-          <w:numId w:val="1"/>
-        </w:numPr>
+        <w:ind w:left="2880"/>
       </w:pPr>
       <w:r>
         <w:t xml:space="preserve">Their armor is </w:t>
@@ -4225,14 +3346,10 @@
     </w:p>
     <w:p>
       <w:pPr>
-        <w:pStyle w:val="ListParagraph"/>
-        <w:numPr>
-          <w:ilvl w:val="4"/>
-          <w:numId w:val="1"/>
-        </w:numPr>
-      </w:pPr>
-      <w:r>
-        <w:t xml:space="preserve">Will you take </w:t>
+        <w:ind w:left="2880"/>
+      </w:pPr>
+      <w:r>
+        <w:t xml:space="preserve">You honor their death and take </w:t>
       </w:r>
       <w:proofErr w:type="gramStart"/>
       <w:r>
@@ -4242,11 +3359,7 @@
     </w:p>
     <w:p>
       <w:pPr>
-        <w:pStyle w:val="ListParagraph"/>
-        <w:numPr>
-          <w:ilvl w:val="1"/>
-          <w:numId w:val="1"/>
-        </w:numPr>
+        <w:ind w:left="720"/>
       </w:pPr>
       <w:r>
         <w:t>Brute</w:t>
@@ -4254,11 +3367,7 @@
     </w:p>
     <w:p>
       <w:pPr>
-        <w:pStyle w:val="ListParagraph"/>
-        <w:numPr>
-          <w:ilvl w:val="2"/>
-          <w:numId w:val="1"/>
-        </w:numPr>
+        <w:ind w:left="1440"/>
       </w:pPr>
       <w:r>
         <w:t>Description</w:t>
@@ -4266,11 +3375,7 @@
     </w:p>
     <w:p>
       <w:pPr>
-        <w:pStyle w:val="ListParagraph"/>
-        <w:numPr>
-          <w:ilvl w:val="3"/>
-          <w:numId w:val="1"/>
-        </w:numPr>
+        <w:ind w:left="2160"/>
       </w:pPr>
       <w:r>
         <w:t xml:space="preserve">A </w:t>
@@ -4286,11 +3391,20 @@
     </w:p>
     <w:p>
       <w:pPr>
-        <w:pStyle w:val="ListParagraph"/>
-        <w:numPr>
-          <w:ilvl w:val="2"/>
-          <w:numId w:val="1"/>
-        </w:numPr>
+        <w:ind w:left="2160"/>
+      </w:pPr>
+      <w:r>
+        <w:t xml:space="preserve">They have no </w:t>
+      </w:r>
+      <w:proofErr w:type="gramStart"/>
+      <w:r>
+        <w:t>armor</w:t>
+      </w:r>
+      <w:proofErr w:type="gramEnd"/>
+    </w:p>
+    <w:p>
+      <w:pPr>
+        <w:ind w:left="1440"/>
       </w:pPr>
       <w:r>
         <w:t>Attack</w:t>
@@ -4298,11 +3412,7 @@
     </w:p>
     <w:p>
       <w:pPr>
-        <w:pStyle w:val="ListParagraph"/>
-        <w:numPr>
-          <w:ilvl w:val="3"/>
-          <w:numId w:val="1"/>
-        </w:numPr>
+        <w:ind w:left="2160"/>
       </w:pPr>
       <w:r>
         <w:t xml:space="preserve">Thay take a step and swings </w:t>
@@ -4315,11 +3425,7 @@
     </w:p>
     <w:p>
       <w:pPr>
-        <w:pStyle w:val="ListParagraph"/>
-        <w:numPr>
-          <w:ilvl w:val="2"/>
-          <w:numId w:val="1"/>
-        </w:numPr>
+        <w:ind w:left="1440"/>
       </w:pPr>
       <w:r>
         <w:t>Low health description</w:t>
@@ -4327,20 +3433,12 @@
     </w:p>
     <w:p>
       <w:pPr>
-        <w:pStyle w:val="ListParagraph"/>
-        <w:numPr>
-          <w:ilvl w:val="3"/>
-          <w:numId w:val="1"/>
-        </w:numPr>
-      </w:pPr>
-    </w:p>
-    <w:p>
-      <w:pPr>
-        <w:pStyle w:val="ListParagraph"/>
-        <w:numPr>
-          <w:ilvl w:val="2"/>
-          <w:numId w:val="1"/>
-        </w:numPr>
+        <w:ind w:left="2160"/>
+      </w:pPr>
+    </w:p>
+    <w:p>
+      <w:pPr>
+        <w:ind w:left="1440"/>
       </w:pPr>
       <w:r>
         <w:t xml:space="preserve">Combat </w:t>
@@ -4356,11 +3454,7 @@
     </w:p>
     <w:p>
       <w:pPr>
-        <w:pStyle w:val="ListParagraph"/>
-        <w:numPr>
-          <w:ilvl w:val="3"/>
-          <w:numId w:val="1"/>
-        </w:numPr>
+        <w:ind w:left="2160"/>
       </w:pPr>
       <w:r>
         <w:t>Options 1</w:t>
@@ -4368,11 +3462,7 @@
     </w:p>
     <w:p>
       <w:pPr>
-        <w:pStyle w:val="ListParagraph"/>
-        <w:numPr>
-          <w:ilvl w:val="4"/>
-          <w:numId w:val="1"/>
-        </w:numPr>
+        <w:ind w:left="2880"/>
       </w:pPr>
       <w:r>
         <w:t>The</w:t>
@@ -4388,49 +3478,34 @@
     </w:p>
     <w:p>
       <w:pPr>
-        <w:pStyle w:val="ListParagraph"/>
-        <w:numPr>
-          <w:ilvl w:val="3"/>
-          <w:numId w:val="1"/>
-        </w:numPr>
-      </w:pPr>
-      <w:r>
-        <w:t>Options 2</w:t>
-      </w:r>
-    </w:p>
-    <w:p>
-      <w:pPr>
-        <w:pStyle w:val="ListParagraph"/>
-        <w:numPr>
-          <w:ilvl w:val="4"/>
-          <w:numId w:val="1"/>
-        </w:numPr>
-      </w:pPr>
-      <w:r>
-        <w:t xml:space="preserve">Their armor is </w:t>
-      </w:r>
-      <w:proofErr w:type="gramStart"/>
-      <w:r>
-        <w:t>good</w:t>
-      </w:r>
-      <w:proofErr w:type="gramEnd"/>
-    </w:p>
-    <w:p>
-      <w:pPr>
-        <w:pStyle w:val="ListParagraph"/>
-        <w:numPr>
-          <w:ilvl w:val="4"/>
-          <w:numId w:val="1"/>
-        </w:numPr>
-      </w:pPr>
-      <w:r>
-        <w:t xml:space="preserve">Will you take </w:t>
+        <w:ind w:left="2880"/>
+      </w:pPr>
+      <w:r>
+        <w:t xml:space="preserve">But they had a sharp sword as </w:t>
+      </w:r>
+      <w:proofErr w:type="gramStart"/>
+      <w:r>
+        <w:t>backup</w:t>
+      </w:r>
+      <w:proofErr w:type="gramEnd"/>
+    </w:p>
+    <w:p>
+      <w:pPr>
+        <w:ind w:left="2880"/>
+      </w:pPr>
+      <w:r>
+        <w:t xml:space="preserve">You honor their death and take </w:t>
       </w:r>
       <w:proofErr w:type="gramStart"/>
       <w:r>
         <w:t>it</w:t>
       </w:r>
       <w:proofErr w:type="gramEnd"/>
+    </w:p>
+    <w:p>
+      <w:pPr>
+        <w:ind w:left="2880"/>
+      </w:pPr>
     </w:p>
     <w:p>
       <w:pPr>
@@ -4471,23 +3546,23 @@
       <w:pPr>
         <w:pStyle w:val="ListParagraph"/>
         <w:numPr>
+          <w:ilvl w:val="0"/>
+          <w:numId w:val="1"/>
+        </w:numPr>
+      </w:pPr>
+      <w:r>
+        <w:t>Enemy dodges attack</w:t>
+      </w:r>
+    </w:p>
+    <w:p>
+      <w:pPr>
+        <w:pStyle w:val="ListParagraph"/>
+        <w:numPr>
           <w:ilvl w:val="1"/>
           <w:numId w:val="1"/>
         </w:numPr>
       </w:pPr>
       <w:r>
-        <w:t>Enemy dodges attack</w:t>
-      </w:r>
-    </w:p>
-    <w:p>
-      <w:pPr>
-        <w:pStyle w:val="ListParagraph"/>
-        <w:numPr>
-          <w:ilvl w:val="2"/>
-          <w:numId w:val="1"/>
-        </w:numPr>
-      </w:pPr>
-      <w:r>
         <w:t xml:space="preserve">They are too quick on their </w:t>
       </w:r>
       <w:proofErr w:type="gramStart"/>
@@ -4500,7 +3575,7 @@
       <w:pPr>
         <w:pStyle w:val="ListParagraph"/>
         <w:numPr>
-          <w:ilvl w:val="2"/>
+          <w:ilvl w:val="1"/>
           <w:numId w:val="1"/>
         </w:numPr>
       </w:pPr>
@@ -4517,22 +3592,22 @@
       <w:pPr>
         <w:pStyle w:val="ListParagraph"/>
         <w:numPr>
+          <w:ilvl w:val="0"/>
+          <w:numId w:val="1"/>
+        </w:numPr>
+      </w:pPr>
+      <w:r>
+        <w:t>Player dodges</w:t>
+      </w:r>
+    </w:p>
+    <w:p>
+      <w:pPr>
+        <w:pStyle w:val="ListParagraph"/>
+        <w:numPr>
           <w:ilvl w:val="1"/>
           <w:numId w:val="1"/>
         </w:numPr>
       </w:pPr>
-      <w:r>
-        <w:t>Player dodges</w:t>
-      </w:r>
-    </w:p>
-    <w:p>
-      <w:pPr>
-        <w:pStyle w:val="ListParagraph"/>
-        <w:numPr>
-          <w:ilvl w:val="2"/>
-          <w:numId w:val="1"/>
-        </w:numPr>
-      </w:pPr>
       <w:proofErr w:type="spellStart"/>
       <w:r>
         <w:t>Vioarr</w:t>
@@ -4551,7 +3626,7 @@
       <w:pPr>
         <w:pStyle w:val="ListParagraph"/>
         <w:numPr>
-          <w:ilvl w:val="2"/>
+          <w:ilvl w:val="1"/>
           <w:numId w:val="1"/>
         </w:numPr>
       </w:pPr>
@@ -4568,11 +3643,88 @@
       <w:pPr>
         <w:pStyle w:val="ListParagraph"/>
         <w:numPr>
+          <w:ilvl w:val="0"/>
+          <w:numId w:val="1"/>
+        </w:numPr>
+      </w:pPr>
+      <w:r>
+        <w:t xml:space="preserve">Player </w:t>
+      </w:r>
+      <w:proofErr w:type="gramStart"/>
+      <w:r>
+        <w:t>lose</w:t>
+      </w:r>
+      <w:proofErr w:type="gramEnd"/>
+      <w:r>
+        <w:t xml:space="preserve"> combat</w:t>
+      </w:r>
+    </w:p>
+    <w:p>
+      <w:pPr>
+        <w:pStyle w:val="ListParagraph"/>
+        <w:numPr>
           <w:ilvl w:val="1"/>
           <w:numId w:val="1"/>
         </w:numPr>
       </w:pPr>
       <w:r>
+        <w:t>Embarrassing</w:t>
+      </w:r>
+    </w:p>
+    <w:p>
+      <w:pPr>
+        <w:pStyle w:val="ListParagraph"/>
+        <w:numPr>
+          <w:ilvl w:val="1"/>
+          <w:numId w:val="1"/>
+        </w:numPr>
+      </w:pPr>
+      <w:r>
+        <w:t xml:space="preserve">Fortunately, </w:t>
+      </w:r>
+      <w:proofErr w:type="spellStart"/>
+      <w:r>
+        <w:t>Vioarr</w:t>
+      </w:r>
+      <w:proofErr w:type="spellEnd"/>
+      <w:r>
+        <w:t xml:space="preserve"> is </w:t>
+      </w:r>
+      <w:proofErr w:type="gramStart"/>
+      <w:r>
+        <w:t>clement</w:t>
+      </w:r>
+      <w:proofErr w:type="gramEnd"/>
+    </w:p>
+    <w:p>
+      <w:pPr>
+        <w:pStyle w:val="ListParagraph"/>
+        <w:numPr>
+          <w:ilvl w:val="1"/>
+          <w:numId w:val="1"/>
+        </w:numPr>
+      </w:pPr>
+      <w:r>
+        <w:t xml:space="preserve">Only a small offering will be </w:t>
+      </w:r>
+      <w:proofErr w:type="gramStart"/>
+      <w:r>
+        <w:t>necessary</w:t>
+      </w:r>
+      <w:proofErr w:type="gramEnd"/>
+      <w:r>
+        <w:t xml:space="preserve"> </w:t>
+      </w:r>
+    </w:p>
+    <w:p>
+      <w:pPr>
+        <w:pStyle w:val="ListParagraph"/>
+        <w:numPr>
+          <w:ilvl w:val="0"/>
+          <w:numId w:val="1"/>
+        </w:numPr>
+      </w:pPr>
+      <w:r>
         <w:t>Enemy dies</w:t>
       </w:r>
     </w:p>
@@ -4580,7 +3732,7 @@
       <w:pPr>
         <w:pStyle w:val="ListParagraph"/>
         <w:numPr>
-          <w:ilvl w:val="2"/>
+          <w:ilvl w:val="1"/>
           <w:numId w:val="1"/>
         </w:numPr>
       </w:pPr>
@@ -4597,28 +3749,28 @@
       <w:pPr>
         <w:pStyle w:val="ListParagraph"/>
         <w:numPr>
+          <w:ilvl w:val="0"/>
+          <w:numId w:val="1"/>
+        </w:numPr>
+      </w:pPr>
+      <w:r>
+        <w:t xml:space="preserve">Enemy </w:t>
+      </w:r>
+      <w:proofErr w:type="gramStart"/>
+      <w:r>
+        <w:t>spared</w:t>
+      </w:r>
+      <w:proofErr w:type="gramEnd"/>
+    </w:p>
+    <w:p>
+      <w:pPr>
+        <w:pStyle w:val="ListParagraph"/>
+        <w:numPr>
           <w:ilvl w:val="1"/>
           <w:numId w:val="1"/>
         </w:numPr>
       </w:pPr>
       <w:r>
-        <w:t xml:space="preserve">Enemy </w:t>
-      </w:r>
-      <w:proofErr w:type="gramStart"/>
-      <w:r>
-        <w:t>spared</w:t>
-      </w:r>
-      <w:proofErr w:type="gramEnd"/>
-    </w:p>
-    <w:p>
-      <w:pPr>
-        <w:pStyle w:val="ListParagraph"/>
-        <w:numPr>
-          <w:ilvl w:val="2"/>
-          <w:numId w:val="1"/>
-        </w:numPr>
-      </w:pPr>
-      <w:r>
         <w:t xml:space="preserve">You have spared their </w:t>
       </w:r>
       <w:proofErr w:type="gramStart"/>
@@ -4631,7 +3783,7 @@
       <w:pPr>
         <w:pStyle w:val="ListParagraph"/>
         <w:numPr>
-          <w:ilvl w:val="2"/>
+          <w:ilvl w:val="1"/>
           <w:numId w:val="1"/>
         </w:numPr>
       </w:pPr>
@@ -4656,28 +3808,28 @@
       <w:pPr>
         <w:pStyle w:val="ListParagraph"/>
         <w:numPr>
+          <w:ilvl w:val="0"/>
+          <w:numId w:val="1"/>
+        </w:numPr>
+      </w:pPr>
+      <w:r>
+        <w:t xml:space="preserve">Enemy Spared </w:t>
+      </w:r>
+      <w:proofErr w:type="gramStart"/>
+      <w:r>
+        <w:t>failed</w:t>
+      </w:r>
+      <w:proofErr w:type="gramEnd"/>
+    </w:p>
+    <w:p>
+      <w:pPr>
+        <w:pStyle w:val="ListParagraph"/>
+        <w:numPr>
           <w:ilvl w:val="1"/>
           <w:numId w:val="1"/>
         </w:numPr>
       </w:pPr>
       <w:r>
-        <w:t xml:space="preserve">Enemy Spared </w:t>
-      </w:r>
-      <w:proofErr w:type="gramStart"/>
-      <w:r>
-        <w:t>failed</w:t>
-      </w:r>
-      <w:proofErr w:type="gramEnd"/>
-    </w:p>
-    <w:p>
-      <w:pPr>
-        <w:pStyle w:val="ListParagraph"/>
-        <w:numPr>
-          <w:ilvl w:val="2"/>
-          <w:numId w:val="1"/>
-        </w:numPr>
-      </w:pPr>
-      <w:r>
         <w:t xml:space="preserve">The enemy is still willing to </w:t>
       </w:r>
       <w:proofErr w:type="gramStart"/>
@@ -4690,7 +3842,7 @@
       <w:pPr>
         <w:pStyle w:val="ListParagraph"/>
         <w:numPr>
-          <w:ilvl w:val="2"/>
+          <w:ilvl w:val="1"/>
           <w:numId w:val="1"/>
         </w:numPr>
       </w:pPr>
@@ -4709,7 +3861,7 @@
       <w:pPr>
         <w:pStyle w:val="ListParagraph"/>
         <w:numPr>
-          <w:ilvl w:val="2"/>
+          <w:ilvl w:val="1"/>
           <w:numId w:val="1"/>
         </w:numPr>
       </w:pPr>
@@ -4728,12 +3880,29 @@
       <w:pPr>
         <w:pStyle w:val="ListParagraph"/>
         <w:numPr>
+          <w:ilvl w:val="0"/>
+          <w:numId w:val="1"/>
+        </w:numPr>
+      </w:pPr>
+      <w:r>
+        <w:t xml:space="preserve">Enemy legs </w:t>
+      </w:r>
+      <w:proofErr w:type="gramStart"/>
+      <w:r>
+        <w:t>broken</w:t>
+      </w:r>
+      <w:proofErr w:type="gramEnd"/>
+    </w:p>
+    <w:p>
+      <w:pPr>
+        <w:pStyle w:val="ListParagraph"/>
+        <w:numPr>
           <w:ilvl w:val="1"/>
           <w:numId w:val="1"/>
         </w:numPr>
       </w:pPr>
       <w:r>
-        <w:t xml:space="preserve">Enemy legs </w:t>
+        <w:t xml:space="preserve">Their legs are </w:t>
       </w:r>
       <w:proofErr w:type="gramStart"/>
       <w:r>
@@ -4745,12 +3914,29 @@
       <w:pPr>
         <w:pStyle w:val="ListParagraph"/>
         <w:numPr>
-          <w:ilvl w:val="2"/>
-          <w:numId w:val="1"/>
-        </w:numPr>
-      </w:pPr>
-      <w:r>
-        <w:t xml:space="preserve">Their legs are </w:t>
+          <w:ilvl w:val="1"/>
+          <w:numId w:val="1"/>
+        </w:numPr>
+      </w:pPr>
+      <w:r>
+        <w:t xml:space="preserve">It is harder for them to evade </w:t>
+      </w:r>
+      <w:proofErr w:type="gramStart"/>
+      <w:r>
+        <w:t>you</w:t>
+      </w:r>
+      <w:proofErr w:type="gramEnd"/>
+    </w:p>
+    <w:p>
+      <w:pPr>
+        <w:pStyle w:val="ListParagraph"/>
+        <w:numPr>
+          <w:ilvl w:val="0"/>
+          <w:numId w:val="1"/>
+        </w:numPr>
+      </w:pPr>
+      <w:r>
+        <w:t xml:space="preserve">Enemy arms </w:t>
       </w:r>
       <w:proofErr w:type="gramStart"/>
       <w:r>
@@ -4762,29 +3948,12 @@
       <w:pPr>
         <w:pStyle w:val="ListParagraph"/>
         <w:numPr>
-          <w:ilvl w:val="2"/>
-          <w:numId w:val="1"/>
-        </w:numPr>
-      </w:pPr>
-      <w:r>
-        <w:t xml:space="preserve">It is harder for them to evade </w:t>
-      </w:r>
-      <w:proofErr w:type="gramStart"/>
-      <w:r>
-        <w:t>you</w:t>
-      </w:r>
-      <w:proofErr w:type="gramEnd"/>
-    </w:p>
-    <w:p>
-      <w:pPr>
-        <w:pStyle w:val="ListParagraph"/>
-        <w:numPr>
           <w:ilvl w:val="1"/>
           <w:numId w:val="1"/>
         </w:numPr>
       </w:pPr>
       <w:r>
-        <w:t xml:space="preserve">Enemy arms </w:t>
+        <w:t xml:space="preserve">Their arms are </w:t>
       </w:r>
       <w:proofErr w:type="gramStart"/>
       <w:r>
@@ -4796,24 +3965,7 @@
       <w:pPr>
         <w:pStyle w:val="ListParagraph"/>
         <w:numPr>
-          <w:ilvl w:val="2"/>
-          <w:numId w:val="1"/>
-        </w:numPr>
-      </w:pPr>
-      <w:r>
-        <w:t xml:space="preserve">Their arms are </w:t>
-      </w:r>
-      <w:proofErr w:type="gramStart"/>
-      <w:r>
-        <w:t>broken</w:t>
-      </w:r>
-      <w:proofErr w:type="gramEnd"/>
-    </w:p>
-    <w:p>
-      <w:pPr>
-        <w:pStyle w:val="ListParagraph"/>
-        <w:numPr>
-          <w:ilvl w:val="2"/>
+          <w:ilvl w:val="1"/>
           <w:numId w:val="1"/>
         </w:numPr>
       </w:pPr>

</xml_diff>

<commit_message>
finish boss dialogue, starting boss implementation, fixed issue with the arms broken text and legs broken text not displaying
</commit_message>
<xml_diff>
--- a/Ideas/DM DIALOGUES.docx
+++ b/Ideas/DM DIALOGUES.docx
@@ -4269,10 +4269,264 @@
       <w:pPr>
         <w:pStyle w:val="ListParagraph"/>
         <w:numPr>
-          <w:ilvl w:val="1"/>
+          <w:ilvl w:val="0"/>
           <w:numId w:val="1"/>
         </w:numPr>
-      </w:pPr>
+        <w:rPr>
+          <w:sz w:val="40"/>
+          <w:szCs w:val="40"/>
+        </w:rPr>
+      </w:pPr>
+      <w:r>
+        <w:rPr>
+          <w:sz w:val="40"/>
+          <w:szCs w:val="40"/>
+        </w:rPr>
+        <w:t>Boss</w:t>
+      </w:r>
+    </w:p>
+    <w:p>
+      <w:proofErr w:type="spellStart"/>
+      <w:r>
+        <w:t>Vioarr’s</w:t>
+      </w:r>
+      <w:proofErr w:type="spellEnd"/>
+      <w:r>
+        <w:t xml:space="preserve"> Warrior</w:t>
+      </w:r>
+    </w:p>
+    <w:p>
+      <w:pPr>
+        <w:ind w:firstLine="720"/>
+      </w:pPr>
+      <w:r>
+        <w:t>Description</w:t>
+      </w:r>
+    </w:p>
+    <w:p>
+      <w:pPr>
+        <w:ind w:left="720" w:firstLine="720"/>
+      </w:pPr>
+      <w:r>
+        <w:t>Finally</w:t>
+      </w:r>
+    </w:p>
+    <w:p>
+      <w:pPr>
+        <w:ind w:left="720" w:firstLine="720"/>
+      </w:pPr>
+      <w:r>
+        <w:t xml:space="preserve">You got to where our warrior stopped </w:t>
+      </w:r>
+      <w:proofErr w:type="gramStart"/>
+      <w:r>
+        <w:t>you</w:t>
+      </w:r>
+      <w:proofErr w:type="gramEnd"/>
+    </w:p>
+    <w:p>
+      <w:pPr>
+        <w:ind w:left="720" w:firstLine="720"/>
+      </w:pPr>
+      <w:r>
+        <w:t>Where he stopped your madness</w:t>
+      </w:r>
+    </w:p>
+    <w:p>
+      <w:pPr>
+        <w:ind w:left="720" w:firstLine="720"/>
+      </w:pPr>
+      <w:r>
+        <w:t xml:space="preserve">Where he saved you of getting out of </w:t>
+      </w:r>
+      <w:proofErr w:type="spellStart"/>
+      <w:r>
+        <w:t>Vioarr’s</w:t>
+      </w:r>
+      <w:proofErr w:type="spellEnd"/>
+      <w:r>
+        <w:t xml:space="preserve"> grace</w:t>
+      </w:r>
+    </w:p>
+    <w:p>
+      <w:pPr>
+        <w:ind w:left="720" w:firstLine="720"/>
+      </w:pPr>
+      <w:r>
+        <w:t>…</w:t>
+      </w:r>
+    </w:p>
+    <w:p>
+      <w:pPr>
+        <w:ind w:left="720" w:firstLine="720"/>
+      </w:pPr>
+      <w:proofErr w:type="spellStart"/>
+      <w:r>
+        <w:t>Vioarr’s</w:t>
+      </w:r>
+      <w:proofErr w:type="spellEnd"/>
+      <w:r>
+        <w:t xml:space="preserve"> warrior blocks your </w:t>
+      </w:r>
+      <w:proofErr w:type="gramStart"/>
+      <w:r>
+        <w:t>path</w:t>
+      </w:r>
+      <w:proofErr w:type="gramEnd"/>
+    </w:p>
+    <w:p>
+      <w:pPr>
+        <w:ind w:left="720" w:firstLine="720"/>
+      </w:pPr>
+      <w:r>
+        <w:t xml:space="preserve">He is </w:t>
+      </w:r>
+      <w:proofErr w:type="gramStart"/>
+      <w:r>
+        <w:t>sublime</w:t>
+      </w:r>
+      <w:proofErr w:type="gramEnd"/>
+    </w:p>
+    <w:p>
+      <w:pPr>
+        <w:ind w:left="720" w:firstLine="720"/>
+      </w:pPr>
+      <w:proofErr w:type="spellStart"/>
+      <w:r>
+        <w:t>Vioarr</w:t>
+      </w:r>
+      <w:proofErr w:type="spellEnd"/>
+      <w:r>
+        <w:t xml:space="preserve"> </w:t>
+      </w:r>
+      <w:proofErr w:type="spellStart"/>
+      <w:r>
+        <w:t>jugdes</w:t>
+      </w:r>
+      <w:proofErr w:type="spellEnd"/>
+      <w:r>
+        <w:t xml:space="preserve"> you as unworthy</w:t>
+      </w:r>
+    </w:p>
+    <w:p>
+      <w:pPr>
+        <w:ind w:firstLine="720"/>
+      </w:pPr>
+      <w:r>
+        <w:t>Attack</w:t>
+      </w:r>
+    </w:p>
+    <w:p>
+      <w:pPr>
+        <w:ind w:left="720" w:firstLine="720"/>
+      </w:pPr>
+      <w:r>
+        <w:t xml:space="preserve">Their attack is precise and </w:t>
+      </w:r>
+      <w:proofErr w:type="gramStart"/>
+      <w:r>
+        <w:t>heavy</w:t>
+      </w:r>
+      <w:proofErr w:type="gramEnd"/>
+    </w:p>
+    <w:p>
+      <w:pPr>
+        <w:ind w:firstLine="720"/>
+      </w:pPr>
+      <w:r>
+        <w:t>Low health</w:t>
+      </w:r>
+    </w:p>
+    <w:p>
+      <w:pPr>
+        <w:ind w:firstLine="720"/>
+      </w:pPr>
+      <w:r>
+        <w:tab/>
+        <w:t>Description</w:t>
+      </w:r>
+    </w:p>
+    <w:p>
+      <w:pPr>
+        <w:ind w:firstLine="720"/>
+      </w:pPr>
+      <w:r>
+        <w:tab/>
+      </w:r>
+      <w:r>
+        <w:tab/>
+        <w:t xml:space="preserve">The warrior is losing </w:t>
+      </w:r>
+      <w:proofErr w:type="gramStart"/>
+      <w:r>
+        <w:t>blood</w:t>
+      </w:r>
+      <w:proofErr w:type="gramEnd"/>
+    </w:p>
+    <w:p>
+      <w:pPr>
+        <w:ind w:firstLine="720"/>
+      </w:pPr>
+      <w:r>
+        <w:tab/>
+      </w:r>
+      <w:r>
+        <w:tab/>
+        <w:t>Invigorating</w:t>
+      </w:r>
+    </w:p>
+    <w:p>
+      <w:pPr>
+        <w:ind w:firstLine="720"/>
+      </w:pPr>
+      <w:r>
+        <w:tab/>
+      </w:r>
+      <w:r>
+        <w:tab/>
+        <w:t xml:space="preserve">His attacks became more </w:t>
+      </w:r>
+      <w:proofErr w:type="spellStart"/>
+      <w:proofErr w:type="gramStart"/>
+      <w:r>
+        <w:t>viscious</w:t>
+      </w:r>
+      <w:proofErr w:type="spellEnd"/>
+      <w:proofErr w:type="gramEnd"/>
+    </w:p>
+    <w:p>
+      <w:pPr>
+        <w:ind w:firstLine="720"/>
+      </w:pPr>
+      <w:r>
+        <w:tab/>
+        <w:t>Attack</w:t>
+      </w:r>
+    </w:p>
+    <w:p>
+      <w:pPr>
+        <w:ind w:firstLine="720"/>
+      </w:pPr>
+      <w:r>
+        <w:tab/>
+      </w:r>
+      <w:r>
+        <w:tab/>
+        <w:t xml:space="preserve">The warrior unleashes a flurry of </w:t>
+      </w:r>
+      <w:proofErr w:type="gramStart"/>
+      <w:r>
+        <w:t>attacks</w:t>
+      </w:r>
+      <w:proofErr w:type="gramEnd"/>
+    </w:p>
+    <w:p>
+      <w:pPr>
+        <w:ind w:firstLine="720"/>
+      </w:pPr>
+      <w:r>
+        <w:tab/>
+      </w:r>
     </w:p>
     <w:p>
       <w:pPr>
@@ -4736,6 +4990,31 @@
       </w:r>
       <w:proofErr w:type="gramEnd"/>
     </w:p>
+    <w:p>
+      <w:pPr>
+        <w:pStyle w:val="ListParagraph"/>
+        <w:numPr>
+          <w:ilvl w:val="0"/>
+          <w:numId w:val="1"/>
+        </w:numPr>
+      </w:pPr>
+      <w:proofErr w:type="spellStart"/>
+      <w:r>
+        <w:t>Vioarr</w:t>
+      </w:r>
+      <w:proofErr w:type="spellEnd"/>
+      <w:r>
+        <w:t xml:space="preserve"> is </w:t>
+      </w:r>
+      <w:proofErr w:type="gramStart"/>
+      <w:r>
+        <w:t>merciful</w:t>
+      </w:r>
+      <w:proofErr w:type="gramEnd"/>
+      <w:r>
+        <w:t xml:space="preserve"> </w:t>
+      </w:r>
+    </w:p>
     <w:p/>
     <w:p>
       <w:pPr>
@@ -4947,11 +5226,7 @@
     </w:p>
     <w:p>
       <w:pPr>
-        <w:pStyle w:val="ListParagraph"/>
-        <w:numPr>
-          <w:ilvl w:val="2"/>
-          <w:numId w:val="1"/>
-        </w:numPr>
+        <w:ind w:left="1440"/>
       </w:pPr>
       <w:r>
         <w:t xml:space="preserve">You can go </w:t>
@@ -4964,11 +5239,7 @@
     </w:p>
     <w:p>
       <w:pPr>
-        <w:pStyle w:val="ListParagraph"/>
-        <w:numPr>
-          <w:ilvl w:val="2"/>
-          <w:numId w:val="1"/>
-        </w:numPr>
+        <w:ind w:left="1440"/>
       </w:pPr>
       <w:r>
         <w:t xml:space="preserve">It seems part of </w:t>
@@ -4992,11 +5263,7 @@
     </w:p>
     <w:p>
       <w:pPr>
-        <w:pStyle w:val="ListParagraph"/>
-        <w:numPr>
-          <w:ilvl w:val="2"/>
-          <w:numId w:val="1"/>
-        </w:numPr>
+        <w:ind w:left="1440"/>
       </w:pPr>
       <w:r>
         <w:t xml:space="preserve">I would wish you a good warrior's </w:t>
@@ -5009,11 +5276,7 @@
     </w:p>
     <w:p>
       <w:pPr>
-        <w:pStyle w:val="ListParagraph"/>
-        <w:numPr>
-          <w:ilvl w:val="2"/>
-          <w:numId w:val="1"/>
-        </w:numPr>
+        <w:ind w:left="1440"/>
       </w:pPr>
       <w:r>
         <w:t xml:space="preserve">But we both know that won't </w:t>
@@ -5026,11 +5289,7 @@
     </w:p>
     <w:p>
       <w:pPr>
-        <w:pStyle w:val="ListParagraph"/>
-        <w:numPr>
-          <w:ilvl w:val="2"/>
-          <w:numId w:val="1"/>
-        </w:numPr>
+        <w:ind w:left="1440"/>
       </w:pPr>
       <w:r>
         <w:t xml:space="preserve">Oh </w:t>
@@ -5051,11 +5310,7 @@
     </w:p>
     <w:p>
       <w:pPr>
-        <w:pStyle w:val="ListParagraph"/>
-        <w:numPr>
-          <w:ilvl w:val="2"/>
-          <w:numId w:val="1"/>
-        </w:numPr>
+        <w:ind w:left="1440"/>
       </w:pPr>
       <w:r>
         <w:t xml:space="preserve">May you give him your favor once </w:t>
@@ -5068,11 +5323,7 @@
     </w:p>
     <w:p>
       <w:pPr>
-        <w:pStyle w:val="ListParagraph"/>
-        <w:numPr>
-          <w:ilvl w:val="2"/>
-          <w:numId w:val="1"/>
-        </w:numPr>
+        <w:ind w:left="1440"/>
       </w:pPr>
       <w:r>
         <w:tab/>
@@ -5081,11 +5332,7 @@
     </w:p>
     <w:p>
       <w:pPr>
-        <w:pStyle w:val="ListParagraph"/>
-        <w:numPr>
-          <w:ilvl w:val="2"/>
-          <w:numId w:val="1"/>
-        </w:numPr>
+        <w:ind w:left="1440"/>
       </w:pPr>
       <w:r>
         <w:tab/>

</xml_diff>